<commit_message>
DNS lab writeup done!
</commit_message>
<xml_diff>
--- a/wireshark lap dns.docx
+++ b/wireshark lap dns.docx
@@ -1,6 +1,6 @@
 
 <file path=word/document.xml><?xml version="1.0" encoding="utf-8"?>
-<w:document xmlns:wpc="http://schemas.microsoft.com/office/word/2010/wordprocessingCanvas" xmlns:cx="http://schemas.microsoft.com/office/drawing/2014/chartex" xmlns:cx1="http://schemas.microsoft.com/office/drawing/2015/9/8/chartex" xmlns:cx2="http://schemas.microsoft.com/office/drawing/2015/10/21/chartex" xmlns:mc="http://schemas.openxmlformats.org/markup-compatibility/2006" xmlns:o="urn:schemas-microsoft-com:office:office" xmlns:r="http://schemas.openxmlformats.org/officeDocument/2006/relationships" xmlns:m="http://schemas.openxmlformats.org/officeDocument/2006/math" xmlns:v="urn:schemas-microsoft-com:vml" xmlns:wp14="http://schemas.microsoft.com/office/word/2010/wordprocessingDrawing" xmlns:wp="http://schemas.openxmlformats.org/drawingml/2006/wordprocessingDrawing" xmlns:w10="urn:schemas-microsoft-com:office:word" xmlns:w="http://schemas.openxmlformats.org/wordprocessingml/2006/main" xmlns:w14="http://schemas.microsoft.com/office/word/2010/wordml" xmlns:w15="http://schemas.microsoft.com/office/word/2012/wordml" xmlns:w16se="http://schemas.microsoft.com/office/word/2015/wordml/symex" xmlns:wpg="http://schemas.microsoft.com/office/word/2010/wordprocessingGroup" xmlns:wpi="http://schemas.microsoft.com/office/word/2010/wordprocessingInk" xmlns:wne="http://schemas.microsoft.com/office/word/2006/wordml" xmlns:wps="http://schemas.microsoft.com/office/word/2010/wordprocessingShape" mc:Ignorable="w14 w15 w16se wp14">
+<w:document xmlns:wpc="http://schemas.microsoft.com/office/word/2010/wordprocessingCanvas" xmlns:cx="http://schemas.microsoft.com/office/drawing/2014/chartex" xmlns:cx1="http://schemas.microsoft.com/office/drawing/2015/9/8/chartex" xmlns:cx2="http://schemas.microsoft.com/office/drawing/2015/10/21/chartex" xmlns:cx3="http://schemas.microsoft.com/office/drawing/2016/5/9/chartex" xmlns:cx4="http://schemas.microsoft.com/office/drawing/2016/5/10/chartex" xmlns:cx5="http://schemas.microsoft.com/office/drawing/2016/5/11/chartex" xmlns:mc="http://schemas.openxmlformats.org/markup-compatibility/2006" xmlns:o="urn:schemas-microsoft-com:office:office" xmlns:r="http://schemas.openxmlformats.org/officeDocument/2006/relationships" xmlns:m="http://schemas.openxmlformats.org/officeDocument/2006/math" xmlns:v="urn:schemas-microsoft-com:vml" xmlns:wp14="http://schemas.microsoft.com/office/word/2010/wordprocessingDrawing" xmlns:wp="http://schemas.openxmlformats.org/drawingml/2006/wordprocessingDrawing" xmlns:w10="urn:schemas-microsoft-com:office:word" xmlns:w="http://schemas.openxmlformats.org/wordprocessingml/2006/main" xmlns:w14="http://schemas.microsoft.com/office/word/2010/wordml" xmlns:w15="http://schemas.microsoft.com/office/word/2012/wordml" xmlns:w16se="http://schemas.microsoft.com/office/word/2015/wordml/symex" xmlns:wpg="http://schemas.microsoft.com/office/word/2010/wordprocessingGroup" xmlns:wpi="http://schemas.microsoft.com/office/word/2010/wordprocessingInk" xmlns:wne="http://schemas.microsoft.com/office/word/2006/wordml" xmlns:wps="http://schemas.microsoft.com/office/word/2010/wordprocessingShape" mc:Ignorable="w14 w15 w16se wp14">
   <w:body>
     <w:p>
       <w:pPr>
@@ -732,8 +732,6 @@
       <w:pPr>
         <w:pStyle w:val="ListParagraph"/>
       </w:pPr>
-      <w:bookmarkStart w:id="0" w:name="_GoBack"/>
-      <w:bookmarkEnd w:id="0"/>
     </w:p>
     <w:p>
       <w:pPr>
@@ -871,17 +869,12 @@
           <w:rStyle w:val="fontstyle01"/>
         </w:rPr>
       </w:pPr>
-    </w:p>
-    <w:p>
-      <w:pPr>
-        <w:pStyle w:val="ListParagraph"/>
-      </w:pPr>
       <w:r>
         <w:rPr>
           <w:noProof/>
         </w:rPr>
         <w:drawing>
-          <wp:inline distT="0" distB="0" distL="0" distR="0" wp14:anchorId="5679A858" wp14:editId="18118D75">
+          <wp:inline distT="0" distB="0" distL="0" distR="0" wp14:anchorId="3DF58A6B" wp14:editId="0FCBF6ED">
             <wp:extent cx="5943600" cy="4925060"/>
             <wp:effectExtent l="0" t="0" r="0" b="8890"/>
             <wp:docPr id="7" name="Picture 7"/>
@@ -917,6 +910,670 @@
         </w:drawing>
       </w:r>
     </w:p>
+    <w:p>
+      <w:pPr>
+        <w:pStyle w:val="ListParagraph"/>
+      </w:pPr>
+    </w:p>
+    <w:p>
+      <w:pPr>
+        <w:pStyle w:val="ListParagraph"/>
+        <w:numPr>
+          <w:ilvl w:val="0"/>
+          <w:numId w:val="4"/>
+        </w:numPr>
+        <w:rPr>
+          <w:rStyle w:val="fontstyle01"/>
+        </w:rPr>
+      </w:pPr>
+      <w:r>
+        <w:rPr>
+          <w:rStyle w:val="fontstyle01"/>
+        </w:rPr>
+        <w:t xml:space="preserve">What is the destination port for the DNS query message? What is the source port of DNS response message? </w:t>
+      </w:r>
+    </w:p>
+    <w:p>
+      <w:pPr>
+        <w:pStyle w:val="ListParagraph"/>
+        <w:rPr>
+          <w:rStyle w:val="fontstyle01"/>
+          <w:b/>
+        </w:rPr>
+      </w:pPr>
+      <w:r>
+        <w:rPr>
+          <w:rStyle w:val="fontstyle01"/>
+          <w:b/>
+        </w:rPr>
+        <w:t>Answer: The destination port in the query message is 53. The source port of the response message is 53</w:t>
+      </w:r>
+    </w:p>
+    <w:p>
+      <w:pPr>
+        <w:pStyle w:val="ListParagraph"/>
+        <w:rPr>
+          <w:rStyle w:val="fontstyle01"/>
+          <w:b/>
+        </w:rPr>
+      </w:pPr>
+    </w:p>
+    <w:p>
+      <w:pPr>
+        <w:pStyle w:val="ListParagraph"/>
+        <w:numPr>
+          <w:ilvl w:val="0"/>
+          <w:numId w:val="4"/>
+        </w:numPr>
+        <w:rPr>
+          <w:rStyle w:val="fontstyle01"/>
+        </w:rPr>
+      </w:pPr>
+      <w:r>
+        <w:rPr>
+          <w:rStyle w:val="fontstyle01"/>
+        </w:rPr>
+        <w:t xml:space="preserve">To what IP address is the DNS query message sent? Is this the IP address of your default local DNS server? </w:t>
+      </w:r>
+    </w:p>
+    <w:p>
+      <w:pPr>
+        <w:pStyle w:val="ListParagraph"/>
+        <w:rPr>
+          <w:rStyle w:val="fontstyle01"/>
+          <w:b/>
+        </w:rPr>
+      </w:pPr>
+      <w:r>
+        <w:rPr>
+          <w:rStyle w:val="fontstyle01"/>
+          <w:b/>
+        </w:rPr>
+        <w:t>Answer: The IP address is 192.168.1.1. This is the same address as the local DNS server (found by using ipconfig /all).</w:t>
+      </w:r>
+    </w:p>
+    <w:p>
+      <w:pPr>
+        <w:pStyle w:val="ListParagraph"/>
+        <w:numPr>
+          <w:ilvl w:val="0"/>
+          <w:numId w:val="4"/>
+        </w:numPr>
+        <w:rPr>
+          <w:rStyle w:val="fontstyle01"/>
+        </w:rPr>
+      </w:pPr>
+      <w:r>
+        <w:rPr>
+          <w:rStyle w:val="fontstyle01"/>
+        </w:rPr>
+        <w:lastRenderedPageBreak/>
+        <w:t xml:space="preserve">Examine the DNS query message. What “Type” of DNS query is it? Does the query message contain any “answers”? </w:t>
+      </w:r>
+    </w:p>
+    <w:p>
+      <w:pPr>
+        <w:pStyle w:val="ListParagraph"/>
+        <w:rPr>
+          <w:rStyle w:val="fontstyle01"/>
+          <w:b/>
+        </w:rPr>
+      </w:pPr>
+      <w:r>
+        <w:rPr>
+          <w:rStyle w:val="fontstyle01"/>
+          <w:b/>
+        </w:rPr>
+        <w:t xml:space="preserve">Answer: The DNS query message is type </w:t>
+      </w:r>
+      <w:proofErr w:type="gramStart"/>
+      <w:r>
+        <w:rPr>
+          <w:rStyle w:val="fontstyle01"/>
+          <w:b/>
+        </w:rPr>
+        <w:t>A,</w:t>
+      </w:r>
+      <w:proofErr w:type="gramEnd"/>
+      <w:r>
+        <w:rPr>
+          <w:rStyle w:val="fontstyle01"/>
+          <w:b/>
+        </w:rPr>
+        <w:t xml:space="preserve"> it does not contain any answers.</w:t>
+      </w:r>
+    </w:p>
+    <w:p>
+      <w:pPr>
+        <w:pStyle w:val="ListParagraph"/>
+        <w:numPr>
+          <w:ilvl w:val="0"/>
+          <w:numId w:val="4"/>
+        </w:numPr>
+        <w:rPr>
+          <w:rStyle w:val="fontstyle01"/>
+        </w:rPr>
+      </w:pPr>
+      <w:r>
+        <w:rPr>
+          <w:rStyle w:val="fontstyle01"/>
+        </w:rPr>
+        <w:t xml:space="preserve">Examine the DNS response message. How many “answers” are provided? What do each of these answers contain? </w:t>
+      </w:r>
+    </w:p>
+    <w:p>
+      <w:pPr>
+        <w:pStyle w:val="ListParagraph"/>
+        <w:rPr>
+          <w:rStyle w:val="fontstyle01"/>
+          <w:b/>
+        </w:rPr>
+      </w:pPr>
+      <w:r>
+        <w:rPr>
+          <w:rStyle w:val="fontstyle01"/>
+          <w:b/>
+        </w:rPr>
+        <w:t>Answer: The response message contains 3 answers. Each answer contains a name, a type</w:t>
+      </w:r>
+      <w:r>
+        <w:rPr>
+          <w:rStyle w:val="fontstyle01"/>
+          <w:b/>
+        </w:rPr>
+        <w:t>, a class, time to live, data length, and either an address (if type A) or a CNAME (if type CNAME).</w:t>
+      </w:r>
+    </w:p>
+    <w:p>
+      <w:pPr>
+        <w:pStyle w:val="ListParagraph"/>
+        <w:numPr>
+          <w:ilvl w:val="0"/>
+          <w:numId w:val="4"/>
+        </w:numPr>
+        <w:rPr>
+          <w:rStyle w:val="fontstyle01"/>
+        </w:rPr>
+      </w:pPr>
+      <w:r>
+        <w:rPr>
+          <w:rStyle w:val="fontstyle01"/>
+        </w:rPr>
+        <w:lastRenderedPageBreak/>
+        <w:t>Provide a screenshot.</w:t>
+      </w:r>
+      <w:r>
+        <w:rPr>
+          <w:noProof/>
+        </w:rPr>
+        <w:drawing>
+          <wp:inline distT="0" distB="0" distL="0" distR="0" wp14:anchorId="1A3ACF96" wp14:editId="76A2FA65">
+            <wp:extent cx="5943600" cy="3838575"/>
+            <wp:effectExtent l="0" t="0" r="0" b="9525"/>
+            <wp:docPr id="8" name="Picture 8"/>
+            <wp:cNvGraphicFramePr>
+              <a:graphicFrameLocks xmlns:a="http://schemas.openxmlformats.org/drawingml/2006/main" noChangeAspect="1"/>
+            </wp:cNvGraphicFramePr>
+            <a:graphic xmlns:a="http://schemas.openxmlformats.org/drawingml/2006/main">
+              <a:graphicData uri="http://schemas.openxmlformats.org/drawingml/2006/picture">
+                <pic:pic xmlns:pic="http://schemas.openxmlformats.org/drawingml/2006/picture">
+                  <pic:nvPicPr>
+                    <pic:cNvPr id="1" name=""/>
+                    <pic:cNvPicPr/>
+                  </pic:nvPicPr>
+                  <pic:blipFill>
+                    <a:blip r:embed="rId14"/>
+                    <a:stretch>
+                      <a:fillRect/>
+                    </a:stretch>
+                  </pic:blipFill>
+                  <pic:spPr>
+                    <a:xfrm>
+                      <a:off x="0" y="0"/>
+                      <a:ext cx="5943600" cy="3838575"/>
+                    </a:xfrm>
+                    <a:prstGeom prst="rect">
+                      <a:avLst/>
+                    </a:prstGeom>
+                  </pic:spPr>
+                </pic:pic>
+              </a:graphicData>
+            </a:graphic>
+          </wp:inline>
+        </w:drawing>
+      </w:r>
+      <w:r>
+        <w:rPr>
+          <w:noProof/>
+        </w:rPr>
+        <w:lastRenderedPageBreak/>
+        <w:drawing>
+          <wp:inline distT="0" distB="0" distL="0" distR="0" wp14:anchorId="2DC389CD" wp14:editId="40F33C40">
+            <wp:extent cx="5943600" cy="4573905"/>
+            <wp:effectExtent l="0" t="0" r="0" b="0"/>
+            <wp:docPr id="9" name="Picture 9"/>
+            <wp:cNvGraphicFramePr>
+              <a:graphicFrameLocks xmlns:a="http://schemas.openxmlformats.org/drawingml/2006/main" noChangeAspect="1"/>
+            </wp:cNvGraphicFramePr>
+            <a:graphic xmlns:a="http://schemas.openxmlformats.org/drawingml/2006/main">
+              <a:graphicData uri="http://schemas.openxmlformats.org/drawingml/2006/picture">
+                <pic:pic xmlns:pic="http://schemas.openxmlformats.org/drawingml/2006/picture">
+                  <pic:nvPicPr>
+                    <pic:cNvPr id="1" name=""/>
+                    <pic:cNvPicPr/>
+                  </pic:nvPicPr>
+                  <pic:blipFill>
+                    <a:blip r:embed="rId15"/>
+                    <a:stretch>
+                      <a:fillRect/>
+                    </a:stretch>
+                  </pic:blipFill>
+                  <pic:spPr>
+                    <a:xfrm>
+                      <a:off x="0" y="0"/>
+                      <a:ext cx="5943600" cy="4573905"/>
+                    </a:xfrm>
+                    <a:prstGeom prst="rect">
+                      <a:avLst/>
+                    </a:prstGeom>
+                  </pic:spPr>
+                </pic:pic>
+              </a:graphicData>
+            </a:graphic>
+          </wp:inline>
+        </w:drawing>
+      </w:r>
+    </w:p>
+    <w:p>
+      <w:pPr>
+        <w:pStyle w:val="ListParagraph"/>
+        <w:numPr>
+          <w:ilvl w:val="0"/>
+          <w:numId w:val="4"/>
+        </w:numPr>
+        <w:rPr>
+          <w:rStyle w:val="fontstyle01"/>
+        </w:rPr>
+      </w:pPr>
+      <w:r>
+        <w:rPr>
+          <w:rStyle w:val="fontstyle01"/>
+        </w:rPr>
+        <w:t xml:space="preserve">To what IP address is the DNS query message sent? Is this the IP address of your default local DNS server? </w:t>
+      </w:r>
+    </w:p>
+    <w:p>
+      <w:pPr>
+        <w:pStyle w:val="ListParagraph"/>
+        <w:rPr>
+          <w:rStyle w:val="fontstyle01"/>
+          <w:b/>
+        </w:rPr>
+      </w:pPr>
+      <w:r>
+        <w:rPr>
+          <w:rStyle w:val="fontstyle01"/>
+          <w:b/>
+        </w:rPr>
+        <w:t>Answer: The IP address is 192.168.1.1. This is the same address as the local DNS server (found by using ipconfig /all).</w:t>
+      </w:r>
+    </w:p>
+    <w:p>
+      <w:pPr>
+        <w:pStyle w:val="ListParagraph"/>
+        <w:rPr>
+          <w:rStyle w:val="fontstyle01"/>
+        </w:rPr>
+      </w:pPr>
+    </w:p>
+    <w:p>
+      <w:pPr>
+        <w:pStyle w:val="ListParagraph"/>
+        <w:numPr>
+          <w:ilvl w:val="0"/>
+          <w:numId w:val="4"/>
+        </w:numPr>
+        <w:rPr>
+          <w:rStyle w:val="fontstyle01"/>
+        </w:rPr>
+      </w:pPr>
+      <w:r>
+        <w:rPr>
+          <w:rStyle w:val="fontstyle01"/>
+        </w:rPr>
+        <w:t>Examine the DNS query message. What “Type” of DNS query is it? Does the query message contain any “answers”?</w:t>
+      </w:r>
+    </w:p>
+    <w:p>
+      <w:pPr>
+        <w:pStyle w:val="ListParagraph"/>
+        <w:rPr>
+          <w:rStyle w:val="fontstyle01"/>
+          <w:b/>
+        </w:rPr>
+      </w:pPr>
+      <w:r>
+        <w:rPr>
+          <w:rStyle w:val="fontstyle01"/>
+          <w:b/>
+        </w:rPr>
+        <w:t>Answer: The query is of NS and contains no answers.</w:t>
+      </w:r>
+    </w:p>
+    <w:p>
+      <w:pPr>
+        <w:pStyle w:val="ListParagraph"/>
+        <w:rPr>
+          <w:rStyle w:val="fontstyle01"/>
+        </w:rPr>
+      </w:pPr>
+    </w:p>
+    <w:p>
+      <w:pPr>
+        <w:pStyle w:val="ListParagraph"/>
+        <w:numPr>
+          <w:ilvl w:val="0"/>
+          <w:numId w:val="4"/>
+        </w:numPr>
+        <w:rPr>
+          <w:rStyle w:val="fontstyle01"/>
+        </w:rPr>
+      </w:pPr>
+      <w:r>
+        <w:rPr>
+          <w:rStyle w:val="fontstyle01"/>
+        </w:rPr>
+        <w:t>Examine the DNS response message. What MIT nameservers does the response message provide? Does this response message also provide the IP addresses of the MIT nameser</w:t>
+      </w:r>
+      <w:r>
+        <w:rPr>
+          <w:rStyle w:val="fontstyle01"/>
+        </w:rPr>
+        <w:t>ver</w:t>
+      </w:r>
+      <w:r>
+        <w:rPr>
+          <w:rStyle w:val="fontstyle01"/>
+        </w:rPr>
+        <w:t xml:space="preserve">s? </w:t>
+      </w:r>
+    </w:p>
+    <w:p>
+      <w:pPr>
+        <w:pStyle w:val="ListParagraph"/>
+        <w:rPr>
+          <w:rStyle w:val="fontstyle01"/>
+          <w:b/>
+        </w:rPr>
+      </w:pPr>
+      <w:r>
+        <w:rPr>
+          <w:rStyle w:val="fontstyle01"/>
+          <w:b/>
+        </w:rPr>
+        <w:t xml:space="preserve">Answer: </w:t>
+      </w:r>
+      <w:r>
+        <w:rPr>
+          <w:rStyle w:val="fontstyle01"/>
+          <w:b/>
+        </w:rPr>
+        <w:t>The nameservers provided are as follows:</w:t>
+      </w:r>
+    </w:p>
+    <w:p>
+      <w:pPr>
+        <w:pStyle w:val="ListParagraph"/>
+        <w:rPr>
+          <w:rStyle w:val="fontstyle01"/>
+          <w:b/>
+        </w:rPr>
+      </w:pPr>
+      <w:r>
+        <w:rPr>
+          <w:noProof/>
+        </w:rPr>
+        <w:drawing>
+          <wp:inline distT="0" distB="0" distL="0" distR="0" wp14:anchorId="46733149" wp14:editId="44D5A9AC">
+            <wp:extent cx="2751909" cy="1131527"/>
+            <wp:effectExtent l="0" t="0" r="0" b="0"/>
+            <wp:docPr id="12" name="Picture 12"/>
+            <wp:cNvGraphicFramePr>
+              <a:graphicFrameLocks xmlns:a="http://schemas.openxmlformats.org/drawingml/2006/main" noChangeAspect="1"/>
+            </wp:cNvGraphicFramePr>
+            <a:graphic xmlns:a="http://schemas.openxmlformats.org/drawingml/2006/main">
+              <a:graphicData uri="http://schemas.openxmlformats.org/drawingml/2006/picture">
+                <pic:pic xmlns:pic="http://schemas.openxmlformats.org/drawingml/2006/picture">
+                  <pic:nvPicPr>
+                    <pic:cNvPr id="1" name=""/>
+                    <pic:cNvPicPr/>
+                  </pic:nvPicPr>
+                  <pic:blipFill rotWithShape="1">
+                    <a:blip r:embed="rId16"/>
+                    <a:srcRect l="8647" t="37262" r="45038" b="43053"/>
+                    <a:stretch/>
+                  </pic:blipFill>
+                  <pic:spPr bwMode="auto">
+                    <a:xfrm>
+                      <a:off x="0" y="0"/>
+                      <a:ext cx="2752758" cy="1131876"/>
+                    </a:xfrm>
+                    <a:prstGeom prst="rect">
+                      <a:avLst/>
+                    </a:prstGeom>
+                    <a:ln>
+                      <a:noFill/>
+                    </a:ln>
+                    <a:extLst>
+                      <a:ext uri="{53640926-AAD7-44D8-BBD7-CCE9431645EC}">
+                        <a14:shadowObscured xmlns:a14="http://schemas.microsoft.com/office/drawing/2010/main"/>
+                      </a:ext>
+                    </a:extLst>
+                  </pic:spPr>
+                </pic:pic>
+              </a:graphicData>
+            </a:graphic>
+          </wp:inline>
+        </w:drawing>
+      </w:r>
+    </w:p>
+    <w:p>
+      <w:pPr>
+        <w:pStyle w:val="ListParagraph"/>
+        <w:rPr>
+          <w:rStyle w:val="fontstyle01"/>
+          <w:b/>
+        </w:rPr>
+      </w:pPr>
+      <w:r>
+        <w:rPr>
+          <w:rStyle w:val="fontstyle01"/>
+          <w:b/>
+        </w:rPr>
+        <w:lastRenderedPageBreak/>
+        <w:t>In addition, the IP addresses of the nameservers are also provided:</w:t>
+      </w:r>
+    </w:p>
+    <w:p>
+      <w:pPr>
+        <w:pStyle w:val="ListParagraph"/>
+        <w:rPr>
+          <w:rStyle w:val="fontstyle01"/>
+          <w:b/>
+        </w:rPr>
+      </w:pPr>
+      <w:bookmarkStart w:id="0" w:name="_GoBack"/>
+      <w:r>
+        <w:rPr>
+          <w:noProof/>
+        </w:rPr>
+        <w:drawing>
+          <wp:inline distT="0" distB="0" distL="0" distR="0" wp14:anchorId="78E30FF9" wp14:editId="65DD5C5E">
+            <wp:extent cx="3518263" cy="1201396"/>
+            <wp:effectExtent l="0" t="0" r="6350" b="0"/>
+            <wp:docPr id="13" name="Picture 13"/>
+            <wp:cNvGraphicFramePr>
+              <a:graphicFrameLocks xmlns:a="http://schemas.openxmlformats.org/drawingml/2006/main" noChangeAspect="1"/>
+            </wp:cNvGraphicFramePr>
+            <a:graphic xmlns:a="http://schemas.openxmlformats.org/drawingml/2006/main">
+              <a:graphicData uri="http://schemas.openxmlformats.org/drawingml/2006/picture">
+                <pic:pic xmlns:pic="http://schemas.openxmlformats.org/drawingml/2006/picture">
+                  <pic:nvPicPr>
+                    <pic:cNvPr id="1" name=""/>
+                    <pic:cNvPicPr/>
+                  </pic:nvPicPr>
+                  <pic:blipFill rotWithShape="1">
+                    <a:blip r:embed="rId16"/>
+                    <a:srcRect l="3078" t="56190" r="37709" b="22909"/>
+                    <a:stretch/>
+                  </pic:blipFill>
+                  <pic:spPr bwMode="auto">
+                    <a:xfrm>
+                      <a:off x="0" y="0"/>
+                      <a:ext cx="3519393" cy="1201782"/>
+                    </a:xfrm>
+                    <a:prstGeom prst="rect">
+                      <a:avLst/>
+                    </a:prstGeom>
+                    <a:ln>
+                      <a:noFill/>
+                    </a:ln>
+                    <a:extLst>
+                      <a:ext uri="{53640926-AAD7-44D8-BBD7-CCE9431645EC}">
+                        <a14:shadowObscured xmlns:a14="http://schemas.microsoft.com/office/drawing/2010/main"/>
+                      </a:ext>
+                    </a:extLst>
+                  </pic:spPr>
+                </pic:pic>
+              </a:graphicData>
+            </a:graphic>
+          </wp:inline>
+        </w:drawing>
+      </w:r>
+      <w:bookmarkEnd w:id="0"/>
+    </w:p>
+    <w:p>
+      <w:pPr>
+        <w:pStyle w:val="ListParagraph"/>
+        <w:rPr>
+          <w:rStyle w:val="fontstyle01"/>
+        </w:rPr>
+      </w:pPr>
+    </w:p>
+    <w:p>
+      <w:pPr>
+        <w:pStyle w:val="ListParagraph"/>
+        <w:numPr>
+          <w:ilvl w:val="0"/>
+          <w:numId w:val="4"/>
+        </w:numPr>
+        <w:rPr>
+          <w:rStyle w:val="fontstyle01"/>
+        </w:rPr>
+      </w:pPr>
+      <w:r>
+        <w:rPr>
+          <w:rStyle w:val="fontstyle01"/>
+        </w:rPr>
+        <w:t>Provide a screenshot.</w:t>
+      </w:r>
+    </w:p>
+    <w:p>
+      <w:pPr>
+        <w:pStyle w:val="ListParagraph"/>
+        <w:rPr>
+          <w:rStyle w:val="fontstyle01"/>
+        </w:rPr>
+      </w:pPr>
+      <w:r>
+        <w:rPr>
+          <w:noProof/>
+        </w:rPr>
+        <w:lastRenderedPageBreak/>
+        <w:drawing>
+          <wp:inline distT="0" distB="0" distL="0" distR="0" wp14:anchorId="18DD2F9B" wp14:editId="2C6FCA38">
+            <wp:extent cx="5943600" cy="3838575"/>
+            <wp:effectExtent l="0" t="0" r="0" b="9525"/>
+            <wp:docPr id="10" name="Picture 10"/>
+            <wp:cNvGraphicFramePr>
+              <a:graphicFrameLocks xmlns:a="http://schemas.openxmlformats.org/drawingml/2006/main" noChangeAspect="1"/>
+            </wp:cNvGraphicFramePr>
+            <a:graphic xmlns:a="http://schemas.openxmlformats.org/drawingml/2006/main">
+              <a:graphicData uri="http://schemas.openxmlformats.org/drawingml/2006/picture">
+                <pic:pic xmlns:pic="http://schemas.openxmlformats.org/drawingml/2006/picture">
+                  <pic:nvPicPr>
+                    <pic:cNvPr id="1" name=""/>
+                    <pic:cNvPicPr/>
+                  </pic:nvPicPr>
+                  <pic:blipFill>
+                    <a:blip r:embed="rId17"/>
+                    <a:stretch>
+                      <a:fillRect/>
+                    </a:stretch>
+                  </pic:blipFill>
+                  <pic:spPr>
+                    <a:xfrm>
+                      <a:off x="0" y="0"/>
+                      <a:ext cx="5943600" cy="3838575"/>
+                    </a:xfrm>
+                    <a:prstGeom prst="rect">
+                      <a:avLst/>
+                    </a:prstGeom>
+                  </pic:spPr>
+                </pic:pic>
+              </a:graphicData>
+            </a:graphic>
+          </wp:inline>
+        </w:drawing>
+      </w:r>
+      <w:r>
+        <w:rPr>
+          <w:noProof/>
+        </w:rPr>
+        <w:t xml:space="preserve"> </w:t>
+      </w:r>
+      <w:r>
+        <w:rPr>
+          <w:noProof/>
+        </w:rPr>
+        <w:lastRenderedPageBreak/>
+        <w:drawing>
+          <wp:inline distT="0" distB="0" distL="0" distR="0" wp14:anchorId="12F19FCD" wp14:editId="02313242">
+            <wp:extent cx="5943600" cy="5749925"/>
+            <wp:effectExtent l="0" t="0" r="0" b="3175"/>
+            <wp:docPr id="11" name="Picture 11"/>
+            <wp:cNvGraphicFramePr>
+              <a:graphicFrameLocks xmlns:a="http://schemas.openxmlformats.org/drawingml/2006/main" noChangeAspect="1"/>
+            </wp:cNvGraphicFramePr>
+            <a:graphic xmlns:a="http://schemas.openxmlformats.org/drawingml/2006/main">
+              <a:graphicData uri="http://schemas.openxmlformats.org/drawingml/2006/picture">
+                <pic:pic xmlns:pic="http://schemas.openxmlformats.org/drawingml/2006/picture">
+                  <pic:nvPicPr>
+                    <pic:cNvPr id="1" name=""/>
+                    <pic:cNvPicPr/>
+                  </pic:nvPicPr>
+                  <pic:blipFill>
+                    <a:blip r:embed="rId16"/>
+                    <a:stretch>
+                      <a:fillRect/>
+                    </a:stretch>
+                  </pic:blipFill>
+                  <pic:spPr>
+                    <a:xfrm>
+                      <a:off x="0" y="0"/>
+                      <a:ext cx="5943600" cy="5749925"/>
+                    </a:xfrm>
+                    <a:prstGeom prst="rect">
+                      <a:avLst/>
+                    </a:prstGeom>
+                  </pic:spPr>
+                </pic:pic>
+              </a:graphicData>
+            </a:graphic>
+          </wp:inline>
+        </w:drawing>
+      </w:r>
+    </w:p>
     <w:sectPr>
       <w:pgSz w:w="12240" w:h="15840"/>
       <w:pgMar w:top="1440" w:right="1440" w:bottom="1440" w:left="1440" w:header="720" w:footer="720" w:gutter="0"/>
@@ -928,8 +1585,183 @@
 </file>
 
 <file path=word/numbering.xml><?xml version="1.0" encoding="utf-8"?>
-<w:numbering xmlns:wpc="http://schemas.microsoft.com/office/word/2010/wordprocessingCanvas" xmlns:cx="http://schemas.microsoft.com/office/drawing/2014/chartex" xmlns:cx1="http://schemas.microsoft.com/office/drawing/2015/9/8/chartex" xmlns:cx2="http://schemas.microsoft.com/office/drawing/2015/10/21/chartex" xmlns:mc="http://schemas.openxmlformats.org/markup-compatibility/2006" xmlns:o="urn:schemas-microsoft-com:office:office" xmlns:r="http://schemas.openxmlformats.org/officeDocument/2006/relationships" xmlns:m="http://schemas.openxmlformats.org/officeDocument/2006/math" xmlns:v="urn:schemas-microsoft-com:vml" xmlns:wp14="http://schemas.microsoft.com/office/word/2010/wordprocessingDrawing" xmlns:wp="http://schemas.openxmlformats.org/drawingml/2006/wordprocessingDrawing" xmlns:w10="urn:schemas-microsoft-com:office:word" xmlns:w="http://schemas.openxmlformats.org/wordprocessingml/2006/main" xmlns:w14="http://schemas.microsoft.com/office/word/2010/wordml" xmlns:w15="http://schemas.microsoft.com/office/word/2012/wordml" xmlns:w16se="http://schemas.microsoft.com/office/word/2015/wordml/symex" xmlns:wpg="http://schemas.microsoft.com/office/word/2010/wordprocessingGroup" xmlns:wpi="http://schemas.microsoft.com/office/word/2010/wordprocessingInk" xmlns:wne="http://schemas.microsoft.com/office/word/2006/wordml" xmlns:wps="http://schemas.microsoft.com/office/word/2010/wordprocessingShape" mc:Ignorable="w14 w15 w16se wp14">
+<w:numbering xmlns:wpc="http://schemas.microsoft.com/office/word/2010/wordprocessingCanvas" xmlns:cx="http://schemas.microsoft.com/office/drawing/2014/chartex" xmlns:cx1="http://schemas.microsoft.com/office/drawing/2015/9/8/chartex" xmlns:cx2="http://schemas.microsoft.com/office/drawing/2015/10/21/chartex" xmlns:cx3="http://schemas.microsoft.com/office/drawing/2016/5/9/chartex" xmlns:cx4="http://schemas.microsoft.com/office/drawing/2016/5/10/chartex" xmlns:cx5="http://schemas.microsoft.com/office/drawing/2016/5/11/chartex" xmlns:mc="http://schemas.openxmlformats.org/markup-compatibility/2006" xmlns:o="urn:schemas-microsoft-com:office:office" xmlns:r="http://schemas.openxmlformats.org/officeDocument/2006/relationships" xmlns:m="http://schemas.openxmlformats.org/officeDocument/2006/math" xmlns:v="urn:schemas-microsoft-com:vml" xmlns:wp14="http://schemas.microsoft.com/office/word/2010/wordprocessingDrawing" xmlns:wp="http://schemas.openxmlformats.org/drawingml/2006/wordprocessingDrawing" xmlns:w10="urn:schemas-microsoft-com:office:word" xmlns:w="http://schemas.openxmlformats.org/wordprocessingml/2006/main" xmlns:w14="http://schemas.microsoft.com/office/word/2010/wordml" xmlns:w15="http://schemas.microsoft.com/office/word/2012/wordml" xmlns:w16se="http://schemas.microsoft.com/office/word/2015/wordml/symex" xmlns:wpg="http://schemas.microsoft.com/office/word/2010/wordprocessingGroup" xmlns:wpi="http://schemas.microsoft.com/office/word/2010/wordprocessingInk" xmlns:wne="http://schemas.microsoft.com/office/word/2006/wordml" xmlns:wps="http://schemas.microsoft.com/office/word/2010/wordprocessingShape" mc:Ignorable="w14 w15 w16se wp14">
   <w:abstractNum w:abstractNumId="0" w15:restartNumberingAfterBreak="0">
+    <w:nsid w:val="28DC2BD3"/>
+    <w:multiLevelType w:val="hybridMultilevel"/>
+    <w:tmpl w:val="07BE71E2"/>
+    <w:lvl w:ilvl="0" w:tplc="0409000F">
+      <w:start w:val="1"/>
+      <w:numFmt w:val="decimal"/>
+      <w:lvlText w:val="%1."/>
+      <w:lvlJc w:val="left"/>
+      <w:pPr>
+        <w:ind w:left="1440" w:hanging="360"/>
+      </w:pPr>
+    </w:lvl>
+    <w:lvl w:ilvl="1" w:tplc="04090019" w:tentative="1">
+      <w:start w:val="1"/>
+      <w:numFmt w:val="lowerLetter"/>
+      <w:lvlText w:val="%2."/>
+      <w:lvlJc w:val="left"/>
+      <w:pPr>
+        <w:ind w:left="2160" w:hanging="360"/>
+      </w:pPr>
+    </w:lvl>
+    <w:lvl w:ilvl="2" w:tplc="0409001B" w:tentative="1">
+      <w:start w:val="1"/>
+      <w:numFmt w:val="lowerRoman"/>
+      <w:lvlText w:val="%3."/>
+      <w:lvlJc w:val="right"/>
+      <w:pPr>
+        <w:ind w:left="2880" w:hanging="180"/>
+      </w:pPr>
+    </w:lvl>
+    <w:lvl w:ilvl="3" w:tplc="0409000F" w:tentative="1">
+      <w:start w:val="1"/>
+      <w:numFmt w:val="decimal"/>
+      <w:lvlText w:val="%4."/>
+      <w:lvlJc w:val="left"/>
+      <w:pPr>
+        <w:ind w:left="3600" w:hanging="360"/>
+      </w:pPr>
+    </w:lvl>
+    <w:lvl w:ilvl="4" w:tplc="04090019" w:tentative="1">
+      <w:start w:val="1"/>
+      <w:numFmt w:val="lowerLetter"/>
+      <w:lvlText w:val="%5."/>
+      <w:lvlJc w:val="left"/>
+      <w:pPr>
+        <w:ind w:left="4320" w:hanging="360"/>
+      </w:pPr>
+    </w:lvl>
+    <w:lvl w:ilvl="5" w:tplc="0409001B" w:tentative="1">
+      <w:start w:val="1"/>
+      <w:numFmt w:val="lowerRoman"/>
+      <w:lvlText w:val="%6."/>
+      <w:lvlJc w:val="right"/>
+      <w:pPr>
+        <w:ind w:left="5040" w:hanging="180"/>
+      </w:pPr>
+    </w:lvl>
+    <w:lvl w:ilvl="6" w:tplc="0409000F" w:tentative="1">
+      <w:start w:val="1"/>
+      <w:numFmt w:val="decimal"/>
+      <w:lvlText w:val="%7."/>
+      <w:lvlJc w:val="left"/>
+      <w:pPr>
+        <w:ind w:left="5760" w:hanging="360"/>
+      </w:pPr>
+    </w:lvl>
+    <w:lvl w:ilvl="7" w:tplc="04090019" w:tentative="1">
+      <w:start w:val="1"/>
+      <w:numFmt w:val="lowerLetter"/>
+      <w:lvlText w:val="%8."/>
+      <w:lvlJc w:val="left"/>
+      <w:pPr>
+        <w:ind w:left="6480" w:hanging="360"/>
+      </w:pPr>
+    </w:lvl>
+    <w:lvl w:ilvl="8" w:tplc="0409001B" w:tentative="1">
+      <w:start w:val="1"/>
+      <w:numFmt w:val="lowerRoman"/>
+      <w:lvlText w:val="%9."/>
+      <w:lvlJc w:val="right"/>
+      <w:pPr>
+        <w:ind w:left="7200" w:hanging="180"/>
+      </w:pPr>
+    </w:lvl>
+  </w:abstractNum>
+  <w:abstractNum w:abstractNumId="1" w15:restartNumberingAfterBreak="0">
+    <w:nsid w:val="2A930CDE"/>
+    <w:multiLevelType w:val="hybridMultilevel"/>
+    <w:tmpl w:val="BB10E670"/>
+    <w:lvl w:ilvl="0" w:tplc="165C4CB6">
+      <w:start w:val="11"/>
+      <w:numFmt w:val="decimal"/>
+      <w:lvlText w:val="%1."/>
+      <w:lvlJc w:val="left"/>
+      <w:pPr>
+        <w:ind w:left="720" w:hanging="360"/>
+      </w:pPr>
+      <w:rPr>
+        <w:rFonts w:hint="default"/>
+      </w:rPr>
+    </w:lvl>
+    <w:lvl w:ilvl="1" w:tplc="04090019" w:tentative="1">
+      <w:start w:val="1"/>
+      <w:numFmt w:val="lowerLetter"/>
+      <w:lvlText w:val="%2."/>
+      <w:lvlJc w:val="left"/>
+      <w:pPr>
+        <w:ind w:left="1440" w:hanging="360"/>
+      </w:pPr>
+    </w:lvl>
+    <w:lvl w:ilvl="2" w:tplc="0409001B" w:tentative="1">
+      <w:start w:val="1"/>
+      <w:numFmt w:val="lowerRoman"/>
+      <w:lvlText w:val="%3."/>
+      <w:lvlJc w:val="right"/>
+      <w:pPr>
+        <w:ind w:left="2160" w:hanging="180"/>
+      </w:pPr>
+    </w:lvl>
+    <w:lvl w:ilvl="3" w:tplc="0409000F" w:tentative="1">
+      <w:start w:val="1"/>
+      <w:numFmt w:val="decimal"/>
+      <w:lvlText w:val="%4."/>
+      <w:lvlJc w:val="left"/>
+      <w:pPr>
+        <w:ind w:left="2880" w:hanging="360"/>
+      </w:pPr>
+    </w:lvl>
+    <w:lvl w:ilvl="4" w:tplc="04090019" w:tentative="1">
+      <w:start w:val="1"/>
+      <w:numFmt w:val="lowerLetter"/>
+      <w:lvlText w:val="%5."/>
+      <w:lvlJc w:val="left"/>
+      <w:pPr>
+        <w:ind w:left="3600" w:hanging="360"/>
+      </w:pPr>
+    </w:lvl>
+    <w:lvl w:ilvl="5" w:tplc="0409001B" w:tentative="1">
+      <w:start w:val="1"/>
+      <w:numFmt w:val="lowerRoman"/>
+      <w:lvlText w:val="%6."/>
+      <w:lvlJc w:val="right"/>
+      <w:pPr>
+        <w:ind w:left="4320" w:hanging="180"/>
+      </w:pPr>
+    </w:lvl>
+    <w:lvl w:ilvl="6" w:tplc="0409000F" w:tentative="1">
+      <w:start w:val="1"/>
+      <w:numFmt w:val="decimal"/>
+      <w:lvlText w:val="%7."/>
+      <w:lvlJc w:val="left"/>
+      <w:pPr>
+        <w:ind w:left="5040" w:hanging="360"/>
+      </w:pPr>
+    </w:lvl>
+    <w:lvl w:ilvl="7" w:tplc="04090019" w:tentative="1">
+      <w:start w:val="1"/>
+      <w:numFmt w:val="lowerLetter"/>
+      <w:lvlText w:val="%8."/>
+      <w:lvlJc w:val="left"/>
+      <w:pPr>
+        <w:ind w:left="5760" w:hanging="360"/>
+      </w:pPr>
+    </w:lvl>
+    <w:lvl w:ilvl="8" w:tplc="0409001B" w:tentative="1">
+      <w:start w:val="1"/>
+      <w:numFmt w:val="lowerRoman"/>
+      <w:lvlText w:val="%9."/>
+      <w:lvlJc w:val="right"/>
+      <w:pPr>
+        <w:ind w:left="6480" w:hanging="180"/>
+      </w:pPr>
+    </w:lvl>
+  </w:abstractNum>
+  <w:abstractNum w:abstractNumId="2" w15:restartNumberingAfterBreak="0">
     <w:nsid w:val="33917D03"/>
     <w:multiLevelType w:val="hybridMultilevel"/>
     <w:tmpl w:val="FBD4989E"/>
@@ -1020,7 +1852,7 @@
       </w:pPr>
     </w:lvl>
   </w:abstractNum>
-  <w:abstractNum w:abstractNumId="1" w15:restartNumberingAfterBreak="0">
+  <w:abstractNum w:abstractNumId="3" w15:restartNumberingAfterBreak="0">
     <w:nsid w:val="720D240C"/>
     <w:multiLevelType w:val="multilevel"/>
     <w:tmpl w:val="989E8416"/>
@@ -1112,9 +1944,15 @@
     </w:lvl>
   </w:abstractNum>
   <w:num w:numId="1">
+    <w:abstractNumId w:val="2"/>
+  </w:num>
+  <w:num w:numId="2">
+    <w:abstractNumId w:val="3"/>
+  </w:num>
+  <w:num w:numId="3">
     <w:abstractNumId w:val="0"/>
   </w:num>
-  <w:num w:numId="2">
+  <w:num w:numId="4">
     <w:abstractNumId w:val="1"/>
   </w:num>
 </w:numbering>
@@ -1137,7 +1975,7 @@
       </w:pPr>
     </w:pPrDefault>
   </w:docDefaults>
-  <w:latentStyles w:defLockedState="0" w:defUIPriority="99" w:defSemiHidden="0" w:defUnhideWhenUsed="0" w:defQFormat="0" w:count="373">
+  <w:latentStyles w:defLockedState="0" w:defUIPriority="99" w:defSemiHidden="0" w:defUnhideWhenUsed="0" w:defQFormat="0" w:count="374">
     <w:lsdException w:name="Normal" w:uiPriority="0" w:qFormat="1"/>
     <w:lsdException w:name="heading 1" w:uiPriority="9" w:qFormat="1"/>
     <w:lsdException w:name="heading 2" w:semiHidden="1" w:uiPriority="9" w:unhideWhenUsed="1" w:qFormat="1"/>
@@ -1508,6 +2346,7 @@
     <w:lsdException w:name="List Table 7 Colorful Accent 6" w:uiPriority="52"/>
     <w:lsdException w:name="Mention" w:semiHidden="1" w:unhideWhenUsed="1"/>
     <w:lsdException w:name="Smart Hyperlink" w:semiHidden="1" w:unhideWhenUsed="1"/>
+    <w:lsdException w:name="Hashtag" w:semiHidden="1" w:unhideWhenUsed="1"/>
   </w:latentStyles>
   <w:style w:type="paragraph" w:default="1" w:styleId="Normal">
     <w:name w:val="Normal"/>
@@ -1949,7 +2788,7 @@
 </file>
 
 <file path=customXml/itemProps1.xml><?xml version="1.0" encoding="utf-8"?>
-<ds:datastoreItem xmlns:ds="http://schemas.openxmlformats.org/officeDocument/2006/customXml" ds:itemID="{51AFA960-0AFF-42A6-A904-CBBFCD56DB8C}">
+<ds:datastoreItem xmlns:ds="http://schemas.openxmlformats.org/officeDocument/2006/customXml" ds:itemID="{E27E82D4-9690-407B-B7ED-A0E466DAEF7D}">
   <ds:schemaRefs>
     <ds:schemaRef ds:uri="http://schemas.openxmlformats.org/officeDocument/2006/bibliography"/>
   </ds:schemaRefs>

</xml_diff>

<commit_message>
Highlighted answers in dns doc
</commit_message>
<xml_diff>
--- a/wireshark lap dns.docx
+++ b/wireshark lap dns.docx
@@ -134,202 +134,75 @@
         <w:rPr>
           <w:noProof/>
         </w:rPr>
+        <mc:AlternateContent>
+          <mc:Choice Requires="wpi">
+            <w:drawing>
+              <wp:anchor distT="0" distB="0" distL="114300" distR="114300" simplePos="0" relativeHeight="251659264" behindDoc="0" locked="0" layoutInCell="1" allowOverlap="1">
+                <wp:simplePos x="0" y="0"/>
+                <wp:positionH relativeFrom="column">
+                  <wp:posOffset>591405</wp:posOffset>
+                </wp:positionH>
+                <wp:positionV relativeFrom="paragraph">
+                  <wp:posOffset>1729045</wp:posOffset>
+                </wp:positionV>
+                <wp:extent cx="504000" cy="360"/>
+                <wp:effectExtent l="57150" t="114300" r="106045" b="133350"/>
+                <wp:wrapNone/>
+                <wp:docPr id="20" name="Ink 20"/>
+                <wp:cNvGraphicFramePr/>
+                <a:graphic xmlns:a="http://schemas.openxmlformats.org/drawingml/2006/main">
+                  <a:graphicData uri="http://schemas.microsoft.com/office/word/2010/wordprocessingInk">
+                    <w14:contentPart bwMode="auto" r:id="rId6">
+                      <w14:nvContentPartPr>
+                        <w14:cNvContentPartPr/>
+                      </w14:nvContentPartPr>
+                      <w14:xfrm>
+                        <a:off x="0" y="0"/>
+                        <a:ext cx="504000" cy="360"/>
+                      </w14:xfrm>
+                    </w14:contentPart>
+                  </a:graphicData>
+                </a:graphic>
+              </wp:anchor>
+            </w:drawing>
+          </mc:Choice>
+          <mc:Fallback>
+            <w:pict>
+              <v:shapetype w14:anchorId="39F120E0" id="_x0000_t75" coordsize="21600,21600" o:spt="75" o:preferrelative="t" path="m@4@5l@4@11@9@11@9@5xe" filled="f" stroked="f">
+                <v:stroke joinstyle="miter"/>
+                <v:formulas>
+                  <v:f eqn="if lineDrawn pixelLineWidth 0"/>
+                  <v:f eqn="sum @0 1 0"/>
+                  <v:f eqn="sum 0 0 @1"/>
+                  <v:f eqn="prod @2 1 2"/>
+                  <v:f eqn="prod @3 21600 pixelWidth"/>
+                  <v:f eqn="prod @3 21600 pixelHeight"/>
+                  <v:f eqn="sum @0 0 1"/>
+                  <v:f eqn="prod @6 1 2"/>
+                  <v:f eqn="prod @7 21600 pixelWidth"/>
+                  <v:f eqn="sum @8 21600 0"/>
+                  <v:f eqn="prod @7 21600 pixelHeight"/>
+                  <v:f eqn="sum @10 21600 0"/>
+                </v:formulas>
+                <v:path o:extrusionok="f" gradientshapeok="t" o:connecttype="rect"/>
+                <o:lock v:ext="edit" aspectratio="t"/>
+              </v:shapetype>
+              <v:shape id="Ink 20" o:spid="_x0000_s1026" type="#_x0000_t75" style="position:absolute;margin-left:43.7pt;margin-top:130.5pt;width:45.4pt;height:11.4pt;z-index:251659264;visibility:visible;mso-wrap-style:square;mso-wrap-distance-left:9pt;mso-wrap-distance-top:0;mso-wrap-distance-right:9pt;mso-wrap-distance-bottom:0;mso-position-horizontal:absolute;mso-position-horizontal-relative:text;mso-position-vertical:absolute;mso-position-vertical-relative:text" o:gfxdata="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">
+                <v:imagedata r:id="rId7" o:title=""/>
+              </v:shape>
+            </w:pict>
+          </mc:Fallback>
+        </mc:AlternateContent>
+      </w:r>
+      <w:r>
+        <w:rPr>
+          <w:noProof/>
+        </w:rPr>
         <w:drawing>
           <wp:inline distT="0" distB="0" distL="0" distR="0" wp14:anchorId="699231E9" wp14:editId="512D1338">
-            <wp:extent cx="5943600" cy="4178300"/>
-            <wp:effectExtent l="0" t="0" r="0" b="0"/>
+            <wp:extent cx="4114800" cy="2892669"/>
+            <wp:effectExtent l="0" t="0" r="0" b="3175"/>
             <wp:docPr id="1" name="Picture 1"/>
-            <wp:cNvGraphicFramePr>
-              <a:graphicFrameLocks xmlns:a="http://schemas.openxmlformats.org/drawingml/2006/main" noChangeAspect="1"/>
-            </wp:cNvGraphicFramePr>
-            <a:graphic xmlns:a="http://schemas.openxmlformats.org/drawingml/2006/main">
-              <a:graphicData uri="http://schemas.openxmlformats.org/drawingml/2006/picture">
-                <pic:pic xmlns:pic="http://schemas.openxmlformats.org/drawingml/2006/picture">
-                  <pic:nvPicPr>
-                    <pic:cNvPr id="1" name=""/>
-                    <pic:cNvPicPr/>
-                  </pic:nvPicPr>
-                  <pic:blipFill>
-                    <a:blip r:embed="rId6"/>
-                    <a:stretch>
-                      <a:fillRect/>
-                    </a:stretch>
-                  </pic:blipFill>
-                  <pic:spPr>
-                    <a:xfrm>
-                      <a:off x="0" y="0"/>
-                      <a:ext cx="5943600" cy="4178300"/>
-                    </a:xfrm>
-                    <a:prstGeom prst="rect">
-                      <a:avLst/>
-                    </a:prstGeom>
-                  </pic:spPr>
-                </pic:pic>
-              </a:graphicData>
-            </a:graphic>
-          </wp:inline>
-        </w:drawing>
-      </w:r>
-    </w:p>
-    <w:p>
-      <w:pPr>
-        <w:pStyle w:val="ListParagraph"/>
-      </w:pPr>
-    </w:p>
-    <w:p>
-      <w:pPr>
-        <w:pStyle w:val="ListParagraph"/>
-      </w:pPr>
-    </w:p>
-    <w:p>
-      <w:pPr>
-        <w:pStyle w:val="ListParagraph"/>
-      </w:pPr>
-    </w:p>
-    <w:p>
-      <w:pPr>
-        <w:pStyle w:val="ListParagraph"/>
-      </w:pPr>
-    </w:p>
-    <w:p>
-      <w:pPr>
-        <w:pStyle w:val="ListParagraph"/>
-      </w:pPr>
-    </w:p>
-    <w:p>
-      <w:pPr>
-        <w:pStyle w:val="ListParagraph"/>
-      </w:pPr>
-    </w:p>
-    <w:p>
-      <w:pPr>
-        <w:pStyle w:val="ListParagraph"/>
-      </w:pPr>
-    </w:p>
-    <w:p>
-      <w:pPr>
-        <w:pStyle w:val="ListParagraph"/>
-        <w:numPr>
-          <w:ilvl w:val="0"/>
-          <w:numId w:val="1"/>
-        </w:numPr>
-        <w:rPr>
-          <w:rStyle w:val="fontstyle01"/>
-          <w:rFonts w:asciiTheme="minorHAnsi" w:hAnsiTheme="minorHAnsi"/>
-          <w:color w:val="auto"/>
-          <w:sz w:val="22"/>
-          <w:szCs w:val="22"/>
-        </w:rPr>
-      </w:pPr>
-      <w:r>
-        <w:rPr>
-          <w:rStyle w:val="fontstyle01"/>
-        </w:rPr>
-        <w:lastRenderedPageBreak/>
-        <w:t>What is the destination port for the DNS query message? What is the source port</w:t>
-      </w:r>
-      <w:r>
-        <w:rPr>
-          <w:rFonts w:ascii="TimesNewRomanPSMT" w:hAnsi="TimesNewRomanPSMT"/>
-          <w:color w:val="000000"/>
-        </w:rPr>
-        <w:br/>
-      </w:r>
-      <w:r>
-        <w:rPr>
-          <w:rStyle w:val="fontstyle01"/>
-        </w:rPr>
-        <w:t>of DNS response message?</w:t>
-      </w:r>
-    </w:p>
-    <w:p>
-      <w:pPr>
-        <w:pStyle w:val="ListParagraph"/>
-        <w:rPr>
-          <w:rStyle w:val="fontstyle01"/>
-          <w:b/>
-        </w:rPr>
-      </w:pPr>
-      <w:r>
-        <w:rPr>
-          <w:rStyle w:val="fontstyle01"/>
-          <w:b/>
-        </w:rPr>
-        <w:t>Answer: Destination Port = 53 and Source Port = 53</w:t>
-      </w:r>
-    </w:p>
-    <w:p>
-      <w:pPr>
-        <w:pStyle w:val="ListParagraph"/>
-        <w:rPr>
-          <w:rStyle w:val="fontstyle01"/>
-          <w:b/>
-        </w:rPr>
-      </w:pPr>
-    </w:p>
-    <w:p>
-      <w:pPr>
-        <w:pStyle w:val="ListParagraph"/>
-      </w:pPr>
-      <w:r>
-        <w:rPr>
-          <w:noProof/>
-        </w:rPr>
-        <w:drawing>
-          <wp:inline distT="0" distB="0" distL="0" distR="0" wp14:anchorId="3FFFCEAE" wp14:editId="59237E45">
-            <wp:extent cx="4314825" cy="3033285"/>
-            <wp:effectExtent l="0" t="0" r="0" b="0"/>
-            <wp:docPr id="2" name="Picture 2"/>
-            <wp:cNvGraphicFramePr>
-              <a:graphicFrameLocks xmlns:a="http://schemas.openxmlformats.org/drawingml/2006/main" noChangeAspect="1"/>
-            </wp:cNvGraphicFramePr>
-            <a:graphic xmlns:a="http://schemas.openxmlformats.org/drawingml/2006/main">
-              <a:graphicData uri="http://schemas.openxmlformats.org/drawingml/2006/picture">
-                <pic:pic xmlns:pic="http://schemas.openxmlformats.org/drawingml/2006/picture">
-                  <pic:nvPicPr>
-                    <pic:cNvPr id="1" name=""/>
-                    <pic:cNvPicPr/>
-                  </pic:nvPicPr>
-                  <pic:blipFill>
-                    <a:blip r:embed="rId7"/>
-                    <a:stretch>
-                      <a:fillRect/>
-                    </a:stretch>
-                  </pic:blipFill>
-                  <pic:spPr>
-                    <a:xfrm>
-                      <a:off x="0" y="0"/>
-                      <a:ext cx="4343946" cy="3053757"/>
-                    </a:xfrm>
-                    <a:prstGeom prst="rect">
-                      <a:avLst/>
-                    </a:prstGeom>
-                  </pic:spPr>
-                </pic:pic>
-              </a:graphicData>
-            </a:graphic>
-          </wp:inline>
-        </w:drawing>
-      </w:r>
-    </w:p>
-    <w:p>
-      <w:pPr>
-        <w:pStyle w:val="ListParagraph"/>
-      </w:pPr>
-    </w:p>
-    <w:p>
-      <w:pPr>
-        <w:pStyle w:val="ListParagraph"/>
-      </w:pPr>
-      <w:r>
-        <w:rPr>
-          <w:noProof/>
-        </w:rPr>
-        <w:drawing>
-          <wp:inline distT="0" distB="0" distL="0" distR="0" wp14:anchorId="4F1AAB50" wp14:editId="756B6EF0">
-            <wp:extent cx="4769333" cy="3352800"/>
-            <wp:effectExtent l="0" t="0" r="0" b="0"/>
-            <wp:docPr id="3" name="Picture 3"/>
             <wp:cNvGraphicFramePr>
               <a:graphicFrameLocks xmlns:a="http://schemas.openxmlformats.org/drawingml/2006/main" noChangeAspect="1"/>
             </wp:cNvGraphicFramePr>
@@ -349,7 +222,7 @@
                   <pic:spPr>
                     <a:xfrm>
                       <a:off x="0" y="0"/>
-                      <a:ext cx="4778378" cy="3359158"/>
+                      <a:ext cx="4137407" cy="2908561"/>
                     </a:xfrm>
                     <a:prstGeom prst="rect">
                       <a:avLst/>
@@ -366,271 +239,60 @@
       <w:pPr>
         <w:pStyle w:val="ListParagraph"/>
       </w:pPr>
-    </w:p>
-    <w:p>
-      <w:pPr>
-        <w:pStyle w:val="ListParagraph"/>
-      </w:pPr>
-    </w:p>
-    <w:p>
-      <w:pPr>
-        <w:pStyle w:val="ListParagraph"/>
-      </w:pPr>
-    </w:p>
-    <w:p>
-      <w:pPr>
-        <w:pStyle w:val="ListParagraph"/>
-        <w:numPr>
-          <w:ilvl w:val="0"/>
-          <w:numId w:val="1"/>
-        </w:numPr>
-        <w:rPr>
-          <w:rStyle w:val="fontstyle01"/>
-          <w:rFonts w:asciiTheme="minorHAnsi" w:hAnsiTheme="minorHAnsi"/>
-          <w:color w:val="auto"/>
-          <w:sz w:val="22"/>
-          <w:szCs w:val="22"/>
-        </w:rPr>
-      </w:pPr>
-      <w:r>
-        <w:rPr>
-          <w:rStyle w:val="fontstyle01"/>
-        </w:rPr>
-        <w:lastRenderedPageBreak/>
-        <w:t>To what IP address is the DNS query message sent? Use ipconfig to determine the</w:t>
-      </w:r>
-      <w:r>
-        <w:rPr>
-          <w:rFonts w:ascii="TimesNewRomanPSMT" w:hAnsi="TimesNewRomanPSMT"/>
-          <w:color w:val="000000"/>
-        </w:rPr>
-        <w:br/>
-      </w:r>
-      <w:r>
-        <w:rPr>
-          <w:rStyle w:val="fontstyle01"/>
-        </w:rPr>
-        <w:t>IP address of your local DNS server. Are these two IP addresses the same?</w:t>
-      </w:r>
-    </w:p>
-    <w:p>
-      <w:pPr>
-        <w:pStyle w:val="ListParagraph"/>
-        <w:rPr>
-          <w:rStyle w:val="fontstyle01"/>
-          <w:b/>
-        </w:rPr>
-      </w:pPr>
-      <w:r>
-        <w:rPr>
-          <w:rStyle w:val="fontstyle01"/>
-          <w:b/>
-        </w:rPr>
-        <w:t>Answer:</w:t>
-      </w:r>
-      <w:r>
-        <w:rPr>
-          <w:rStyle w:val="fontstyle01"/>
-          <w:b/>
-        </w:rPr>
-        <w:t xml:space="preserve"> IP Address = 192.168.1.1 | Local DNS server IP Address = 192.168.1.1 (Local DNS was found using the command “ipconfig /all”</w:t>
-      </w:r>
-    </w:p>
-    <w:p>
-      <w:pPr>
-        <w:pStyle w:val="ListParagraph"/>
-        <w:rPr>
-          <w:rStyle w:val="fontstyle01"/>
-          <w:b/>
-        </w:rPr>
-      </w:pPr>
-    </w:p>
-    <w:p>
-      <w:pPr>
-        <w:pStyle w:val="ListParagraph"/>
-        <w:rPr>
-          <w:rStyle w:val="fontstyle01"/>
-        </w:rPr>
-      </w:pPr>
       <w:r>
         <w:rPr>
           <w:noProof/>
         </w:rPr>
+        <mc:AlternateContent>
+          <mc:Choice Requires="wpi">
+            <w:drawing>
+              <wp:anchor distT="0" distB="0" distL="114300" distR="114300" simplePos="0" relativeHeight="251660288" behindDoc="0" locked="0" layoutInCell="1" allowOverlap="1">
+                <wp:simplePos x="0" y="0"/>
+                <wp:positionH relativeFrom="column">
+                  <wp:posOffset>601125</wp:posOffset>
+                </wp:positionH>
+                <wp:positionV relativeFrom="paragraph">
+                  <wp:posOffset>1763110</wp:posOffset>
+                </wp:positionV>
+                <wp:extent cx="513720" cy="360"/>
+                <wp:effectExtent l="57150" t="114300" r="95885" b="133350"/>
+                <wp:wrapNone/>
+                <wp:docPr id="21" name="Ink 21"/>
+                <wp:cNvGraphicFramePr/>
+                <a:graphic xmlns:a="http://schemas.openxmlformats.org/drawingml/2006/main">
+                  <a:graphicData uri="http://schemas.microsoft.com/office/word/2010/wordprocessingInk">
+                    <w14:contentPart bwMode="auto" r:id="rId9">
+                      <w14:nvContentPartPr>
+                        <w14:cNvContentPartPr/>
+                      </w14:nvContentPartPr>
+                      <w14:xfrm>
+                        <a:off x="0" y="0"/>
+                        <a:ext cx="513720" cy="360"/>
+                      </w14:xfrm>
+                    </w14:contentPart>
+                  </a:graphicData>
+                </a:graphic>
+              </wp:anchor>
+            </w:drawing>
+          </mc:Choice>
+          <mc:Fallback>
+            <w:pict>
+              <v:shape w14:anchorId="625DA54A" id="Ink 21" o:spid="_x0000_s1026" type="#_x0000_t75" style="position:absolute;margin-left:44.5pt;margin-top:133.2pt;width:46.1pt;height:11.4pt;z-index:251660288;visibility:visible;mso-wrap-style:square;mso-wrap-distance-left:9pt;mso-wrap-distance-top:0;mso-wrap-distance-right:9pt;mso-wrap-distance-bottom:0;mso-position-horizontal:absolute;mso-position-horizontal-relative:text;mso-position-vertical:absolute;mso-position-vertical-relative:text" o:gfxdata="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">
+                <v:imagedata r:id="rId10" o:title=""/>
+              </v:shape>
+            </w:pict>
+          </mc:Fallback>
+        </mc:AlternateContent>
+      </w:r>
+      <w:r>
+        <w:rPr>
+          <w:noProof/>
+        </w:rPr>
         <w:drawing>
-          <wp:inline distT="0" distB="0" distL="0" distR="0" wp14:anchorId="06E326E3" wp14:editId="1F0A3DB8">
-            <wp:extent cx="5338401" cy="3752850"/>
-            <wp:effectExtent l="0" t="0" r="0" b="0"/>
-            <wp:docPr id="5" name="Picture 5"/>
-            <wp:cNvGraphicFramePr>
-              <a:graphicFrameLocks xmlns:a="http://schemas.openxmlformats.org/drawingml/2006/main" noChangeAspect="1"/>
-            </wp:cNvGraphicFramePr>
-            <a:graphic xmlns:a="http://schemas.openxmlformats.org/drawingml/2006/main">
-              <a:graphicData uri="http://schemas.openxmlformats.org/drawingml/2006/picture">
-                <pic:pic xmlns:pic="http://schemas.openxmlformats.org/drawingml/2006/picture">
-                  <pic:nvPicPr>
-                    <pic:cNvPr id="1" name=""/>
-                    <pic:cNvPicPr/>
-                  </pic:nvPicPr>
-                  <pic:blipFill>
-                    <a:blip r:embed="rId9"/>
-                    <a:stretch>
-                      <a:fillRect/>
-                    </a:stretch>
-                  </pic:blipFill>
-                  <pic:spPr>
-                    <a:xfrm>
-                      <a:off x="0" y="0"/>
-                      <a:ext cx="5344828" cy="3757368"/>
-                    </a:xfrm>
-                    <a:prstGeom prst="rect">
-                      <a:avLst/>
-                    </a:prstGeom>
-                  </pic:spPr>
-                </pic:pic>
-              </a:graphicData>
-            </a:graphic>
-          </wp:inline>
-        </w:drawing>
-      </w:r>
-    </w:p>
-    <w:p>
-      <w:pPr>
-        <w:pStyle w:val="ListParagraph"/>
-        <w:rPr>
-          <w:rStyle w:val="fontstyle01"/>
-        </w:rPr>
-      </w:pPr>
-    </w:p>
-    <w:p>
-      <w:pPr>
-        <w:pStyle w:val="ListParagraph"/>
-      </w:pPr>
-      <w:r>
-        <w:rPr>
-          <w:noProof/>
-        </w:rPr>
-        <w:drawing>
-          <wp:inline distT="0" distB="0" distL="0" distR="0" wp14:anchorId="58AE198E" wp14:editId="27FC60E1">
-            <wp:extent cx="5943600" cy="3012440"/>
-            <wp:effectExtent l="0" t="0" r="0" b="0"/>
-            <wp:docPr id="4" name="Picture 4"/>
-            <wp:cNvGraphicFramePr>
-              <a:graphicFrameLocks xmlns:a="http://schemas.openxmlformats.org/drawingml/2006/main" noChangeAspect="1"/>
-            </wp:cNvGraphicFramePr>
-            <a:graphic xmlns:a="http://schemas.openxmlformats.org/drawingml/2006/main">
-              <a:graphicData uri="http://schemas.openxmlformats.org/drawingml/2006/picture">
-                <pic:pic xmlns:pic="http://schemas.openxmlformats.org/drawingml/2006/picture">
-                  <pic:nvPicPr>
-                    <pic:cNvPr id="1" name=""/>
-                    <pic:cNvPicPr/>
-                  </pic:nvPicPr>
-                  <pic:blipFill>
-                    <a:blip r:embed="rId10"/>
-                    <a:stretch>
-                      <a:fillRect/>
-                    </a:stretch>
-                  </pic:blipFill>
-                  <pic:spPr>
-                    <a:xfrm>
-                      <a:off x="0" y="0"/>
-                      <a:ext cx="5943600" cy="3012440"/>
-                    </a:xfrm>
-                    <a:prstGeom prst="rect">
-                      <a:avLst/>
-                    </a:prstGeom>
-                  </pic:spPr>
-                </pic:pic>
-              </a:graphicData>
-            </a:graphic>
-          </wp:inline>
-        </w:drawing>
-      </w:r>
-    </w:p>
-    <w:p>
-      <w:pPr>
-        <w:pStyle w:val="ListParagraph"/>
-      </w:pPr>
-    </w:p>
-    <w:p>
-      <w:pPr>
-        <w:pStyle w:val="ListParagraph"/>
-        <w:numPr>
-          <w:ilvl w:val="0"/>
-          <w:numId w:val="1"/>
-        </w:numPr>
-        <w:rPr>
-          <w:rStyle w:val="fontstyle01"/>
-          <w:rFonts w:asciiTheme="minorHAnsi" w:hAnsiTheme="minorHAnsi"/>
-          <w:color w:val="auto"/>
-          <w:sz w:val="22"/>
-          <w:szCs w:val="22"/>
-        </w:rPr>
-      </w:pPr>
-      <w:r>
-        <w:rPr>
-          <w:rStyle w:val="fontstyle01"/>
-        </w:rPr>
-        <w:lastRenderedPageBreak/>
-        <w:t>Examine the DNS query message. What “Type” of DNS query is it? Does the</w:t>
-      </w:r>
-      <w:r>
-        <w:rPr>
-          <w:rFonts w:ascii="TimesNewRomanPSMT" w:hAnsi="TimesNewRomanPSMT"/>
-          <w:color w:val="000000"/>
-        </w:rPr>
-        <w:br/>
-      </w:r>
-      <w:r>
-        <w:rPr>
-          <w:rStyle w:val="fontstyle01"/>
-        </w:rPr>
-        <w:t>query message contain any “answers”?</w:t>
-      </w:r>
-    </w:p>
-    <w:p>
-      <w:pPr>
-        <w:pStyle w:val="ListParagraph"/>
-        <w:rPr>
-          <w:rStyle w:val="fontstyle01"/>
-          <w:b/>
-        </w:rPr>
-      </w:pPr>
-      <w:r>
-        <w:rPr>
-          <w:rStyle w:val="fontstyle01"/>
-          <w:b/>
-        </w:rPr>
-        <w:t>Answer:</w:t>
-      </w:r>
-      <w:r>
-        <w:rPr>
-          <w:rStyle w:val="fontstyle01"/>
-          <w:b/>
-        </w:rPr>
-        <w:t xml:space="preserve"> Type-A, class IN. The Query message does not have any answers associated with it. </w:t>
-      </w:r>
-    </w:p>
-    <w:p>
-      <w:pPr>
-        <w:pStyle w:val="ListParagraph"/>
-        <w:rPr>
-          <w:rStyle w:val="fontstyle01"/>
-        </w:rPr>
-      </w:pPr>
-    </w:p>
-    <w:p>
-      <w:pPr>
-        <w:pStyle w:val="ListParagraph"/>
-      </w:pPr>
-      <w:r>
-        <w:rPr>
-          <w:noProof/>
-        </w:rPr>
-        <w:drawing>
-          <wp:inline distT="0" distB="0" distL="0" distR="0" wp14:anchorId="3F45DF30" wp14:editId="62EE8997">
-            <wp:extent cx="5943600" cy="4178300"/>
-            <wp:effectExtent l="0" t="0" r="0" b="0"/>
-            <wp:docPr id="6" name="Picture 6"/>
+          <wp:inline distT="0" distB="0" distL="0" distR="0" wp14:anchorId="1BDDB991" wp14:editId="180AB167">
+            <wp:extent cx="3429000" cy="2851638"/>
+            <wp:effectExtent l="0" t="0" r="0" b="6350"/>
+            <wp:docPr id="19" name="Picture 19"/>
             <wp:cNvGraphicFramePr>
               <a:graphicFrameLocks xmlns:a="http://schemas.openxmlformats.org/drawingml/2006/main" noChangeAspect="1"/>
             </wp:cNvGraphicFramePr>
@@ -650,7 +312,7 @@
                   <pic:spPr>
                     <a:xfrm>
                       <a:off x="0" y="0"/>
-                      <a:ext cx="5943600" cy="4178300"/>
+                      <a:ext cx="3445303" cy="2865196"/>
                     </a:xfrm>
                     <a:prstGeom prst="rect">
                       <a:avLst/>
@@ -662,81 +324,8 @@
           </wp:inline>
         </w:drawing>
       </w:r>
-    </w:p>
-    <w:p>
-      <w:pPr>
-        <w:pStyle w:val="ListParagraph"/>
-      </w:pPr>
-    </w:p>
-    <w:p>
-      <w:pPr>
-        <w:pStyle w:val="ListParagraph"/>
-      </w:pPr>
-    </w:p>
-    <w:p>
-      <w:pPr>
-        <w:pStyle w:val="ListParagraph"/>
-      </w:pPr>
-    </w:p>
-    <w:p>
-      <w:pPr>
-        <w:pStyle w:val="ListParagraph"/>
-      </w:pPr>
-    </w:p>
-    <w:p>
-      <w:pPr>
-        <w:pStyle w:val="ListParagraph"/>
-      </w:pPr>
-    </w:p>
-    <w:p>
-      <w:pPr>
-        <w:pStyle w:val="ListParagraph"/>
-      </w:pPr>
-    </w:p>
-    <w:p>
-      <w:pPr>
-        <w:pStyle w:val="ListParagraph"/>
-      </w:pPr>
-    </w:p>
-    <w:p>
-      <w:pPr>
-        <w:pStyle w:val="ListParagraph"/>
-      </w:pPr>
-    </w:p>
-    <w:p>
-      <w:pPr>
-        <w:pStyle w:val="ListParagraph"/>
-      </w:pPr>
-    </w:p>
-    <w:p>
-      <w:pPr>
-        <w:pStyle w:val="ListParagraph"/>
-      </w:pPr>
-    </w:p>
-    <w:p>
-      <w:pPr>
-        <w:pStyle w:val="ListParagraph"/>
-      </w:pPr>
-    </w:p>
-    <w:p>
-      <w:pPr>
-        <w:pStyle w:val="ListParagraph"/>
-      </w:pPr>
-    </w:p>
-    <w:p>
-      <w:pPr>
-        <w:pStyle w:val="ListParagraph"/>
-      </w:pPr>
-    </w:p>
-    <w:p>
-      <w:pPr>
-        <w:pStyle w:val="ListParagraph"/>
-      </w:pPr>
-    </w:p>
-    <w:p>
-      <w:pPr>
-        <w:pStyle w:val="ListParagraph"/>
-      </w:pPr>
+      <w:bookmarkStart w:id="0" w:name="_GoBack"/>
+      <w:bookmarkEnd w:id="0"/>
     </w:p>
     <w:p>
       <w:pPr>
@@ -758,7 +347,7 @@
           <w:rStyle w:val="fontstyle01"/>
         </w:rPr>
         <w:lastRenderedPageBreak/>
-        <w:t>Examine the DNS response message. How many “answers” are provided? What</w:t>
+        <w:t>What is the destination port for the DNS query message? What is the source port</w:t>
       </w:r>
       <w:r>
         <w:rPr>
@@ -771,346 +360,92 @@
         <w:rPr>
           <w:rStyle w:val="fontstyle01"/>
         </w:rPr>
-        <w:t>do each of these answers contain?</w:t>
-      </w:r>
-    </w:p>
-    <w:p>
-      <w:pPr>
-        <w:pStyle w:val="ListParagraph"/>
-        <w:rPr>
-          <w:rStyle w:val="fontstyle01"/>
-          <w:b/>
-        </w:rPr>
-      </w:pPr>
-      <w:r>
-        <w:rPr>
-          <w:rStyle w:val="fontstyle01"/>
-          <w:b/>
-        </w:rPr>
-        <w:t>Answer:</w:t>
-      </w:r>
-      <w:r>
-        <w:rPr>
-          <w:rStyle w:val="fontstyle01"/>
-          <w:b/>
-        </w:rPr>
-        <w:t xml:space="preserve"> There were 3 answers provided. All of the answers have the following: Name, Type, Class, Time to live, and Data length. The first answer is of type “</w:t>
-      </w:r>
-      <w:proofErr w:type="spellStart"/>
-      <w:r>
-        <w:rPr>
-          <w:rStyle w:val="fontstyle01"/>
-          <w:b/>
-        </w:rPr>
-        <w:t>CName</w:t>
-      </w:r>
-      <w:proofErr w:type="spellEnd"/>
-      <w:r>
-        <w:rPr>
-          <w:rStyle w:val="fontstyle01"/>
-          <w:b/>
-        </w:rPr>
-        <w:t xml:space="preserve">” and its value is </w:t>
-      </w:r>
-      <w:hyperlink r:id="rId12" w:history="1">
-        <w:r>
-          <w:rPr>
-            <w:rStyle w:val="Hyperlink"/>
-            <w:rFonts w:ascii="TimesNewRomanPSMT" w:hAnsi="TimesNewRomanPSMT"/>
-            <w:b/>
-            <w:sz w:val="24"/>
-            <w:szCs w:val="24"/>
-          </w:rPr>
-          <w:t>www.ietf.org.cdn.cloudflare-dnssec.net</w:t>
-        </w:r>
-      </w:hyperlink>
-      <w:r>
-        <w:rPr>
-          <w:rStyle w:val="fontstyle01"/>
-          <w:b/>
-        </w:rPr>
-        <w:t>. The other two responses are of type A and have addresses associated with them. (2</w:t>
-      </w:r>
-      <w:r>
-        <w:rPr>
-          <w:rStyle w:val="fontstyle01"/>
-          <w:b/>
-          <w:vertAlign w:val="superscript"/>
-        </w:rPr>
-        <w:t>nd</w:t>
-      </w:r>
-      <w:r>
-        <w:rPr>
-          <w:rStyle w:val="fontstyle01"/>
-          <w:b/>
-        </w:rPr>
-        <w:t>: 104.20.1.85, 3</w:t>
-      </w:r>
-      <w:r>
-        <w:rPr>
-          <w:rStyle w:val="fontstyle01"/>
-          <w:b/>
-          <w:vertAlign w:val="superscript"/>
-        </w:rPr>
-        <w:t>rd</w:t>
-      </w:r>
-      <w:r>
-        <w:rPr>
-          <w:rStyle w:val="fontstyle01"/>
-          <w:b/>
-        </w:rPr>
-        <w:t>: 104.20.0.85)</w:t>
-      </w:r>
-    </w:p>
-    <w:p>
-      <w:pPr>
-        <w:pStyle w:val="ListParagraph"/>
-        <w:rPr>
-          <w:rStyle w:val="fontstyle01"/>
-        </w:rPr>
+        <w:t>of DNS response message?</w:t>
+      </w:r>
+    </w:p>
+    <w:p>
+      <w:pPr>
+        <w:pStyle w:val="ListParagraph"/>
+        <w:rPr>
+          <w:rStyle w:val="fontstyle01"/>
+          <w:b/>
+        </w:rPr>
+      </w:pPr>
+      <w:r>
+        <w:rPr>
+          <w:rStyle w:val="fontstyle01"/>
+          <w:b/>
+        </w:rPr>
+        <w:t>Answer: Destination Port = 53 and Source Port = 53</w:t>
+      </w:r>
+    </w:p>
+    <w:p>
+      <w:pPr>
+        <w:pStyle w:val="ListParagraph"/>
+        <w:rPr>
+          <w:rStyle w:val="fontstyle01"/>
+          <w:b/>
+        </w:rPr>
+      </w:pPr>
+    </w:p>
+    <w:p>
+      <w:pPr>
+        <w:pStyle w:val="ListParagraph"/>
       </w:pPr>
       <w:r>
         <w:rPr>
           <w:noProof/>
         </w:rPr>
+        <mc:AlternateContent>
+          <mc:Choice Requires="wpi">
+            <w:drawing>
+              <wp:anchor distT="0" distB="0" distL="114300" distR="114300" simplePos="0" relativeHeight="251661312" behindDoc="0" locked="0" layoutInCell="1" allowOverlap="1">
+                <wp:simplePos x="0" y="0"/>
+                <wp:positionH relativeFrom="column">
+                  <wp:posOffset>651251</wp:posOffset>
+                </wp:positionH>
+                <wp:positionV relativeFrom="paragraph">
+                  <wp:posOffset>2407271</wp:posOffset>
+                </wp:positionV>
+                <wp:extent cx="509919" cy="6149"/>
+                <wp:effectExtent l="57150" t="114300" r="99695" b="127635"/>
+                <wp:wrapNone/>
+                <wp:docPr id="24" name="Ink 24"/>
+                <wp:cNvGraphicFramePr/>
+                <a:graphic xmlns:a="http://schemas.openxmlformats.org/drawingml/2006/main">
+                  <a:graphicData uri="http://schemas.microsoft.com/office/word/2010/wordprocessingInk">
+                    <w14:contentPart bwMode="auto" r:id="rId12">
+                      <w14:nvContentPartPr>
+                        <w14:cNvContentPartPr/>
+                      </w14:nvContentPartPr>
+                      <w14:xfrm>
+                        <a:off x="0" y="0"/>
+                        <a:ext cx="509919" cy="6149"/>
+                      </w14:xfrm>
+                    </w14:contentPart>
+                  </a:graphicData>
+                </a:graphic>
+              </wp:anchor>
+            </w:drawing>
+          </mc:Choice>
+          <mc:Fallback>
+            <w:pict>
+              <v:shape w14:anchorId="015D22A6" id="Ink 24" o:spid="_x0000_s1026" type="#_x0000_t75" style="position:absolute;margin-left:48.45pt;margin-top:183.5pt;width:45.8pt;height:12.65pt;z-index:251661312;visibility:visible;mso-wrap-style:square;mso-wrap-distance-left:9pt;mso-wrap-distance-top:0;mso-wrap-distance-right:9pt;mso-wrap-distance-bottom:0;mso-position-horizontal:absolute;mso-position-horizontal-relative:text;mso-position-vertical:absolute;mso-position-vertical-relative:text" o:gfxdata="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">
+                <v:imagedata r:id="rId13" o:title=""/>
+              </v:shape>
+            </w:pict>
+          </mc:Fallback>
+        </mc:AlternateContent>
+      </w:r>
+      <w:r>
+        <w:rPr>
+          <w:noProof/>
+        </w:rPr>
         <w:drawing>
-          <wp:inline distT="0" distB="0" distL="0" distR="0" wp14:anchorId="3DF58A6B" wp14:editId="0FCBF6ED">
-            <wp:extent cx="5943600" cy="4925060"/>
-            <wp:effectExtent l="0" t="0" r="0" b="8890"/>
-            <wp:docPr id="7" name="Picture 7"/>
-            <wp:cNvGraphicFramePr>
-              <a:graphicFrameLocks xmlns:a="http://schemas.openxmlformats.org/drawingml/2006/main" noChangeAspect="1"/>
-            </wp:cNvGraphicFramePr>
-            <a:graphic xmlns:a="http://schemas.openxmlformats.org/drawingml/2006/main">
-              <a:graphicData uri="http://schemas.openxmlformats.org/drawingml/2006/picture">
-                <pic:pic xmlns:pic="http://schemas.openxmlformats.org/drawingml/2006/picture">
-                  <pic:nvPicPr>
-                    <pic:cNvPr id="1" name=""/>
-                    <pic:cNvPicPr/>
-                  </pic:nvPicPr>
-                  <pic:blipFill>
-                    <a:blip r:embed="rId13"/>
-                    <a:stretch>
-                      <a:fillRect/>
-                    </a:stretch>
-                  </pic:blipFill>
-                  <pic:spPr>
-                    <a:xfrm>
-                      <a:off x="0" y="0"/>
-                      <a:ext cx="5943600" cy="4925060"/>
-                    </a:xfrm>
-                    <a:prstGeom prst="rect">
-                      <a:avLst/>
-                    </a:prstGeom>
-                  </pic:spPr>
-                </pic:pic>
-              </a:graphicData>
-            </a:graphic>
-          </wp:inline>
-        </w:drawing>
-      </w:r>
-    </w:p>
-    <w:p>
-      <w:pPr>
-        <w:pStyle w:val="ListParagraph"/>
-      </w:pPr>
-    </w:p>
-    <w:p>
-      <w:pPr>
-        <w:pStyle w:val="ListParagraph"/>
-        <w:numPr>
-          <w:ilvl w:val="0"/>
-          <w:numId w:val="4"/>
-        </w:numPr>
-        <w:rPr>
-          <w:rStyle w:val="fontstyle01"/>
-        </w:rPr>
-      </w:pPr>
-      <w:r>
-        <w:rPr>
-          <w:rStyle w:val="fontstyle01"/>
-        </w:rPr>
-        <w:t xml:space="preserve">What is the destination port for the DNS query message? What is the source port of DNS response message? </w:t>
-      </w:r>
-    </w:p>
-    <w:p>
-      <w:pPr>
-        <w:pStyle w:val="ListParagraph"/>
-        <w:rPr>
-          <w:rStyle w:val="fontstyle01"/>
-          <w:b/>
-        </w:rPr>
-      </w:pPr>
-      <w:r>
-        <w:rPr>
-          <w:rStyle w:val="fontstyle01"/>
-          <w:b/>
-        </w:rPr>
-        <w:t>Answer: The destination port in the query message is 53. The source port of the response message is 53</w:t>
-      </w:r>
-    </w:p>
-    <w:p>
-      <w:pPr>
-        <w:pStyle w:val="ListParagraph"/>
-        <w:rPr>
-          <w:rStyle w:val="fontstyle01"/>
-          <w:b/>
-        </w:rPr>
-      </w:pPr>
-    </w:p>
-    <w:p>
-      <w:pPr>
-        <w:pStyle w:val="ListParagraph"/>
-        <w:numPr>
-          <w:ilvl w:val="0"/>
-          <w:numId w:val="4"/>
-        </w:numPr>
-        <w:rPr>
-          <w:rStyle w:val="fontstyle01"/>
-        </w:rPr>
-      </w:pPr>
-      <w:r>
-        <w:rPr>
-          <w:rStyle w:val="fontstyle01"/>
-        </w:rPr>
-        <w:t xml:space="preserve">To what IP address is the DNS query message sent? Is this the IP address of your default local DNS server? </w:t>
-      </w:r>
-    </w:p>
-    <w:p>
-      <w:pPr>
-        <w:pStyle w:val="ListParagraph"/>
-        <w:rPr>
-          <w:rStyle w:val="fontstyle01"/>
-          <w:b/>
-        </w:rPr>
-      </w:pPr>
-      <w:r>
-        <w:rPr>
-          <w:rStyle w:val="fontstyle01"/>
-          <w:b/>
-        </w:rPr>
-        <w:t>Answer: The IP address is 192.168.1.1. This is the same address as the local DNS server (found by using ipconfig /all).</w:t>
-      </w:r>
-    </w:p>
-    <w:p>
-      <w:pPr>
-        <w:pStyle w:val="ListParagraph"/>
-        <w:numPr>
-          <w:ilvl w:val="0"/>
-          <w:numId w:val="4"/>
-        </w:numPr>
-        <w:rPr>
-          <w:rStyle w:val="fontstyle01"/>
-        </w:rPr>
-      </w:pPr>
-      <w:r>
-        <w:rPr>
-          <w:rStyle w:val="fontstyle01"/>
-        </w:rPr>
-        <w:lastRenderedPageBreak/>
-        <w:t xml:space="preserve">Examine the DNS query message. What “Type” of DNS query is it? Does the query message contain any “answers”? </w:t>
-      </w:r>
-    </w:p>
-    <w:p>
-      <w:pPr>
-        <w:pStyle w:val="ListParagraph"/>
-        <w:rPr>
-          <w:rStyle w:val="fontstyle01"/>
-          <w:b/>
-        </w:rPr>
-      </w:pPr>
-      <w:r>
-        <w:rPr>
-          <w:rStyle w:val="fontstyle01"/>
-          <w:b/>
-        </w:rPr>
-        <w:t xml:space="preserve">Answer: The DNS query message is type </w:t>
-      </w:r>
-      <w:proofErr w:type="gramStart"/>
-      <w:r>
-        <w:rPr>
-          <w:rStyle w:val="fontstyle01"/>
-          <w:b/>
-        </w:rPr>
-        <w:t>A,</w:t>
-      </w:r>
-      <w:proofErr w:type="gramEnd"/>
-      <w:r>
-        <w:rPr>
-          <w:rStyle w:val="fontstyle01"/>
-          <w:b/>
-        </w:rPr>
-        <w:t xml:space="preserve"> it does not contain any answers.</w:t>
-      </w:r>
-    </w:p>
-    <w:p>
-      <w:pPr>
-        <w:pStyle w:val="ListParagraph"/>
-        <w:numPr>
-          <w:ilvl w:val="0"/>
-          <w:numId w:val="4"/>
-        </w:numPr>
-        <w:rPr>
-          <w:rStyle w:val="fontstyle01"/>
-        </w:rPr>
-      </w:pPr>
-      <w:r>
-        <w:rPr>
-          <w:rStyle w:val="fontstyle01"/>
-        </w:rPr>
-        <w:t xml:space="preserve">Examine the DNS response message. How many “answers” are provided? What do each of these answers contain? </w:t>
-      </w:r>
-    </w:p>
-    <w:p>
-      <w:pPr>
-        <w:pStyle w:val="ListParagraph"/>
-        <w:rPr>
-          <w:rStyle w:val="fontstyle01"/>
-          <w:b/>
-        </w:rPr>
-      </w:pPr>
-      <w:r>
-        <w:rPr>
-          <w:rStyle w:val="fontstyle01"/>
-          <w:b/>
-        </w:rPr>
-        <w:t>Answer: The response message contains 3 answers. Each answer contains a name, a type</w:t>
-      </w:r>
-      <w:r>
-        <w:rPr>
-          <w:rStyle w:val="fontstyle01"/>
-          <w:b/>
-        </w:rPr>
-        <w:t>, a class, time to live, data length, and either an address (if type A) or a CNAME (if type CNAME).</w:t>
-      </w:r>
-    </w:p>
-    <w:p>
-      <w:pPr>
-        <w:pStyle w:val="ListParagraph"/>
-        <w:numPr>
-          <w:ilvl w:val="0"/>
-          <w:numId w:val="4"/>
-        </w:numPr>
-        <w:rPr>
-          <w:rStyle w:val="fontstyle01"/>
-        </w:rPr>
-      </w:pPr>
-      <w:r>
-        <w:rPr>
-          <w:rStyle w:val="fontstyle01"/>
-        </w:rPr>
-        <w:lastRenderedPageBreak/>
-        <w:t>Provide a screenshot.</w:t>
-      </w:r>
-      <w:r>
-        <w:rPr>
-          <w:noProof/>
-        </w:rPr>
-        <w:drawing>
-          <wp:inline distT="0" distB="0" distL="0" distR="0" wp14:anchorId="1A3ACF96" wp14:editId="76A2FA65">
-            <wp:extent cx="5943600" cy="3838575"/>
-            <wp:effectExtent l="0" t="0" r="0" b="9525"/>
-            <wp:docPr id="8" name="Picture 8"/>
+          <wp:inline distT="0" distB="0" distL="0" distR="0" wp14:anchorId="3FFFCEAE" wp14:editId="59237E45">
+            <wp:extent cx="4314825" cy="3033285"/>
+            <wp:effectExtent l="0" t="0" r="0" b="0"/>
+            <wp:docPr id="2" name="Picture 2"/>
             <wp:cNvGraphicFramePr>
               <a:graphicFrameLocks xmlns:a="http://schemas.openxmlformats.org/drawingml/2006/main" noChangeAspect="1"/>
             </wp:cNvGraphicFramePr>
@@ -1130,6 +465,1240 @@
                   <pic:spPr>
                     <a:xfrm>
                       <a:off x="0" y="0"/>
+                      <a:ext cx="4343946" cy="3053757"/>
+                    </a:xfrm>
+                    <a:prstGeom prst="rect">
+                      <a:avLst/>
+                    </a:prstGeom>
+                  </pic:spPr>
+                </pic:pic>
+              </a:graphicData>
+            </a:graphic>
+          </wp:inline>
+        </w:drawing>
+      </w:r>
+    </w:p>
+    <w:p>
+      <w:pPr>
+        <w:pStyle w:val="ListParagraph"/>
+      </w:pPr>
+    </w:p>
+    <w:p>
+      <w:pPr>
+        <w:pStyle w:val="ListParagraph"/>
+      </w:pPr>
+      <w:r>
+        <w:rPr>
+          <w:noProof/>
+        </w:rPr>
+        <mc:AlternateContent>
+          <mc:Choice Requires="wpi">
+            <w:drawing>
+              <wp:anchor distT="0" distB="0" distL="114300" distR="114300" simplePos="0" relativeHeight="251662336" behindDoc="0" locked="0" layoutInCell="1" allowOverlap="1">
+                <wp:simplePos x="0" y="0"/>
+                <wp:positionH relativeFrom="column">
+                  <wp:posOffset>651251</wp:posOffset>
+                </wp:positionH>
+                <wp:positionV relativeFrom="paragraph">
+                  <wp:posOffset>1651246</wp:posOffset>
+                </wp:positionV>
+                <wp:extent cx="453944" cy="20354"/>
+                <wp:effectExtent l="76200" t="95250" r="99060" b="132080"/>
+                <wp:wrapNone/>
+                <wp:docPr id="25" name="Ink 25"/>
+                <wp:cNvGraphicFramePr/>
+                <a:graphic xmlns:a="http://schemas.openxmlformats.org/drawingml/2006/main">
+                  <a:graphicData uri="http://schemas.microsoft.com/office/word/2010/wordprocessingInk">
+                    <w14:contentPart bwMode="auto" r:id="rId15">
+                      <w14:nvContentPartPr>
+                        <w14:cNvContentPartPr/>
+                      </w14:nvContentPartPr>
+                      <w14:xfrm>
+                        <a:off x="0" y="0"/>
+                        <a:ext cx="453944" cy="20354"/>
+                      </w14:xfrm>
+                    </w14:contentPart>
+                  </a:graphicData>
+                </a:graphic>
+              </wp:anchor>
+            </w:drawing>
+          </mc:Choice>
+          <mc:Fallback>
+            <w:pict>
+              <v:shape w14:anchorId="5B5C9A89" id="Ink 25" o:spid="_x0000_s1026" type="#_x0000_t75" style="position:absolute;margin-left:48.45pt;margin-top:124.3pt;width:41.45pt;height:13.05pt;z-index:251662336;visibility:visible;mso-wrap-style:square;mso-wrap-distance-left:9pt;mso-wrap-distance-top:0;mso-wrap-distance-right:9pt;mso-wrap-distance-bottom:0;mso-position-horizontal:absolute;mso-position-horizontal-relative:text;mso-position-vertical:absolute;mso-position-vertical-relative:text" o:gfxdata="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">
+                <v:imagedata r:id="rId16" o:title=""/>
+              </v:shape>
+            </w:pict>
+          </mc:Fallback>
+        </mc:AlternateContent>
+      </w:r>
+      <w:r>
+        <w:rPr>
+          <w:noProof/>
+        </w:rPr>
+        <w:drawing>
+          <wp:inline distT="0" distB="0" distL="0" distR="0" wp14:anchorId="4F1AAB50" wp14:editId="756B6EF0">
+            <wp:extent cx="4769333" cy="3352800"/>
+            <wp:effectExtent l="0" t="0" r="0" b="0"/>
+            <wp:docPr id="3" name="Picture 3"/>
+            <wp:cNvGraphicFramePr>
+              <a:graphicFrameLocks xmlns:a="http://schemas.openxmlformats.org/drawingml/2006/main" noChangeAspect="1"/>
+            </wp:cNvGraphicFramePr>
+            <a:graphic xmlns:a="http://schemas.openxmlformats.org/drawingml/2006/main">
+              <a:graphicData uri="http://schemas.openxmlformats.org/drawingml/2006/picture">
+                <pic:pic xmlns:pic="http://schemas.openxmlformats.org/drawingml/2006/picture">
+                  <pic:nvPicPr>
+                    <pic:cNvPr id="1" name=""/>
+                    <pic:cNvPicPr/>
+                  </pic:nvPicPr>
+                  <pic:blipFill>
+                    <a:blip r:embed="rId17"/>
+                    <a:stretch>
+                      <a:fillRect/>
+                    </a:stretch>
+                  </pic:blipFill>
+                  <pic:spPr>
+                    <a:xfrm>
+                      <a:off x="0" y="0"/>
+                      <a:ext cx="4778378" cy="3359158"/>
+                    </a:xfrm>
+                    <a:prstGeom prst="rect">
+                      <a:avLst/>
+                    </a:prstGeom>
+                  </pic:spPr>
+                </pic:pic>
+              </a:graphicData>
+            </a:graphic>
+          </wp:inline>
+        </w:drawing>
+      </w:r>
+    </w:p>
+    <w:p>
+      <w:pPr>
+        <w:pStyle w:val="ListParagraph"/>
+      </w:pPr>
+    </w:p>
+    <w:p>
+      <w:pPr>
+        <w:pStyle w:val="ListParagraph"/>
+      </w:pPr>
+    </w:p>
+    <w:p>
+      <w:pPr>
+        <w:pStyle w:val="ListParagraph"/>
+      </w:pPr>
+    </w:p>
+    <w:p>
+      <w:pPr>
+        <w:pStyle w:val="ListParagraph"/>
+        <w:numPr>
+          <w:ilvl w:val="0"/>
+          <w:numId w:val="1"/>
+        </w:numPr>
+        <w:rPr>
+          <w:rStyle w:val="fontstyle01"/>
+          <w:rFonts w:asciiTheme="minorHAnsi" w:hAnsiTheme="minorHAnsi"/>
+          <w:color w:val="auto"/>
+          <w:sz w:val="22"/>
+          <w:szCs w:val="22"/>
+        </w:rPr>
+      </w:pPr>
+      <w:r>
+        <w:rPr>
+          <w:rStyle w:val="fontstyle01"/>
+        </w:rPr>
+        <w:lastRenderedPageBreak/>
+        <w:t>To what IP address is the DNS query message sent? Use ipconfig to determine the</w:t>
+      </w:r>
+      <w:r>
+        <w:rPr>
+          <w:rFonts w:ascii="TimesNewRomanPSMT" w:hAnsi="TimesNewRomanPSMT"/>
+          <w:color w:val="000000"/>
+        </w:rPr>
+        <w:br/>
+      </w:r>
+      <w:r>
+        <w:rPr>
+          <w:rStyle w:val="fontstyle01"/>
+        </w:rPr>
+        <w:t>IP address of your local DNS server. Are these two IP addresses the same?</w:t>
+      </w:r>
+    </w:p>
+    <w:p>
+      <w:pPr>
+        <w:pStyle w:val="ListParagraph"/>
+        <w:rPr>
+          <w:rStyle w:val="fontstyle01"/>
+          <w:b/>
+        </w:rPr>
+      </w:pPr>
+      <w:r>
+        <w:rPr>
+          <w:rStyle w:val="fontstyle01"/>
+          <w:b/>
+        </w:rPr>
+        <w:t>Answer:</w:t>
+      </w:r>
+      <w:r>
+        <w:rPr>
+          <w:rStyle w:val="fontstyle01"/>
+          <w:b/>
+        </w:rPr>
+        <w:t xml:space="preserve"> IP Address = 192.168.1.1 | Local DNS server IP Address = 192.168.1.1 (Local DNS was found using the command “ipconfig /all”</w:t>
+      </w:r>
+    </w:p>
+    <w:p>
+      <w:pPr>
+        <w:pStyle w:val="ListParagraph"/>
+        <w:rPr>
+          <w:rStyle w:val="fontstyle01"/>
+          <w:b/>
+        </w:rPr>
+      </w:pPr>
+    </w:p>
+    <w:p>
+      <w:pPr>
+        <w:pStyle w:val="ListParagraph"/>
+        <w:rPr>
+          <w:rStyle w:val="fontstyle01"/>
+        </w:rPr>
+      </w:pPr>
+      <w:r>
+        <w:rPr>
+          <w:noProof/>
+        </w:rPr>
+        <mc:AlternateContent>
+          <mc:Choice Requires="wpi">
+            <w:drawing>
+              <wp:anchor distT="0" distB="0" distL="114300" distR="114300" simplePos="0" relativeHeight="251663360" behindDoc="0" locked="0" layoutInCell="1" allowOverlap="1">
+                <wp:simplePos x="0" y="0"/>
+                <wp:positionH relativeFrom="column">
+                  <wp:posOffset>665881</wp:posOffset>
+                </wp:positionH>
+                <wp:positionV relativeFrom="paragraph">
+                  <wp:posOffset>2038642</wp:posOffset>
+                </wp:positionV>
+                <wp:extent cx="792759" cy="9753"/>
+                <wp:effectExtent l="76200" t="95250" r="83820" b="142875"/>
+                <wp:wrapNone/>
+                <wp:docPr id="27" name="Ink 27"/>
+                <wp:cNvGraphicFramePr/>
+                <a:graphic xmlns:a="http://schemas.openxmlformats.org/drawingml/2006/main">
+                  <a:graphicData uri="http://schemas.microsoft.com/office/word/2010/wordprocessingInk">
+                    <w14:contentPart bwMode="auto" r:id="rId18">
+                      <w14:nvContentPartPr>
+                        <w14:cNvContentPartPr/>
+                      </w14:nvContentPartPr>
+                      <w14:xfrm>
+                        <a:off x="0" y="0"/>
+                        <a:ext cx="792759" cy="9753"/>
+                      </w14:xfrm>
+                    </w14:contentPart>
+                  </a:graphicData>
+                </a:graphic>
+              </wp:anchor>
+            </w:drawing>
+          </mc:Choice>
+          <mc:Fallback>
+            <w:pict>
+              <v:shape w14:anchorId="7AD68131" id="Ink 27" o:spid="_x0000_s1026" type="#_x0000_t75" style="position:absolute;margin-left:49.6pt;margin-top:154.6pt;width:68.1pt;height:12.6pt;z-index:251663360;visibility:visible;mso-wrap-style:square;mso-wrap-distance-left:9pt;mso-wrap-distance-top:0;mso-wrap-distance-right:9pt;mso-wrap-distance-bottom:0;mso-position-horizontal:absolute;mso-position-horizontal-relative:text;mso-position-vertical:absolute;mso-position-vertical-relative:text" o:gfxdata="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">
+                <v:imagedata r:id="rId19" o:title=""/>
+              </v:shape>
+            </w:pict>
+          </mc:Fallback>
+        </mc:AlternateContent>
+      </w:r>
+      <w:r>
+        <w:rPr>
+          <w:noProof/>
+        </w:rPr>
+        <w:drawing>
+          <wp:inline distT="0" distB="0" distL="0" distR="0" wp14:anchorId="06E326E3" wp14:editId="1F0A3DB8">
+            <wp:extent cx="5338401" cy="3752850"/>
+            <wp:effectExtent l="0" t="0" r="0" b="0"/>
+            <wp:docPr id="5" name="Picture 5"/>
+            <wp:cNvGraphicFramePr>
+              <a:graphicFrameLocks xmlns:a="http://schemas.openxmlformats.org/drawingml/2006/main" noChangeAspect="1"/>
+            </wp:cNvGraphicFramePr>
+            <a:graphic xmlns:a="http://schemas.openxmlformats.org/drawingml/2006/main">
+              <a:graphicData uri="http://schemas.openxmlformats.org/drawingml/2006/picture">
+                <pic:pic xmlns:pic="http://schemas.openxmlformats.org/drawingml/2006/picture">
+                  <pic:nvPicPr>
+                    <pic:cNvPr id="1" name=""/>
+                    <pic:cNvPicPr/>
+                  </pic:nvPicPr>
+                  <pic:blipFill>
+                    <a:blip r:embed="rId20"/>
+                    <a:stretch>
+                      <a:fillRect/>
+                    </a:stretch>
+                  </pic:blipFill>
+                  <pic:spPr>
+                    <a:xfrm>
+                      <a:off x="0" y="0"/>
+                      <a:ext cx="5344828" cy="3757368"/>
+                    </a:xfrm>
+                    <a:prstGeom prst="rect">
+                      <a:avLst/>
+                    </a:prstGeom>
+                  </pic:spPr>
+                </pic:pic>
+              </a:graphicData>
+            </a:graphic>
+          </wp:inline>
+        </w:drawing>
+      </w:r>
+    </w:p>
+    <w:p>
+      <w:pPr>
+        <w:pStyle w:val="ListParagraph"/>
+        <w:rPr>
+          <w:rStyle w:val="fontstyle01"/>
+        </w:rPr>
+      </w:pPr>
+    </w:p>
+    <w:p>
+      <w:pPr>
+        <w:pStyle w:val="ListParagraph"/>
+      </w:pPr>
+      <w:r>
+        <w:rPr>
+          <w:noProof/>
+        </w:rPr>
+        <mc:AlternateContent>
+          <mc:Choice Requires="wpi">
+            <w:drawing>
+              <wp:anchor distT="0" distB="0" distL="114300" distR="114300" simplePos="0" relativeHeight="251664384" behindDoc="0" locked="0" layoutInCell="1" allowOverlap="1">
+                <wp:simplePos x="0" y="0"/>
+                <wp:positionH relativeFrom="column">
+                  <wp:posOffset>3282263</wp:posOffset>
+                </wp:positionH>
+                <wp:positionV relativeFrom="paragraph">
+                  <wp:posOffset>1617269</wp:posOffset>
+                </wp:positionV>
+                <wp:extent cx="790640" cy="23323"/>
+                <wp:effectExtent l="76200" t="95250" r="85725" b="129540"/>
+                <wp:wrapNone/>
+                <wp:docPr id="28" name="Ink 28"/>
+                <wp:cNvGraphicFramePr/>
+                <a:graphic xmlns:a="http://schemas.openxmlformats.org/drawingml/2006/main">
+                  <a:graphicData uri="http://schemas.microsoft.com/office/word/2010/wordprocessingInk">
+                    <w14:contentPart bwMode="auto" r:id="rId21">
+                      <w14:nvContentPartPr>
+                        <w14:cNvContentPartPr/>
+                      </w14:nvContentPartPr>
+                      <w14:xfrm>
+                        <a:off x="0" y="0"/>
+                        <a:ext cx="790640" cy="23323"/>
+                      </w14:xfrm>
+                    </w14:contentPart>
+                  </a:graphicData>
+                </a:graphic>
+              </wp:anchor>
+            </w:drawing>
+          </mc:Choice>
+          <mc:Fallback>
+            <w:pict>
+              <v:shape w14:anchorId="5E17321E" id="Ink 28" o:spid="_x0000_s1026" type="#_x0000_t75" style="position:absolute;margin-left:255.6pt;margin-top:121.6pt;width:67.9pt;height:13.35pt;z-index:251664384;visibility:visible;mso-wrap-style:square;mso-wrap-distance-left:9pt;mso-wrap-distance-top:0;mso-wrap-distance-right:9pt;mso-wrap-distance-bottom:0;mso-position-horizontal:absolute;mso-position-horizontal-relative:text;mso-position-vertical:absolute;mso-position-vertical-relative:text" o:gfxdata="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">
+                <v:imagedata r:id="rId22" o:title=""/>
+              </v:shape>
+            </w:pict>
+          </mc:Fallback>
+        </mc:AlternateContent>
+      </w:r>
+      <w:r>
+        <w:rPr>
+          <w:noProof/>
+        </w:rPr>
+        <w:drawing>
+          <wp:inline distT="0" distB="0" distL="0" distR="0" wp14:anchorId="58AE198E" wp14:editId="27FC60E1">
+            <wp:extent cx="5943600" cy="3012440"/>
+            <wp:effectExtent l="0" t="0" r="0" b="0"/>
+            <wp:docPr id="4" name="Picture 4"/>
+            <wp:cNvGraphicFramePr>
+              <a:graphicFrameLocks xmlns:a="http://schemas.openxmlformats.org/drawingml/2006/main" noChangeAspect="1"/>
+            </wp:cNvGraphicFramePr>
+            <a:graphic xmlns:a="http://schemas.openxmlformats.org/drawingml/2006/main">
+              <a:graphicData uri="http://schemas.openxmlformats.org/drawingml/2006/picture">
+                <pic:pic xmlns:pic="http://schemas.openxmlformats.org/drawingml/2006/picture">
+                  <pic:nvPicPr>
+                    <pic:cNvPr id="1" name=""/>
+                    <pic:cNvPicPr/>
+                  </pic:nvPicPr>
+                  <pic:blipFill>
+                    <a:blip r:embed="rId23"/>
+                    <a:stretch>
+                      <a:fillRect/>
+                    </a:stretch>
+                  </pic:blipFill>
+                  <pic:spPr>
+                    <a:xfrm>
+                      <a:off x="0" y="0"/>
+                      <a:ext cx="5943600" cy="3012440"/>
+                    </a:xfrm>
+                    <a:prstGeom prst="rect">
+                      <a:avLst/>
+                    </a:prstGeom>
+                  </pic:spPr>
+                </pic:pic>
+              </a:graphicData>
+            </a:graphic>
+          </wp:inline>
+        </w:drawing>
+      </w:r>
+    </w:p>
+    <w:p>
+      <w:pPr>
+        <w:pStyle w:val="ListParagraph"/>
+      </w:pPr>
+    </w:p>
+    <w:p>
+      <w:pPr>
+        <w:pStyle w:val="ListParagraph"/>
+        <w:numPr>
+          <w:ilvl w:val="0"/>
+          <w:numId w:val="1"/>
+        </w:numPr>
+        <w:rPr>
+          <w:rStyle w:val="fontstyle01"/>
+          <w:rFonts w:asciiTheme="minorHAnsi" w:hAnsiTheme="minorHAnsi"/>
+          <w:color w:val="auto"/>
+          <w:sz w:val="22"/>
+          <w:szCs w:val="22"/>
+        </w:rPr>
+      </w:pPr>
+      <w:r>
+        <w:rPr>
+          <w:rStyle w:val="fontstyle01"/>
+        </w:rPr>
+        <w:lastRenderedPageBreak/>
+        <w:t>Examine the DNS query message. What “Type” of DNS query is it? Does the</w:t>
+      </w:r>
+      <w:r>
+        <w:rPr>
+          <w:rFonts w:ascii="TimesNewRomanPSMT" w:hAnsi="TimesNewRomanPSMT"/>
+          <w:color w:val="000000"/>
+        </w:rPr>
+        <w:br/>
+      </w:r>
+      <w:r>
+        <w:rPr>
+          <w:rStyle w:val="fontstyle01"/>
+        </w:rPr>
+        <w:t>query message contain any “answers”?</w:t>
+      </w:r>
+    </w:p>
+    <w:p>
+      <w:pPr>
+        <w:pStyle w:val="ListParagraph"/>
+        <w:rPr>
+          <w:rStyle w:val="fontstyle01"/>
+          <w:b/>
+        </w:rPr>
+      </w:pPr>
+      <w:r>
+        <w:rPr>
+          <w:rStyle w:val="fontstyle01"/>
+          <w:b/>
+        </w:rPr>
+        <w:t>Answer:</w:t>
+      </w:r>
+      <w:r>
+        <w:rPr>
+          <w:rStyle w:val="fontstyle01"/>
+          <w:b/>
+        </w:rPr>
+        <w:t xml:space="preserve"> Type-A, class IN. The Query message does not have any answers associated with it. </w:t>
+      </w:r>
+    </w:p>
+    <w:p>
+      <w:pPr>
+        <w:pStyle w:val="ListParagraph"/>
+        <w:rPr>
+          <w:rStyle w:val="fontstyle01"/>
+        </w:rPr>
+      </w:pPr>
+    </w:p>
+    <w:p>
+      <w:pPr>
+        <w:pStyle w:val="ListParagraph"/>
+      </w:pPr>
+      <w:r>
+        <w:rPr>
+          <w:noProof/>
+        </w:rPr>
+        <mc:AlternateContent>
+          <mc:Choice Requires="wpi">
+            <w:drawing>
+              <wp:anchor distT="0" distB="0" distL="114300" distR="114300" simplePos="0" relativeHeight="251666432" behindDoc="0" locked="0" layoutInCell="1" allowOverlap="1">
+                <wp:simplePos x="0" y="0"/>
+                <wp:positionH relativeFrom="column">
+                  <wp:posOffset>908649</wp:posOffset>
+                </wp:positionH>
+                <wp:positionV relativeFrom="paragraph">
+                  <wp:posOffset>3215917</wp:posOffset>
+                </wp:positionV>
+                <wp:extent cx="930787" cy="34984"/>
+                <wp:effectExtent l="19050" t="114300" r="98425" b="117475"/>
+                <wp:wrapNone/>
+                <wp:docPr id="30" name="Ink 30"/>
+                <wp:cNvGraphicFramePr/>
+                <a:graphic xmlns:a="http://schemas.openxmlformats.org/drawingml/2006/main">
+                  <a:graphicData uri="http://schemas.microsoft.com/office/word/2010/wordprocessingInk">
+                    <w14:contentPart bwMode="auto" r:id="rId24">
+                      <w14:nvContentPartPr>
+                        <w14:cNvContentPartPr/>
+                      </w14:nvContentPartPr>
+                      <w14:xfrm>
+                        <a:off x="0" y="0"/>
+                        <a:ext cx="930787" cy="34984"/>
+                      </w14:xfrm>
+                    </w14:contentPart>
+                  </a:graphicData>
+                </a:graphic>
+              </wp:anchor>
+            </w:drawing>
+          </mc:Choice>
+          <mc:Fallback>
+            <w:pict>
+              <v:shape w14:anchorId="1515AF1B" id="Ink 30" o:spid="_x0000_s1026" type="#_x0000_t75" style="position:absolute;margin-left:68.7pt;margin-top:247.5pt;width:79pt;height:14.1pt;z-index:251666432;visibility:visible;mso-wrap-style:square;mso-wrap-distance-left:9pt;mso-wrap-distance-top:0;mso-wrap-distance-right:9pt;mso-wrap-distance-bottom:0;mso-position-horizontal:absolute;mso-position-horizontal-relative:text;mso-position-vertical:absolute;mso-position-vertical-relative:text" o:gfxdata="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">
+                <v:imagedata r:id="rId25" o:title=""/>
+              </v:shape>
+            </w:pict>
+          </mc:Fallback>
+        </mc:AlternateContent>
+      </w:r>
+      <w:r>
+        <w:rPr>
+          <w:noProof/>
+        </w:rPr>
+        <mc:AlternateContent>
+          <mc:Choice Requires="wpi">
+            <w:drawing>
+              <wp:anchor distT="0" distB="0" distL="114300" distR="114300" simplePos="0" relativeHeight="251665408" behindDoc="0" locked="0" layoutInCell="1" allowOverlap="1">
+                <wp:simplePos x="0" y="0"/>
+                <wp:positionH relativeFrom="column">
+                  <wp:posOffset>1301318</wp:posOffset>
+                </wp:positionH>
+                <wp:positionV relativeFrom="paragraph">
+                  <wp:posOffset>2880070</wp:posOffset>
+                </wp:positionV>
+                <wp:extent cx="584128" cy="21626"/>
+                <wp:effectExtent l="57150" t="95250" r="102235" b="130810"/>
+                <wp:wrapNone/>
+                <wp:docPr id="29" name="Ink 29"/>
+                <wp:cNvGraphicFramePr/>
+                <a:graphic xmlns:a="http://schemas.openxmlformats.org/drawingml/2006/main">
+                  <a:graphicData uri="http://schemas.microsoft.com/office/word/2010/wordprocessingInk">
+                    <w14:contentPart bwMode="auto" r:id="rId26">
+                      <w14:nvContentPartPr>
+                        <w14:cNvContentPartPr/>
+                      </w14:nvContentPartPr>
+                      <w14:xfrm>
+                        <a:off x="0" y="0"/>
+                        <a:ext cx="584128" cy="21626"/>
+                      </w14:xfrm>
+                    </w14:contentPart>
+                  </a:graphicData>
+                </a:graphic>
+              </wp:anchor>
+            </w:drawing>
+          </mc:Choice>
+          <mc:Fallback>
+            <w:pict>
+              <v:shape w14:anchorId="21AE69C9" id="Ink 29" o:spid="_x0000_s1026" type="#_x0000_t75" style="position:absolute;margin-left:99.6pt;margin-top:221.1pt;width:51.7pt;height:13.05pt;z-index:251665408;visibility:visible;mso-wrap-style:square;mso-wrap-distance-left:9pt;mso-wrap-distance-top:0;mso-wrap-distance-right:9pt;mso-wrap-distance-bottom:0;mso-position-horizontal:absolute;mso-position-horizontal-relative:text;mso-position-vertical:absolute;mso-position-vertical-relative:text" o:gfxdata="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">
+                <v:imagedata r:id="rId27" o:title=""/>
+              </v:shape>
+            </w:pict>
+          </mc:Fallback>
+        </mc:AlternateContent>
+      </w:r>
+      <w:r>
+        <w:rPr>
+          <w:noProof/>
+        </w:rPr>
+        <w:drawing>
+          <wp:inline distT="0" distB="0" distL="0" distR="0" wp14:anchorId="3F45DF30" wp14:editId="62EE8997">
+            <wp:extent cx="5943600" cy="4178300"/>
+            <wp:effectExtent l="0" t="0" r="0" b="0"/>
+            <wp:docPr id="6" name="Picture 6"/>
+            <wp:cNvGraphicFramePr>
+              <a:graphicFrameLocks xmlns:a="http://schemas.openxmlformats.org/drawingml/2006/main" noChangeAspect="1"/>
+            </wp:cNvGraphicFramePr>
+            <a:graphic xmlns:a="http://schemas.openxmlformats.org/drawingml/2006/main">
+              <a:graphicData uri="http://schemas.openxmlformats.org/drawingml/2006/picture">
+                <pic:pic xmlns:pic="http://schemas.openxmlformats.org/drawingml/2006/picture">
+                  <pic:nvPicPr>
+                    <pic:cNvPr id="1" name=""/>
+                    <pic:cNvPicPr/>
+                  </pic:nvPicPr>
+                  <pic:blipFill>
+                    <a:blip r:embed="rId28"/>
+                    <a:stretch>
+                      <a:fillRect/>
+                    </a:stretch>
+                  </pic:blipFill>
+                  <pic:spPr>
+                    <a:xfrm>
+                      <a:off x="0" y="0"/>
+                      <a:ext cx="5943600" cy="4178300"/>
+                    </a:xfrm>
+                    <a:prstGeom prst="rect">
+                      <a:avLst/>
+                    </a:prstGeom>
+                  </pic:spPr>
+                </pic:pic>
+              </a:graphicData>
+            </a:graphic>
+          </wp:inline>
+        </w:drawing>
+      </w:r>
+    </w:p>
+    <w:p>
+      <w:pPr>
+        <w:pStyle w:val="ListParagraph"/>
+      </w:pPr>
+    </w:p>
+    <w:p>
+      <w:pPr>
+        <w:pStyle w:val="ListParagraph"/>
+      </w:pPr>
+    </w:p>
+    <w:p>
+      <w:pPr>
+        <w:pStyle w:val="ListParagraph"/>
+      </w:pPr>
+    </w:p>
+    <w:p>
+      <w:pPr>
+        <w:pStyle w:val="ListParagraph"/>
+      </w:pPr>
+    </w:p>
+    <w:p>
+      <w:pPr>
+        <w:pStyle w:val="ListParagraph"/>
+      </w:pPr>
+    </w:p>
+    <w:p>
+      <w:pPr>
+        <w:pStyle w:val="ListParagraph"/>
+      </w:pPr>
+    </w:p>
+    <w:p>
+      <w:pPr>
+        <w:pStyle w:val="ListParagraph"/>
+      </w:pPr>
+    </w:p>
+    <w:p>
+      <w:pPr>
+        <w:pStyle w:val="ListParagraph"/>
+      </w:pPr>
+    </w:p>
+    <w:p>
+      <w:pPr>
+        <w:pStyle w:val="ListParagraph"/>
+      </w:pPr>
+    </w:p>
+    <w:p>
+      <w:pPr>
+        <w:pStyle w:val="ListParagraph"/>
+      </w:pPr>
+    </w:p>
+    <w:p>
+      <w:pPr>
+        <w:pStyle w:val="ListParagraph"/>
+      </w:pPr>
+    </w:p>
+    <w:p>
+      <w:pPr>
+        <w:pStyle w:val="ListParagraph"/>
+      </w:pPr>
+    </w:p>
+    <w:p>
+      <w:pPr>
+        <w:pStyle w:val="ListParagraph"/>
+      </w:pPr>
+    </w:p>
+    <w:p>
+      <w:pPr>
+        <w:pStyle w:val="ListParagraph"/>
+      </w:pPr>
+    </w:p>
+    <w:p>
+      <w:pPr>
+        <w:pStyle w:val="ListParagraph"/>
+      </w:pPr>
+    </w:p>
+    <w:p>
+      <w:pPr>
+        <w:pStyle w:val="ListParagraph"/>
+        <w:numPr>
+          <w:ilvl w:val="0"/>
+          <w:numId w:val="1"/>
+        </w:numPr>
+        <w:rPr>
+          <w:rStyle w:val="fontstyle01"/>
+          <w:rFonts w:asciiTheme="minorHAnsi" w:hAnsiTheme="minorHAnsi"/>
+          <w:color w:val="auto"/>
+          <w:sz w:val="22"/>
+          <w:szCs w:val="22"/>
+        </w:rPr>
+      </w:pPr>
+      <w:r>
+        <w:rPr>
+          <w:rStyle w:val="fontstyle01"/>
+        </w:rPr>
+        <w:lastRenderedPageBreak/>
+        <w:t>Examine the DNS response message. How many “answers” are provided? What</w:t>
+      </w:r>
+      <w:r>
+        <w:rPr>
+          <w:rFonts w:ascii="TimesNewRomanPSMT" w:hAnsi="TimesNewRomanPSMT"/>
+          <w:color w:val="000000"/>
+        </w:rPr>
+        <w:br/>
+      </w:r>
+      <w:r>
+        <w:rPr>
+          <w:rStyle w:val="fontstyle01"/>
+        </w:rPr>
+        <w:t>do each of these answers contain?</w:t>
+      </w:r>
+    </w:p>
+    <w:p>
+      <w:pPr>
+        <w:pStyle w:val="ListParagraph"/>
+        <w:rPr>
+          <w:rStyle w:val="fontstyle01"/>
+          <w:b/>
+        </w:rPr>
+      </w:pPr>
+      <w:r>
+        <w:rPr>
+          <w:rStyle w:val="fontstyle01"/>
+          <w:b/>
+        </w:rPr>
+        <w:t>Answer:</w:t>
+      </w:r>
+      <w:r>
+        <w:rPr>
+          <w:rStyle w:val="fontstyle01"/>
+          <w:b/>
+        </w:rPr>
+        <w:t xml:space="preserve"> There were 3 answers provided. All of the answers have the following: Name, Type, Class, Time to live, and Data length. The first answer is of type “</w:t>
+      </w:r>
+      <w:proofErr w:type="spellStart"/>
+      <w:r>
+        <w:rPr>
+          <w:rStyle w:val="fontstyle01"/>
+          <w:b/>
+        </w:rPr>
+        <w:t>CName</w:t>
+      </w:r>
+      <w:proofErr w:type="spellEnd"/>
+      <w:r>
+        <w:rPr>
+          <w:rStyle w:val="fontstyle01"/>
+          <w:b/>
+        </w:rPr>
+        <w:t xml:space="preserve">” and its value is </w:t>
+      </w:r>
+      <w:hyperlink r:id="rId29" w:history="1">
+        <w:r>
+          <w:rPr>
+            <w:rStyle w:val="Hyperlink"/>
+            <w:rFonts w:ascii="TimesNewRomanPSMT" w:hAnsi="TimesNewRomanPSMT"/>
+            <w:b/>
+            <w:sz w:val="24"/>
+            <w:szCs w:val="24"/>
+          </w:rPr>
+          <w:t>www.ietf.org.cdn.cloudflare-dnssec.net</w:t>
+        </w:r>
+      </w:hyperlink>
+      <w:r>
+        <w:rPr>
+          <w:rStyle w:val="fontstyle01"/>
+          <w:b/>
+        </w:rPr>
+        <w:t>. The other two responses are of type A and have addresses associated with them. (2</w:t>
+      </w:r>
+      <w:r>
+        <w:rPr>
+          <w:rStyle w:val="fontstyle01"/>
+          <w:b/>
+          <w:vertAlign w:val="superscript"/>
+        </w:rPr>
+        <w:t>nd</w:t>
+      </w:r>
+      <w:r>
+        <w:rPr>
+          <w:rStyle w:val="fontstyle01"/>
+          <w:b/>
+        </w:rPr>
+        <w:t>: 104.20.1.85, 3</w:t>
+      </w:r>
+      <w:r>
+        <w:rPr>
+          <w:rStyle w:val="fontstyle01"/>
+          <w:b/>
+          <w:vertAlign w:val="superscript"/>
+        </w:rPr>
+        <w:t>rd</w:t>
+      </w:r>
+      <w:r>
+        <w:rPr>
+          <w:rStyle w:val="fontstyle01"/>
+          <w:b/>
+        </w:rPr>
+        <w:t>: 104.20.0.85)</w:t>
+      </w:r>
+    </w:p>
+    <w:p>
+      <w:pPr>
+        <w:pStyle w:val="ListParagraph"/>
+        <w:rPr>
+          <w:rStyle w:val="fontstyle01"/>
+        </w:rPr>
+      </w:pPr>
+      <w:r>
+        <w:rPr>
+          <w:noProof/>
+        </w:rPr>
+        <mc:AlternateContent>
+          <mc:Choice Requires="wpi">
+            <w:drawing>
+              <wp:anchor distT="0" distB="0" distL="114300" distR="114300" simplePos="0" relativeHeight="251669504" behindDoc="0" locked="0" layoutInCell="1" allowOverlap="1">
+                <wp:simplePos x="0" y="0"/>
+                <wp:positionH relativeFrom="column">
+                  <wp:posOffset>768500</wp:posOffset>
+                </wp:positionH>
+                <wp:positionV relativeFrom="paragraph">
+                  <wp:posOffset>3398862</wp:posOffset>
+                </wp:positionV>
+                <wp:extent cx="2759288" cy="62123"/>
+                <wp:effectExtent l="0" t="95250" r="98425" b="128905"/>
+                <wp:wrapNone/>
+                <wp:docPr id="33" name="Ink 33"/>
+                <wp:cNvGraphicFramePr/>
+                <a:graphic xmlns:a="http://schemas.openxmlformats.org/drawingml/2006/main">
+                  <a:graphicData uri="http://schemas.microsoft.com/office/word/2010/wordprocessingInk">
+                    <w14:contentPart bwMode="auto" r:id="rId30">
+                      <w14:nvContentPartPr>
+                        <w14:cNvContentPartPr/>
+                      </w14:nvContentPartPr>
+                      <w14:xfrm>
+                        <a:off x="0" y="0"/>
+                        <a:ext cx="2759288" cy="62123"/>
+                      </w14:xfrm>
+                    </w14:contentPart>
+                  </a:graphicData>
+                </a:graphic>
+              </wp:anchor>
+            </w:drawing>
+          </mc:Choice>
+          <mc:Fallback>
+            <w:pict>
+              <v:shape w14:anchorId="3AEADFA6" id="Ink 33" o:spid="_x0000_s1026" type="#_x0000_t75" style="position:absolute;margin-left:57.65pt;margin-top:261.95pt;width:222.95pt;height:16.4pt;z-index:251669504;visibility:visible;mso-wrap-style:square;mso-wrap-distance-left:9pt;mso-wrap-distance-top:0;mso-wrap-distance-right:9pt;mso-wrap-distance-bottom:0;mso-position-horizontal:absolute;mso-position-horizontal-relative:text;mso-position-vertical:absolute;mso-position-vertical-relative:text" o:gfxdata="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">
+                <v:imagedata r:id="rId31" o:title=""/>
+              </v:shape>
+            </w:pict>
+          </mc:Fallback>
+        </mc:AlternateContent>
+      </w:r>
+      <w:r>
+        <w:rPr>
+          <w:noProof/>
+        </w:rPr>
+        <mc:AlternateContent>
+          <mc:Choice Requires="wpi">
+            <w:drawing>
+              <wp:anchor distT="0" distB="0" distL="114300" distR="114300" simplePos="0" relativeHeight="251668480" behindDoc="0" locked="0" layoutInCell="1" allowOverlap="1">
+                <wp:simplePos x="0" y="0"/>
+                <wp:positionH relativeFrom="column">
+                  <wp:posOffset>807725</wp:posOffset>
+                </wp:positionH>
+                <wp:positionV relativeFrom="paragraph">
+                  <wp:posOffset>2792896</wp:posOffset>
+                </wp:positionV>
+                <wp:extent cx="2692500" cy="46009"/>
+                <wp:effectExtent l="76200" t="95250" r="107950" b="125730"/>
+                <wp:wrapNone/>
+                <wp:docPr id="32" name="Ink 32"/>
+                <wp:cNvGraphicFramePr/>
+                <a:graphic xmlns:a="http://schemas.openxmlformats.org/drawingml/2006/main">
+                  <a:graphicData uri="http://schemas.microsoft.com/office/word/2010/wordprocessingInk">
+                    <w14:contentPart bwMode="auto" r:id="rId32">
+                      <w14:nvContentPartPr>
+                        <w14:cNvContentPartPr/>
+                      </w14:nvContentPartPr>
+                      <w14:xfrm>
+                        <a:off x="0" y="0"/>
+                        <a:ext cx="2692500" cy="46009"/>
+                      </w14:xfrm>
+                    </w14:contentPart>
+                  </a:graphicData>
+                </a:graphic>
+              </wp:anchor>
+            </w:drawing>
+          </mc:Choice>
+          <mc:Fallback>
+            <w:pict>
+              <v:shape w14:anchorId="06D2B7CD" id="Ink 32" o:spid="_x0000_s1026" type="#_x0000_t75" style="position:absolute;margin-left:60.75pt;margin-top:214.2pt;width:217.7pt;height:15.05pt;z-index:251668480;visibility:visible;mso-wrap-style:square;mso-wrap-distance-left:9pt;mso-wrap-distance-top:0;mso-wrap-distance-right:9pt;mso-wrap-distance-bottom:0;mso-position-horizontal:absolute;mso-position-horizontal-relative:text;mso-position-vertical:absolute;mso-position-vertical-relative:text" o:gfxdata="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">
+                <v:imagedata r:id="rId33" o:title=""/>
+              </v:shape>
+            </w:pict>
+          </mc:Fallback>
+        </mc:AlternateContent>
+      </w:r>
+      <w:r>
+        <w:rPr>
+          <w:noProof/>
+        </w:rPr>
+        <mc:AlternateContent>
+          <mc:Choice Requires="wpi">
+            <w:drawing>
+              <wp:anchor distT="0" distB="0" distL="114300" distR="114300" simplePos="0" relativeHeight="251667456" behindDoc="0" locked="0" layoutInCell="1" allowOverlap="1">
+                <wp:simplePos x="0" y="0"/>
+                <wp:positionH relativeFrom="column">
+                  <wp:posOffset>785250</wp:posOffset>
+                </wp:positionH>
+                <wp:positionV relativeFrom="paragraph">
+                  <wp:posOffset>2130426</wp:posOffset>
+                </wp:positionV>
+                <wp:extent cx="2939085" cy="57882"/>
+                <wp:effectExtent l="57150" t="95250" r="52070" b="132715"/>
+                <wp:wrapNone/>
+                <wp:docPr id="31" name="Ink 31"/>
+                <wp:cNvGraphicFramePr/>
+                <a:graphic xmlns:a="http://schemas.openxmlformats.org/drawingml/2006/main">
+                  <a:graphicData uri="http://schemas.microsoft.com/office/word/2010/wordprocessingInk">
+                    <w14:contentPart bwMode="auto" r:id="rId34">
+                      <w14:nvContentPartPr>
+                        <w14:cNvContentPartPr/>
+                      </w14:nvContentPartPr>
+                      <w14:xfrm>
+                        <a:off x="0" y="0"/>
+                        <a:ext cx="2939085" cy="57882"/>
+                      </w14:xfrm>
+                    </w14:contentPart>
+                  </a:graphicData>
+                </a:graphic>
+              </wp:anchor>
+            </w:drawing>
+          </mc:Choice>
+          <mc:Fallback>
+            <w:pict>
+              <v:shape w14:anchorId="5D0E2F91" id="Ink 31" o:spid="_x0000_s1026" type="#_x0000_t75" style="position:absolute;margin-left:59pt;margin-top:162.1pt;width:237.1pt;height:15.9pt;z-index:251667456;visibility:visible;mso-wrap-style:square;mso-wrap-distance-left:9pt;mso-wrap-distance-top:0;mso-wrap-distance-right:9pt;mso-wrap-distance-bottom:0;mso-position-horizontal:absolute;mso-position-horizontal-relative:text;mso-position-vertical:absolute;mso-position-vertical-relative:text" o:gfxdata="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">
+                <v:imagedata r:id="rId35" o:title=""/>
+              </v:shape>
+            </w:pict>
+          </mc:Fallback>
+        </mc:AlternateContent>
+      </w:r>
+      <w:r>
+        <w:rPr>
+          <w:noProof/>
+        </w:rPr>
+        <w:drawing>
+          <wp:inline distT="0" distB="0" distL="0" distR="0" wp14:anchorId="3DF58A6B" wp14:editId="0FCBF6ED">
+            <wp:extent cx="5943600" cy="4925060"/>
+            <wp:effectExtent l="0" t="0" r="0" b="8890"/>
+            <wp:docPr id="7" name="Picture 7"/>
+            <wp:cNvGraphicFramePr>
+              <a:graphicFrameLocks xmlns:a="http://schemas.openxmlformats.org/drawingml/2006/main" noChangeAspect="1"/>
+            </wp:cNvGraphicFramePr>
+            <a:graphic xmlns:a="http://schemas.openxmlformats.org/drawingml/2006/main">
+              <a:graphicData uri="http://schemas.openxmlformats.org/drawingml/2006/picture">
+                <pic:pic xmlns:pic="http://schemas.openxmlformats.org/drawingml/2006/picture">
+                  <pic:nvPicPr>
+                    <pic:cNvPr id="1" name=""/>
+                    <pic:cNvPicPr/>
+                  </pic:nvPicPr>
+                  <pic:blipFill>
+                    <a:blip r:embed="rId36"/>
+                    <a:stretch>
+                      <a:fillRect/>
+                    </a:stretch>
+                  </pic:blipFill>
+                  <pic:spPr>
+                    <a:xfrm>
+                      <a:off x="0" y="0"/>
+                      <a:ext cx="5943600" cy="4925060"/>
+                    </a:xfrm>
+                    <a:prstGeom prst="rect">
+                      <a:avLst/>
+                    </a:prstGeom>
+                  </pic:spPr>
+                </pic:pic>
+              </a:graphicData>
+            </a:graphic>
+          </wp:inline>
+        </w:drawing>
+      </w:r>
+    </w:p>
+    <w:p>
+      <w:pPr>
+        <w:pStyle w:val="ListParagraph"/>
+      </w:pPr>
+    </w:p>
+    <w:p>
+      <w:pPr>
+        <w:pStyle w:val="ListParagraph"/>
+        <w:numPr>
+          <w:ilvl w:val="0"/>
+          <w:numId w:val="4"/>
+        </w:numPr>
+        <w:rPr>
+          <w:rStyle w:val="fontstyle01"/>
+        </w:rPr>
+      </w:pPr>
+      <w:r>
+        <w:rPr>
+          <w:rStyle w:val="fontstyle01"/>
+        </w:rPr>
+        <w:t xml:space="preserve">What is the destination port for the DNS query message? What is the source port of DNS response message? </w:t>
+      </w:r>
+    </w:p>
+    <w:p>
+      <w:pPr>
+        <w:pStyle w:val="ListParagraph"/>
+        <w:rPr>
+          <w:rStyle w:val="fontstyle01"/>
+          <w:b/>
+        </w:rPr>
+      </w:pPr>
+      <w:r>
+        <w:rPr>
+          <w:rFonts w:ascii="TimesNewRomanPSMT" w:hAnsi="TimesNewRomanPSMT"/>
+          <w:b/>
+          <w:noProof/>
+          <w:color w:val="000000"/>
+          <w:sz w:val="24"/>
+          <w:szCs w:val="24"/>
+        </w:rPr>
+        <mc:AlternateContent>
+          <mc:Choice Requires="wpi">
+            <w:drawing>
+              <wp:anchor distT="0" distB="0" distL="114300" distR="114300" simplePos="0" relativeHeight="251670528" behindDoc="0" locked="0" layoutInCell="1" allowOverlap="1">
+                <wp:simplePos x="0" y="0"/>
+                <wp:positionH relativeFrom="column">
+                  <wp:posOffset>-1127635</wp:posOffset>
+                </wp:positionH>
+                <wp:positionV relativeFrom="paragraph">
+                  <wp:posOffset>200671</wp:posOffset>
+                </wp:positionV>
+                <wp:extent cx="212" cy="212"/>
+                <wp:effectExtent l="76200" t="114300" r="95250" b="133350"/>
+                <wp:wrapNone/>
+                <wp:docPr id="34" name="Ink 34"/>
+                <wp:cNvGraphicFramePr/>
+                <a:graphic xmlns:a="http://schemas.openxmlformats.org/drawingml/2006/main">
+                  <a:graphicData uri="http://schemas.microsoft.com/office/word/2010/wordprocessingInk">
+                    <w14:contentPart bwMode="auto" r:id="rId37">
+                      <w14:nvContentPartPr>
+                        <w14:cNvContentPartPr/>
+                      </w14:nvContentPartPr>
+                      <w14:xfrm>
+                        <a:off x="0" y="0"/>
+                        <a:ext cx="212" cy="212"/>
+                      </w14:xfrm>
+                    </w14:contentPart>
+                  </a:graphicData>
+                </a:graphic>
+              </wp:anchor>
+            </w:drawing>
+          </mc:Choice>
+        </mc:AlternateContent>
+      </w:r>
+      <w:r>
+        <w:rPr>
+          <w:rStyle w:val="fontstyle01"/>
+          <w:b/>
+        </w:rPr>
+        <w:t>Answer: The destination port in the query message is 53. The source port of the response message is 53</w:t>
+      </w:r>
+    </w:p>
+    <w:p>
+      <w:pPr>
+        <w:pStyle w:val="ListParagraph"/>
+        <w:rPr>
+          <w:rStyle w:val="fontstyle01"/>
+          <w:b/>
+        </w:rPr>
+      </w:pPr>
+    </w:p>
+    <w:p>
+      <w:pPr>
+        <w:pStyle w:val="ListParagraph"/>
+        <w:numPr>
+          <w:ilvl w:val="0"/>
+          <w:numId w:val="4"/>
+        </w:numPr>
+        <w:rPr>
+          <w:rStyle w:val="fontstyle01"/>
+        </w:rPr>
+      </w:pPr>
+      <w:r>
+        <w:rPr>
+          <w:rStyle w:val="fontstyle01"/>
+        </w:rPr>
+        <w:t xml:space="preserve">To what IP address is the DNS query message sent? Is this the IP address of your default local DNS server? </w:t>
+      </w:r>
+    </w:p>
+    <w:p>
+      <w:pPr>
+        <w:pStyle w:val="ListParagraph"/>
+        <w:rPr>
+          <w:rStyle w:val="fontstyle01"/>
+          <w:b/>
+        </w:rPr>
+      </w:pPr>
+      <w:r>
+        <w:rPr>
+          <w:rStyle w:val="fontstyle01"/>
+          <w:b/>
+        </w:rPr>
+        <w:t>Answer: The IP address is 192.168.1.1. This is the same address as the local DNS server (found by using ipconfig /all).</w:t>
+      </w:r>
+    </w:p>
+    <w:p>
+      <w:pPr>
+        <w:pStyle w:val="ListParagraph"/>
+        <w:numPr>
+          <w:ilvl w:val="0"/>
+          <w:numId w:val="4"/>
+        </w:numPr>
+        <w:rPr>
+          <w:rStyle w:val="fontstyle01"/>
+        </w:rPr>
+      </w:pPr>
+      <w:r>
+        <w:rPr>
+          <w:rStyle w:val="fontstyle01"/>
+        </w:rPr>
+        <w:lastRenderedPageBreak/>
+        <w:t xml:space="preserve">Examine the DNS query message. What “Type” of DNS query is it? Does the query message contain any “answers”? </w:t>
+      </w:r>
+    </w:p>
+    <w:p>
+      <w:pPr>
+        <w:pStyle w:val="ListParagraph"/>
+        <w:rPr>
+          <w:rStyle w:val="fontstyle01"/>
+          <w:b/>
+        </w:rPr>
+      </w:pPr>
+      <w:r>
+        <w:rPr>
+          <w:rStyle w:val="fontstyle01"/>
+          <w:b/>
+        </w:rPr>
+        <w:t xml:space="preserve">Answer: The DNS query message is type </w:t>
+      </w:r>
+      <w:proofErr w:type="gramStart"/>
+      <w:r>
+        <w:rPr>
+          <w:rStyle w:val="fontstyle01"/>
+          <w:b/>
+        </w:rPr>
+        <w:t>A,</w:t>
+      </w:r>
+      <w:proofErr w:type="gramEnd"/>
+      <w:r>
+        <w:rPr>
+          <w:rStyle w:val="fontstyle01"/>
+          <w:b/>
+        </w:rPr>
+        <w:t xml:space="preserve"> it does not contain any answers.</w:t>
+      </w:r>
+    </w:p>
+    <w:p>
+      <w:pPr>
+        <w:pStyle w:val="ListParagraph"/>
+        <w:numPr>
+          <w:ilvl w:val="0"/>
+          <w:numId w:val="4"/>
+        </w:numPr>
+        <w:rPr>
+          <w:rStyle w:val="fontstyle01"/>
+        </w:rPr>
+      </w:pPr>
+      <w:r>
+        <w:rPr>
+          <w:rStyle w:val="fontstyle01"/>
+        </w:rPr>
+        <w:t xml:space="preserve">Examine the DNS response message. How many “answers” are provided? What do each of these answers contain? </w:t>
+      </w:r>
+    </w:p>
+    <w:p>
+      <w:pPr>
+        <w:pStyle w:val="ListParagraph"/>
+        <w:rPr>
+          <w:rStyle w:val="fontstyle01"/>
+          <w:b/>
+        </w:rPr>
+      </w:pPr>
+      <w:r>
+        <w:rPr>
+          <w:rStyle w:val="fontstyle01"/>
+          <w:b/>
+        </w:rPr>
+        <w:t>Answer: The response message contains 3 answers. Each answer contains a name, a type</w:t>
+      </w:r>
+      <w:r>
+        <w:rPr>
+          <w:rStyle w:val="fontstyle01"/>
+          <w:b/>
+        </w:rPr>
+        <w:t>, a class, time to live, data length, and either an address (if type A) or a CNAME (if type CNAME).</w:t>
+      </w:r>
+    </w:p>
+    <w:p>
+      <w:pPr>
+        <w:pStyle w:val="ListParagraph"/>
+        <w:numPr>
+          <w:ilvl w:val="0"/>
+          <w:numId w:val="4"/>
+        </w:numPr>
+        <w:rPr>
+          <w:rStyle w:val="fontstyle01"/>
+        </w:rPr>
+      </w:pPr>
+      <w:r>
+        <w:rPr>
+          <w:rStyle w:val="fontstyle01"/>
+        </w:rPr>
+        <w:lastRenderedPageBreak/>
+        <w:t>Provide a screenshot.</w:t>
+      </w:r>
+      <w:r>
+        <w:rPr>
+          <w:noProof/>
+        </w:rPr>
+        <w:drawing>
+          <wp:inline distT="0" distB="0" distL="0" distR="0" wp14:anchorId="1A3ACF96" wp14:editId="76A2FA65">
+            <wp:extent cx="5943600" cy="3838575"/>
+            <wp:effectExtent l="0" t="0" r="0" b="9525"/>
+            <wp:docPr id="8" name="Picture 8"/>
+            <wp:cNvGraphicFramePr>
+              <a:graphicFrameLocks xmlns:a="http://schemas.openxmlformats.org/drawingml/2006/main" noChangeAspect="1"/>
+            </wp:cNvGraphicFramePr>
+            <a:graphic xmlns:a="http://schemas.openxmlformats.org/drawingml/2006/main">
+              <a:graphicData uri="http://schemas.openxmlformats.org/drawingml/2006/picture">
+                <pic:pic xmlns:pic="http://schemas.openxmlformats.org/drawingml/2006/picture">
+                  <pic:nvPicPr>
+                    <pic:cNvPr id="1" name=""/>
+                    <pic:cNvPicPr/>
+                  </pic:nvPicPr>
+                  <pic:blipFill>
+                    <a:blip r:embed="rId38"/>
+                    <a:stretch>
+                      <a:fillRect/>
+                    </a:stretch>
+                  </pic:blipFill>
+                  <pic:spPr>
+                    <a:xfrm>
+                      <a:off x="0" y="0"/>
                       <a:ext cx="5943600" cy="3838575"/>
                     </a:xfrm>
                     <a:prstGeom prst="rect">
@@ -1163,7 +1732,7 @@
                     <pic:cNvPicPr/>
                   </pic:nvPicPr>
                   <pic:blipFill>
-                    <a:blip r:embed="rId15"/>
+                    <a:blip r:embed="rId39"/>
                     <a:stretch>
                       <a:fillRect/>
                     </a:stretch>
@@ -1349,7 +1918,7 @@
                     <pic:cNvPicPr/>
                   </pic:nvPicPr>
                   <pic:blipFill rotWithShape="1">
-                    <a:blip r:embed="rId16"/>
+                    <a:blip r:embed="rId40"/>
                     <a:srcRect l="8647" t="37262" r="45038" b="43053"/>
                     <a:stretch/>
                   </pic:blipFill>
@@ -1402,7 +1971,6 @@
           <w:b/>
         </w:rPr>
       </w:pPr>
-      <w:bookmarkStart w:id="0" w:name="_GoBack"/>
       <w:r>
         <w:rPr>
           <w:noProof/>
@@ -1423,7 +1991,7 @@
                     <pic:cNvPicPr/>
                   </pic:nvPicPr>
                   <pic:blipFill rotWithShape="1">
-                    <a:blip r:embed="rId16"/>
+                    <a:blip r:embed="rId40"/>
                     <a:srcRect l="3078" t="56190" r="37709" b="22909"/>
                     <a:stretch/>
                   </pic:blipFill>
@@ -1450,7 +2018,6 @@
           </wp:inline>
         </w:drawing>
       </w:r>
-      <w:bookmarkEnd w:id="0"/>
     </w:p>
     <w:p>
       <w:pPr>
@@ -1506,7 +2073,7 @@
                     <pic:cNvPicPr/>
                   </pic:nvPicPr>
                   <pic:blipFill>
-                    <a:blip r:embed="rId17"/>
+                    <a:blip r:embed="rId41"/>
                     <a:stretch>
                       <a:fillRect/>
                     </a:stretch>
@@ -1553,7 +2120,7 @@
                     <pic:cNvPicPr/>
                   </pic:nvPicPr>
                   <pic:blipFill>
-                    <a:blip r:embed="rId16"/>
+                    <a:blip r:embed="rId40"/>
                     <a:stretch>
                       <a:fillRect/>
                     </a:stretch>
@@ -2081,6 +2648,7 @@
     <w:lsdException w:name="HTML Sample" w:semiHidden="1" w:unhideWhenUsed="1"/>
     <w:lsdException w:name="HTML Typewriter" w:semiHidden="1" w:unhideWhenUsed="1"/>
     <w:lsdException w:name="HTML Variable" w:semiHidden="1" w:unhideWhenUsed="1"/>
+    <w:lsdException w:name="Normal Table" w:semiHidden="1" w:unhideWhenUsed="1"/>
     <w:lsdException w:name="annotation subject" w:semiHidden="1" w:unhideWhenUsed="1"/>
     <w:lsdException w:name="No List" w:semiHidden="1" w:unhideWhenUsed="1"/>
     <w:lsdException w:name="Outline List 1" w:semiHidden="1" w:unhideWhenUsed="1"/>
@@ -2127,8 +2695,10 @@
     <w:lsdException w:name="Table Subtle 2" w:semiHidden="1" w:unhideWhenUsed="1"/>
     <w:lsdException w:name="Table Web 1" w:semiHidden="1" w:unhideWhenUsed="1"/>
     <w:lsdException w:name="Table Web 2" w:semiHidden="1" w:unhideWhenUsed="1"/>
+    <w:lsdException w:name="Table Web 3" w:semiHidden="1" w:unhideWhenUsed="1"/>
     <w:lsdException w:name="Balloon Text" w:semiHidden="1" w:unhideWhenUsed="1"/>
     <w:lsdException w:name="Table Grid" w:uiPriority="39"/>
+    <w:lsdException w:name="Table Theme" w:semiHidden="1" w:unhideWhenUsed="1"/>
     <w:lsdException w:name="Placeholder Text" w:semiHidden="1"/>
     <w:lsdException w:name="No Spacing" w:uiPriority="1" w:qFormat="1"/>
     <w:lsdException w:name="Light Shading" w:uiPriority="60"/>
@@ -2522,6 +3092,354 @@
 </w:styles>
 </file>
 
+<file path=word/ink/ink1.xml><?xml version="1.0" encoding="utf-8"?>
+<inkml:ink xmlns:inkml="http://www.w3.org/2003/InkML">
+  <inkml:definitions>
+    <inkml:context xml:id="ctx0">
+      <inkml:inkSource xml:id="inkSrc0">
+        <inkml:traceFormat>
+          <inkml:channel name="X" type="integer" min="-2.14748E9" max="2.14748E9" units="cm"/>
+          <inkml:channel name="Y" type="integer" min="-2.14748E9" max="2.14748E9" units="cm"/>
+        </inkml:traceFormat>
+        <inkml:channelProperties>
+          <inkml:channelProperty channel="X" name="resolution" value="1000" units="1/cm"/>
+          <inkml:channelProperty channel="Y" name="resolution" value="1000" units="1/cm"/>
+        </inkml:channelProperties>
+      </inkml:inkSource>
+      <inkml:timestamp xml:id="ts0" timeString="2016-10-22T22:11:43.374"/>
+    </inkml:context>
+    <inkml:brush xml:id="br0">
+      <inkml:brushProperty name="width" value="0.2" units="cm"/>
+      <inkml:brushProperty name="height" value="0.4" units="cm"/>
+      <inkml:brushProperty name="color" value="#FF00FF"/>
+      <inkml:brushProperty name="tip" value="rectangle"/>
+      <inkml:brushProperty name="rasterOp" value="maskPen"/>
+      <inkml:brushProperty name="ignorePressure" value="1"/>
+    </inkml:brush>
+  </inkml:definitions>
+  <inkml:trace contextRef="#ctx0" brushRef="#br0">1400 0,'-5'0,"-10"0,-7 0,-4 0,-7 0,-3 0,1 0,2 0,2 0,1 0,2 0,1 0,1 0,0 0,-1 0,1 0,0 0,0 0,0 0,-1 0,1 0,-1 0,1 0,-1 0,1 0,-1 0,1 0,0 0,-1 0,1 0,-1 0,1 0,-1 0,1 0,-1 0,1 0,-1 0,1 0,-1 0,1 0,0 0,-1 0,1 0,-1 0,1 0,-1 0,1 0,-1 0,1 0,-1 0,1 0,0 0,4 0</inkml:trace>
+</inkml:ink>
+</file>
+
+<file path=word/ink/ink10.xml><?xml version="1.0" encoding="utf-8"?>
+<inkml:ink xmlns:inkml="http://www.w3.org/2003/InkML">
+  <inkml:definitions>
+    <inkml:context xml:id="ctx0">
+      <inkml:inkSource xml:id="inkSrc0">
+        <inkml:traceFormat>
+          <inkml:channel name="X" type="integer" min="-2.14748E9" max="2.14748E9" units="cm"/>
+          <inkml:channel name="Y" type="integer" min="-2.14748E9" max="2.14748E9" units="cm"/>
+        </inkml:traceFormat>
+        <inkml:channelProperties>
+          <inkml:channelProperty channel="X" name="resolution" value="1000" units="1/cm"/>
+          <inkml:channelProperty channel="Y" name="resolution" value="1000" units="1/cm"/>
+        </inkml:channelProperties>
+      </inkml:inkSource>
+      <inkml:timestamp xml:id="ts0" timeString="2016-10-22T22:14:29.749"/>
+    </inkml:context>
+    <inkml:brush xml:id="br0">
+      <inkml:brushProperty name="width" value="0.2" units="cm"/>
+      <inkml:brushProperty name="height" value="0.4" units="cm"/>
+      <inkml:brushProperty name="color" value="#FF00FF"/>
+      <inkml:brushProperty name="tip" value="rectangle"/>
+      <inkml:brushProperty name="rasterOp" value="maskPen"/>
+      <inkml:brushProperty name="ignorePressure" value="1"/>
+    </inkml:brush>
+  </inkml:definitions>
+  <inkml:trace contextRef="#ctx0" brushRef="#br0">6156 4526,'3'0,"3"0,9 0,7 0,5 0,1 0,-2 0,0 0,-2 0,-3 0,-1 0,-2 0,1 0,0 0,0 0,1 0,4 0,2 0,-1 0,-1 0,-3 0,-2 0,-1 0,-2 0,0 0,1 0,2 0,0 0,2 0,-1 0,0 0,-1 0,-1 0,-2 0,1 0,1 0,1 0,0 0,-1 0,-1 0,0 0,-1 0,-1 0,1 0,0 0,-1 0,1 0,-1 0,1 0,-1 0,3 0,-1 3,1 0,0 3,0 0,3 0,2-2,0-2,2-1,1-3,0-1,-3-1,-2 1,-2 2,-2-1,0 1,-2 1,3 0,0 0,1 0,-1 0,-1 0,0 0,-1 0,0 0,-1 0,1 0,-1 0,1 0,-1 0,1 0,-1 0,1 0,0 0,-1 0,1 0,-1 0,-2 3,-1 1,0-1,1 0,1-2,0 1,1-2,0 1,1-1,0 0,0-1,2 1,4 0,1 0,1 0,-1 0,2 0,-1 0,-3 0,2 0,-1 0,-2 0,-2 0,-1 0,0 0,2 0,0 0,-1 0,0 0,0 0,-2 0,0 0,0 0,-1 0,1 0,0 0,-1 0,0 0,4 0,2 0,4 0,0-3,2 0,1-1,-3 2,-1-3,-3 1,1-1,-1 3,0 0,4 1,-1 0,-2 1,-1 0,-3 1,0-1,-2 0,-1 0,1 0,-2 0,2 0,-1 0,0 0,1 0,0 0,-3 3,1 0,2 1,0 1,1 0,-1 0,0-2,-2 2,-2 0,0-1,1-2,1 0,0-1,1-1,0 0,1 0,2 0,6-3,8-3,0-1,0 1,-2 1,-1 2,-4-2,1 1,-3 1,1 0,-2 1,-1 2,1-1,2 1,2 0,-1 1,-1-1,-4 0,0 0,-3 0,-1 0,0 0,-1 0,0 0,1 0,-2 0,2 0,-1 0,1 0,-1 0,-2 3,-1 0,1 1,0-2,0 0,1-1,4 0,4-1,3 0,3 0,-1 0,1-3,0 0,-2-1,1 1,-2 1,2 1,2 1,2 0,1 0,-4 0,1 0,-3 0,-3 0,-4 0,-1 0,-1 0,-2 0,0 0,0 0,0 0,1 0,-1 0,0 0,3 0,2 0,-2 0,1 0,-2 0,0 0,2 0,0 0,3-3,0 0,1 0,0 0,-2 1,2 1,-2 0,2 1,-1 0,-1 0,-2 0,2 0,-1 0,-1 0,0 0,1 0,0 0,2 0,-1 0,3 0,-2 0,0 0,-3 0,-1 0,-1 0,-1 0,0 0,-1 0,1 0,-1 0,0 0,1 0,-1 0,-2-2,2-4,0-1,4-1,4-1,0 0,-1 2,-1 0,-2 3,-2 2,0 1,-1 0,-1 2,0-1,1 0,-1 1,0-1,0 0,4 0,0 0,2 0,4 0,-1 0,-1 0,-2 0,1 0,-1 0,-2 0,-1 0,0 0,-1 0,-2 0,1 0,-1 0,0 0,1 3,-1 2,3 2,1-1,0-1,-1-2,-3 2,-1-1,-1 0,-3 1,0 0,1-1,1-1,4-1,5-1,0 0,4-1,1-3,5-1,5 1,2 0,-3 1,-3 0,0 2,-2 0,-2 0,-4 0,-2 0,-1 0,-1 0,-1 0,-1 0,-2 0,1 0,-2 0,0 0,1 0,0 0,-1 0,0 0,1 0,-1 0,1 0,-1 0,1 0,-1 0,1 0,0 0,-1 0,1 0,2 0,1 0,0 0,0 0,1 0,5 0,4 0,3 0,-2 0,-1 0,0 0,-2 0,-3 0,-3 0,0 0,0 0,-3 0,1 0,-2 0,-1 0,0 0,-1 0,0 3,0 0,-2 4,-1-2,1 1,-3 0,0 0,1-1,-2 1,1-1,1 0,1 1,-1-1</inkml:trace>
+</inkml:ink>
+</file>
+
+<file path=word/ink/ink11.xml><?xml version="1.0" encoding="utf-8"?>
+<inkml:ink xmlns:inkml="http://www.w3.org/2003/InkML">
+  <inkml:definitions>
+    <inkml:context xml:id="ctx0">
+      <inkml:inkSource xml:id="inkSrc0">
+        <inkml:traceFormat>
+          <inkml:channel name="X" type="integer" min="-2.14748E9" max="2.14748E9" units="cm"/>
+          <inkml:channel name="Y" type="integer" min="-2.14748E9" max="2.14748E9" units="cm"/>
+        </inkml:traceFormat>
+        <inkml:channelProperties>
+          <inkml:channelProperty channel="X" name="resolution" value="1000" units="1/cm"/>
+          <inkml:channelProperty channel="Y" name="resolution" value="1000" units="1/cm"/>
+        </inkml:channelProperties>
+      </inkml:inkSource>
+      <inkml:timestamp xml:id="ts0" timeString="2016-10-22T22:14:18.744"/>
+    </inkml:context>
+    <inkml:brush xml:id="br0">
+      <inkml:brushProperty name="width" value="0.2" units="cm"/>
+      <inkml:brushProperty name="height" value="0.4" units="cm"/>
+      <inkml:brushProperty name="color" value="#FF00FF"/>
+      <inkml:brushProperty name="tip" value="rectangle"/>
+      <inkml:brushProperty name="rasterOp" value="maskPen"/>
+      <inkml:brushProperty name="ignorePressure" value="1"/>
+    </inkml:brush>
+  </inkml:definitions>
+  <inkml:trace contextRef="#ctx0" brushRef="#br0">6113 5494,'2'0,"10"0,10 0,11 0,12 0,4 0,0-3,-5 0,-4-1,-7 1,-7 1,-4-2,-3 0,-3 1,-2-3,0 1,1-2,5 1,4-3,9 2,5-2,0-1,0 1,-2 2,-4 1,-5 4,-5 0,-2 2,-3 0,-2 0,0 0,-1 1,1-1,0 1,0-1,1 2,-1 1,3 1,1-1,0-1,0 2,-2 0,0-1,-1 0,0-1,2-1,7-1,3 0,3 3,1 0,1 1,0-2,-1 0,-2-1,-5 0,-3-1,-3 0,-2 3,-1 0,-1 0,3 2,0 1,0-2,0-1,-1 0,3-2,-1 0,1-1,-2 0,-1-1,0 1,-1 0,0-1,-1 1,0 0,1 0,2 0,1 0,0 0,2 0,3 0,2 0,2 0,-1 3,-2 1,-3-1,0 0,5-1,5-1,5-1,4 1,1-1,1 0,1-1,-1 1,-1 0,-1 0,-1 0,2 0,-2 0,1 0,-2 0,-4 0,-6 0,-2 3,-1 3,-2 1,-2-1,-3-2,-2 0,0-2,-1-2,-1 1,0-1,0-1,3 1,1 0,3 0,2 0,0 0,2-1,1 1,1 0,2 0,0 0,4 1,3-1,7 0,4 0,1 0,0 0,-2 0,-5 2,-4 1,-2 1,-3 1,-5 1,-3-2,-1 0,-3-2,2-1,-2-1,-1 0,-1 0,-1 0,-3 0,4 0,3-3,13-3,20-4,16-2,10-3,3 0,-4 2,-7 3,-11 3,-9 1,-7 0,-4 2,-1 2,0 1,7 0,8 1,8 0,4 1,0 1,-2 2,-9 3,-4-2,-10 1,-6-2,-8-1,-2-2,-4 3,-3-1,-2 0,-1-1,3 0,5-1,6 0,4-1,4 0,-2 0,0-1,-2 1,-1 0,-4 0,-2 0,0 0,0 0,3 3,5 0,4 1,3-2,0 3,-3 0,-5-1,-3-1,-5-2,-4 1,-3-2,-2 0,0 0,1 0,4 0,23-3,27-6,27-7,19-3,4-1,-10 2,-17 3,-14 3,-13 3,-11 5,-1 1,0 2,1 1,1 1,-1 0,-6 2,-3 1,-5 2,-8 1,-3-2,-6-1,-7 2,-5-2,-1 0,-1-1,0-1,0 2,1-1,0 1,2-2,-1 0,0 2,1 0,0-1,-1 0,1 1,3 1,-1-2,4 0,0-1,-1-1,4 0,0-1,-1 0,-3 0,-1-1,-2 1,-2 0,0 0,-1 0,1 0,-1 3,0 0,0 1,1-2,-1 0,1 2,-1 0,-2 0</inkml:trace>
+</inkml:ink>
+</file>
+
+<file path=word/ink/ink12.xml><?xml version="1.0" encoding="utf-8"?>
+<inkml:ink xmlns:inkml="http://www.w3.org/2003/InkML">
+  <inkml:definitions>
+    <inkml:context xml:id="ctx0">
+      <inkml:inkSource xml:id="inkSrc0">
+        <inkml:traceFormat>
+          <inkml:channel name="X" type="integer" min="-2.14748E9" max="2.14748E9" units="cm"/>
+          <inkml:channel name="Y" type="integer" min="-2.14748E9" max="2.14748E9" units="cm"/>
+        </inkml:traceFormat>
+        <inkml:channelProperties>
+          <inkml:channelProperty channel="X" name="resolution" value="1000" units="1/cm"/>
+          <inkml:channelProperty channel="Y" name="resolution" value="1000" units="1/cm"/>
+        </inkml:channelProperties>
+      </inkml:inkSource>
+      <inkml:timestamp xml:id="ts0" timeString="2016-10-22T22:15:38.989"/>
+    </inkml:context>
+    <inkml:brush xml:id="br0">
+      <inkml:brushProperty name="width" value="0.2" units="cm"/>
+      <inkml:brushProperty name="height" value="0.4" units="cm"/>
+      <inkml:brushProperty name="color" value="#FF00FF"/>
+      <inkml:brushProperty name="tip" value="rectangle"/>
+      <inkml:brushProperty name="rasterOp" value="maskPen"/>
+      <inkml:brushProperty name="ignorePressure" value="1"/>
+    </inkml:brush>
+  </inkml:definitions>
+  <inkml:trace contextRef="#ctx0" brushRef="#br0">2404 3318</inkml:trace>
+</inkml:ink>
+</file>
+
+<file path=word/ink/ink2.xml><?xml version="1.0" encoding="utf-8"?>
+<inkml:ink xmlns:inkml="http://www.w3.org/2003/InkML">
+  <inkml:definitions>
+    <inkml:context xml:id="ctx0">
+      <inkml:inkSource xml:id="inkSrc0">
+        <inkml:traceFormat>
+          <inkml:channel name="X" type="integer" min="-2.14748E9" max="2.14748E9" units="cm"/>
+          <inkml:channel name="Y" type="integer" min="-2.14748E9" max="2.14748E9" units="cm"/>
+        </inkml:traceFormat>
+        <inkml:channelProperties>
+          <inkml:channelProperty channel="X" name="resolution" value="1000" units="1/cm"/>
+          <inkml:channelProperty channel="Y" name="resolution" value="1000" units="1/cm"/>
+        </inkml:channelProperties>
+      </inkml:inkSource>
+      <inkml:timestamp xml:id="ts0" timeString="2016-10-22T22:11:48.088"/>
+    </inkml:context>
+    <inkml:brush xml:id="br0">
+      <inkml:brushProperty name="width" value="0.2" units="cm"/>
+      <inkml:brushProperty name="height" value="0.4" units="cm"/>
+      <inkml:brushProperty name="color" value="#FF00FF"/>
+      <inkml:brushProperty name="tip" value="rectangle"/>
+      <inkml:brushProperty name="rasterOp" value="maskPen"/>
+      <inkml:brushProperty name="ignorePressure" value="1"/>
+    </inkml:brush>
+  </inkml:definitions>
+  <inkml:trace contextRef="#ctx0" brushRef="#br0">1426 1,'-5'0,"-5"0,-6 0,-5 0,-3 0,-2 0,-1 0,-1 0,0 0,1 0,0 0,0 0,0 0,1 0,-1 0,1 0,-1 0,1 0,-1 0,1 0,0 0,-1 0,1 0,-1 0,1 0,-1 0,1 0,-1 0,1 0,-1 0,1 0,0 0,-1 0,1 0,-1 0,1 0,-1 0,1 0,-1 0,1 0,-1 0,1 0,-1 0,1 0,0 0,-1 0,1 0,-1 0,1 0,-1 0,1 0,-1 0,1 0,-1 0,1 0,4 0</inkml:trace>
+</inkml:ink>
+</file>
+
+<file path=word/ink/ink3.xml><?xml version="1.0" encoding="utf-8"?>
+<inkml:ink xmlns:inkml="http://www.w3.org/2003/InkML">
+  <inkml:definitions>
+    <inkml:context xml:id="ctx0">
+      <inkml:inkSource xml:id="inkSrc0">
+        <inkml:traceFormat>
+          <inkml:channel name="X" type="integer" min="-2.14748E9" max="2.14748E9" units="cm"/>
+          <inkml:channel name="Y" type="integer" min="-2.14748E9" max="2.14748E9" units="cm"/>
+        </inkml:traceFormat>
+        <inkml:channelProperties>
+          <inkml:channelProperty channel="X" name="resolution" value="1000" units="1/cm"/>
+          <inkml:channelProperty channel="Y" name="resolution" value="1000" units="1/cm"/>
+        </inkml:channelProperties>
+      </inkml:inkSource>
+      <inkml:timestamp xml:id="ts0" timeString="2016-10-22T22:12:39.560"/>
+    </inkml:context>
+    <inkml:brush xml:id="br0">
+      <inkml:brushProperty name="width" value="0.2" units="cm"/>
+      <inkml:brushProperty name="height" value="0.4" units="cm"/>
+      <inkml:brushProperty name="color" value="#FF00FF"/>
+      <inkml:brushProperty name="tip" value="rectangle"/>
+      <inkml:brushProperty name="rasterOp" value="maskPen"/>
+      <inkml:brushProperty name="ignorePressure" value="1"/>
+    </inkml:brush>
+  </inkml:definitions>
+  <inkml:trace contextRef="#ctx0" brushRef="#br0">7269 5943,'-2'0,"-4"0,-4 0,-5 0,-2 0,-2 0,0 0,1 0,1 0,0 0,-2 0,-1 0,2 0,-3 0,0 0,1 0,1 0,1 0,2 0,-3 0,0 0,-3 0,1 0,0 0,1 0,3 0,-3 0,0 0,-1 0,-1 0,-4 0,-3 0,-2 0,0 0,-2 0,4 0,1 0,2-2,3-1,3-1,2 1,2 2,0 0,1 0,0 1,0 0,0 0,0 0,0 0,-1 1,0-1,1 0,-1 0,1 0,-3 0,-2 0,1 0,-2 0,0 0,1 0,1 0,1 0,2 0,-1 0,2 0,-1 0,1 0,0 0,-1 0,1 0,-3 0,-1 0,0 0,1 0,0 0,4 0</inkml:trace>
+</inkml:ink>
+</file>
+
+<file path=word/ink/ink4.xml><?xml version="1.0" encoding="utf-8"?>
+<inkml:ink xmlns:inkml="http://www.w3.org/2003/InkML">
+  <inkml:definitions>
+    <inkml:context xml:id="ctx0">
+      <inkml:inkSource xml:id="inkSrc0">
+        <inkml:traceFormat>
+          <inkml:channel name="X" type="integer" min="-2.14748E9" max="2.14748E9" units="cm"/>
+          <inkml:channel name="Y" type="integer" min="-2.14748E9" max="2.14748E9" units="cm"/>
+        </inkml:traceFormat>
+        <inkml:channelProperties>
+          <inkml:channelProperty channel="X" name="resolution" value="1000" units="1/cm"/>
+          <inkml:channelProperty channel="Y" name="resolution" value="1000" units="1/cm"/>
+        </inkml:channelProperties>
+      </inkml:inkSource>
+      <inkml:timestamp xml:id="ts0" timeString="2016-10-22T22:12:44.795"/>
+    </inkml:context>
+    <inkml:brush xml:id="br0">
+      <inkml:brushProperty name="width" value="0.2" units="cm"/>
+      <inkml:brushProperty name="height" value="0.4" units="cm"/>
+      <inkml:brushProperty name="color" value="#FF00FF"/>
+      <inkml:brushProperty name="tip" value="rectangle"/>
+      <inkml:brushProperty name="rasterOp" value="maskPen"/>
+      <inkml:brushProperty name="ignorePressure" value="1"/>
+    </inkml:brush>
+  </inkml:definitions>
+  <inkml:trace contextRef="#ctx0" brushRef="#br0">7112 6187,'-3'0,"-5"0,-5 0,-3 0,-4 0,-3 0,-1 0,1 0,-1 0,-1 0,-2 0,1 0,2 0,0 0,-1 0,1 0,2-2,-4-2,1 1,1 1,1-1,-3 2,2 1,1 0,0 0,-1 0,-1 0,3 0,2 0,-3 0,-1 0,1 0,2 0,2 0,2 0,0 0,1 0,1 0,0 0,-1-3,1 0,-3 0,-1 0,0 1,1 1,1 3,-3 1,0 0,2 0,2 2,2 0,1-1,-1-1,1 2,-2-1,0 0,1-1,-2-2,0 1,1-2,-1 0,0 0,1 0,-1 2,1 1,2 0</inkml:trace>
+</inkml:ink>
+</file>
+
+<file path=word/ink/ink5.xml><?xml version="1.0" encoding="utf-8"?>
+<inkml:ink xmlns:inkml="http://www.w3.org/2003/InkML">
+  <inkml:definitions>
+    <inkml:context xml:id="ctx0">
+      <inkml:inkSource xml:id="inkSrc0">
+        <inkml:traceFormat>
+          <inkml:channel name="X" type="integer" min="-2.14748E9" max="2.14748E9" units="cm"/>
+          <inkml:channel name="Y" type="integer" min="-2.14748E9" max="2.14748E9" units="cm"/>
+        </inkml:traceFormat>
+        <inkml:channelProperties>
+          <inkml:channelProperty channel="X" name="resolution" value="1000" units="1/cm"/>
+          <inkml:channelProperty channel="Y" name="resolution" value="1000" units="1/cm"/>
+        </inkml:channelProperties>
+      </inkml:inkSource>
+      <inkml:timestamp xml:id="ts0" timeString="2016-10-22T22:13:23.121"/>
+    </inkml:context>
+    <inkml:brush xml:id="br0">
+      <inkml:brushProperty name="width" value="0.2" units="cm"/>
+      <inkml:brushProperty name="height" value="0.4" units="cm"/>
+      <inkml:brushProperty name="color" value="#FF00FF"/>
+      <inkml:brushProperty name="tip" value="rectangle"/>
+      <inkml:brushProperty name="rasterOp" value="maskPen"/>
+      <inkml:brushProperty name="ignorePressure" value="1"/>
+    </inkml:brush>
+  </inkml:definitions>
+  <inkml:trace contextRef="#ctx0" brushRef="#br0">8081 5432,'-3'0,"-2"0,-8 0,-3 0,-4 0,-1 0,-3 0,-2 0,0 0,0 0,-2 0,2 0,3 0,-1 0,-1 0,1 0,2 0,2 0,2 0,1 0,1 0,0 0,1 0,0 0,-3 0,-1 0,1 0,0 0,0 0,2 0,-1 0,-1 0,-1 0,-3 0,1 0,-5 0,-1 0,2 0,3 0,-1 0,1 0,2 0,2 0,1 0,1 0,-3 0,0 0,-2 0,0 0,0 0,2 0,0 0,0 0,-3 0,-1 0,1 0,2 0,-1 0,1 0,0 0,2 0,0-3,-1 0,-3 0,-3 0,0 1,-1 1,-2 1,3-1,1 1,1 0,-2 1,1-1,1 0,3 0,2 0,1 0,-1 0,-2 0,2 0,0 0,1 0,-2 0,0 0,-1 0,2 0,1 0,0 0,1 0,1 0,-1 0,0 0,1 0,0 0,-1 0,1 0,-1 0,0 0,1 0,-3 0,-2 0,2 0,-3 0,0 0,1 0,1 0,1 2,1 2,1-1,0-1,1 0,2 2,1 0,3-1</inkml:trace>
+</inkml:ink>
+</file>
+
+<file path=word/ink/ink6.xml><?xml version="1.0" encoding="utf-8"?>
+<inkml:ink xmlns:inkml="http://www.w3.org/2003/InkML">
+  <inkml:definitions>
+    <inkml:context xml:id="ctx0">
+      <inkml:inkSource xml:id="inkSrc0">
+        <inkml:traceFormat>
+          <inkml:channel name="X" type="integer" min="-2.14748E9" max="2.14748E9" units="cm"/>
+          <inkml:channel name="Y" type="integer" min="-2.14748E9" max="2.14748E9" units="cm"/>
+        </inkml:traceFormat>
+        <inkml:channelProperties>
+          <inkml:channelProperty channel="X" name="resolution" value="1000" units="1/cm"/>
+          <inkml:channelProperty channel="Y" name="resolution" value="1000" units="1/cm"/>
+        </inkml:channelProperties>
+      </inkml:inkSource>
+      <inkml:timestamp xml:id="ts0" timeString="2016-10-22T22:13:43.762"/>
+    </inkml:context>
+    <inkml:brush xml:id="br0">
+      <inkml:brushProperty name="width" value="0.2" units="cm"/>
+      <inkml:brushProperty name="height" value="0.4" units="cm"/>
+      <inkml:brushProperty name="color" value="#FF00FF"/>
+      <inkml:brushProperty name="tip" value="rectangle"/>
+      <inkml:brushProperty name="rasterOp" value="maskPen"/>
+      <inkml:brushProperty name="ignorePressure" value="1"/>
+    </inkml:brush>
+  </inkml:definitions>
+  <inkml:trace contextRef="#ctx0" brushRef="#br0">13148 6594,'-2'0,"-4"-2,-6-2,-4 1,-5 0,-3 1,-6 1,-1 0,1 1,-1 0,-1 0,1 0,0 0,2 1,4-1,4 0,2 0,2 0,1 0,1 0,0 0,-3 0,-3 0,-1 0,0 0,2 0,2 0,0 0,2 0,0 0,1 0,-1 0,1 0,0-3,-1 0,-2 0,-4-3,0 1,0 1,-1 0,1 2,-1 1,0 0,-1 1,-1 0,0 1,-1-1,2 0,-3 0,0 0,2 0,4 0,1 0,2 0,1 0,2 0,0 0,-1 0,1 2,0 2,-3-1,-4 0,-2-1,-4-1,-2 0,2-1,2 0,2 0,0 0,1 0,0 0,0-1,0 1,3 0,0 0,2 0,2 0,0 0,1 0,-1 0,1 0,0 0,0 0,-1 0,0 0,1 0,-1 3,-2 1,-1-1,0 0,1-2,0 3,2 0,-1 0,1-1,1-1,-1-1,-2-1,-1 3,1 0,0 0,0 0,1-1,1-1,0-1,1 0,-1 0,0 0,1 0,0 0,-1 0,3 0</inkml:trace>
+</inkml:ink>
+</file>
+
+<file path=word/ink/ink7.xml><?xml version="1.0" encoding="utf-8"?>
+<inkml:ink xmlns:inkml="http://www.w3.org/2003/InkML">
+  <inkml:definitions>
+    <inkml:context xml:id="ctx0">
+      <inkml:inkSource xml:id="inkSrc0">
+        <inkml:traceFormat>
+          <inkml:channel name="X" type="integer" min="-2.14748E9" max="2.14748E9" units="cm"/>
+          <inkml:channel name="Y" type="integer" min="-2.14748E9" max="2.14748E9" units="cm"/>
+        </inkml:traceFormat>
+        <inkml:channelProperties>
+          <inkml:channelProperty channel="X" name="resolution" value="1000" units="1/cm"/>
+          <inkml:channelProperty channel="Y" name="resolution" value="1000" units="1/cm"/>
+        </inkml:channelProperties>
+      </inkml:inkSource>
+      <inkml:timestamp xml:id="ts0" timeString="2016-10-22T22:13:59.518"/>
+    </inkml:context>
+    <inkml:brush xml:id="br0">
+      <inkml:brushProperty name="width" value="0.2" units="cm"/>
+      <inkml:brushProperty name="height" value="0.4" units="cm"/>
+      <inkml:brushProperty name="color" value="#FF00FF"/>
+      <inkml:brushProperty name="tip" value="rectangle"/>
+      <inkml:brushProperty name="rasterOp" value="maskPen"/>
+      <inkml:brushProperty name="ignorePressure" value="1"/>
+    </inkml:brush>
+  </inkml:definitions>
+  <inkml:trace contextRef="#ctx0" brushRef="#br0">6353 5917,'0'2,"2"1,5 1,2-1,9-1,3-1,4-1,2 0,0 0,3 0,5 0,6 0,5 0,2 0,0 0,-1 0,-4 0,-7 0,-7 3,-5 0,-5 0,-2 0,-2-1,-1-1,0 0,1-1,0 0,-1 0,2 0,-1 0,0 0,1 0,-1 0,1 0,0 0,0 0,-1 0,1 0,-1 0,1 0,-1 0,1 0,-1 0,4 0,2 0,5 0,4 0,9 0,7-3,13-3,6-4,6-2,1 0,-1 4,-5 1,-5 3,-8 2,-8 1,-6 1,-5 1,-4-1,-6 0,-4 1,-2-1,-3 0,0 0,2 0,1 0,0 3,0 1,-3 2,-2 0,-1-1,1-1,1-2,0 0,1-1,1-1,-1 0,0-1,1 3,0 2,-1-1,1 0,0-1,-1-1,1 2,0 1,-1-1,-2 3,2-1,1-1,0 0,0-3,0 1,0-2,3 0,1 0,-2 0,1 0,-2 0,0-1,-1 4,0 0,-1 0,1 0,0-1,-1-1,0 0,1-1,-1 0,-2 0</inkml:trace>
+</inkml:ink>
+</file>
+
+<file path=word/ink/ink8.xml><?xml version="1.0" encoding="utf-8"?>
+<inkml:ink xmlns:inkml="http://www.w3.org/2003/InkML">
+  <inkml:definitions>
+    <inkml:context xml:id="ctx0">
+      <inkml:inkSource xml:id="inkSrc0">
+        <inkml:traceFormat>
+          <inkml:channel name="X" type="integer" min="-2.14748E9" max="2.14748E9" units="cm"/>
+          <inkml:channel name="Y" type="integer" min="-2.14748E9" max="2.14748E9" units="cm"/>
+        </inkml:traceFormat>
+        <inkml:channelProperties>
+          <inkml:channelProperty channel="X" name="resolution" value="1000" units="1/cm"/>
+          <inkml:channelProperty channel="Y" name="resolution" value="1000" units="1/cm"/>
+        </inkml:channelProperties>
+      </inkml:inkSource>
+      <inkml:timestamp xml:id="ts0" timeString="2016-10-22T22:13:55.909"/>
+    </inkml:context>
+    <inkml:brush xml:id="br0">
+      <inkml:brushProperty name="width" value="0.2" units="cm"/>
+      <inkml:brushProperty name="height" value="0.4" units="cm"/>
+      <inkml:brushProperty name="color" value="#FF00FF"/>
+      <inkml:brushProperty name="tip" value="rectangle"/>
+      <inkml:brushProperty name="rasterOp" value="maskPen"/>
+      <inkml:brushProperty name="ignorePressure" value="1"/>
+    </inkml:brush>
+  </inkml:definitions>
+  <inkml:trace contextRef="#ctx0" brushRef="#br0">7114 5247,'5'0,"5"0,3 0,1 0,5-3,1 0,0 0,0 0,-2 1,-1 1,-1 1,0-1,0 1,-1 0,4 1,0-1,-1 0,1 0,-2 0,0 0,-1 0,0 0,-1 0,1 0,-1 0,0 0,1 0,-1 0,1 0,-1 0,1 0,-1 0,1 0,-1 0,1 0,0 0,0 0,-1 0,1 0,-1 0,1 0,-1 0,0 0,1 0,3 0,2 0,4 0,3 0,2 0,1 0,-2 0,-1 0,-2 0,-3 0,-3 0,-3 0,0 0,1 0,1 0,2 0,0 0,0 0,1 0,-1 0,0 0,0 0,3 2,-1 2,1-1,1 0,-4-1,-1-1,-2 0,-1 2,-1 0,-1 0,1 2,-1 1,0-2,0-1,1 0,-1-2,1-1,-1 0,1 0,-1 0,1 0,-3 2,-1 2,0-1,-2-1</inkml:trace>
+</inkml:ink>
+</file>
+
+<file path=word/ink/ink9.xml><?xml version="1.0" encoding="utf-8"?>
+<inkml:ink xmlns:inkml="http://www.w3.org/2003/InkML">
+  <inkml:definitions>
+    <inkml:context xml:id="ctx0">
+      <inkml:inkSource xml:id="inkSrc0">
+        <inkml:traceFormat>
+          <inkml:channel name="X" type="integer" min="-2.14748E9" max="2.14748E9" units="cm"/>
+          <inkml:channel name="Y" type="integer" min="-2.14748E9" max="2.14748E9" units="cm"/>
+        </inkml:traceFormat>
+        <inkml:channelProperties>
+          <inkml:channelProperty channel="X" name="resolution" value="1000" units="1/cm"/>
+          <inkml:channelProperty channel="Y" name="resolution" value="1000" units="1/cm"/>
+        </inkml:channelProperties>
+      </inkml:inkSource>
+      <inkml:timestamp xml:id="ts0" timeString="2016-10-22T22:14:39.904"/>
+    </inkml:context>
+    <inkml:brush xml:id="br0">
+      <inkml:brushProperty name="width" value="0.2" units="cm"/>
+      <inkml:brushProperty name="height" value="0.4" units="cm"/>
+      <inkml:brushProperty name="color" value="#FF00FF"/>
+      <inkml:brushProperty name="tip" value="rectangle"/>
+      <inkml:brushProperty name="rasterOp" value="maskPen"/>
+      <inkml:brushProperty name="ignorePressure" value="1"/>
+    </inkml:brush>
+  </inkml:definitions>
+  <inkml:trace contextRef="#ctx0" brushRef="#br0">6080 5686,'3'0,"3"0,3 0,4 0,4 0,7 0,8 0,3-3,4 0,1 0,-2 0,-1 1,-5 1,-3 0,-2 1,-5 0,0 0,2 0,2-2,1-1,2-1,1 2,4-1,3 2,-1 1,-1 0,-5 0,-5 0,-3 0,-4 0,-1 0,-2 0,1 0,-2 0,1 0,0 0,0 0,0 0,1 0,2 0,1 0,3 0,-1 0,1 0,-1 0,1 0,1 0,-1 0,3 0,-3 0,0 0,-3 0,-1 0,-2 0,1 0,-2 0,0 0,1 0,1 0,5 0,0 0,0 0,1 0,2 0,2 0,-1 0,-2 0,-3 0,-2 0,-2 0,-1 0,0 0,-1 0,0 0,3 0,1 0,0 0,-1 0,-1 3,0 0,-1 1,3-1,0-2,-1 0,3 0,6-1,5-2,3-5,3 0,4 1,0-1,-2 0,0 2,-2 2,1 0,0 2,-3 1,-4 0,-5 0,-2 1,-2-1,-3 0,-1 0,-3 0,0 0,-1 0,3 0,3 0,2 0,-2 0,-4 3,-2 0,-1 1,0-2,-3 3,3 0,-2 1,0 3,4 3,-2 4,2-1,-1 3,0-2,-4-1,0 0,0-4,2-2,2-4,3-5,0-2,3-1,3 0,0 0,-2-1,-1 0,-2-1,-2 2,0 1,-2 2,1-4,-1 1,0-1,0 2,1 0,-1 1,3 1,2-1,1 1,1 1,-1-1,-2 0,2 0,2 0,0 0,-1 0,1 0,-1 0,-2 0,-1 0,-1 0,-2 0,0 0,0 0,-1 0,0 0,1 0,-3 3,-2 0,2 1,-1-2,2 0,3 0,1-2,1 0,0 0,1 0,3 0,2 0,4-3,1 0,3-4,2-2,3 1,-3 1,-1 1,-3 1,-2-1,-4 2,-1-2,0 2,2 0,0 0,-3 2,2 2,1-1,0 1,0 0,-4 1,-1-1,-3 0,-1 0,-1 0,-1 0,0 0,3 0,-2 3,-1 0,0 1,0-1,-1-2,-1 3,1 0,1 0,2 1,-1 1,0-2,1 2,-4 2,-1 0,0-2,1-1,1-2,1-1,2-2,2-3,2-3,1-1,-1 0,-1 3,-2 0,2 0,0-1,-1 2,1 0,2 1,-3 2,0-1,1 1,1 0,-2 1,-1-1,2 0,0 0,2 0,0 0,1 0,0 0,1 0,-1 0,-1 0,-3 0,-1 0,-1 0,-1 0,2 0,1 0,0 0,-2 0,0 0,0 0,-1 0,0 0,0 0,-1 0,1 0,-1 0,-2-3,-1 0,0 0,1 0,1 1,3 1,1 0,1 1,-1 0,0 0,1 0,1 0,0 0,-2 0,4 0,5-2,2-1,1-1,5 2,0-1,1 2,-2 1,2 0,-2 0,-2 0,-4 0,-3 0,-5 0,-1 0,-1 0,1 0,0 0,-2 0,3 0,0 0,-1 0,-1 0,-1 0,0 0,-1 0,0 0,-3 3,-2 0,2 1,-1-1,5-2,0 0,4 0,1-1,1 0,3 0,-1 0,1 0,2 0,0-1,4 1,2 0,0 0,-2 0,-5 0,-2 0,-1 0,-4 0,-1 0,1 0,-3 3,-2 1,-1-1,3 0,1-1,0-1,0-1,-4 3,-1 1,0-1,0 3,1-1,1-1,2-1,1-1,-1 2,0 0,1 0,-1-2,1 0,-1-1,-2-1,1 0,3 0,2 0,5-3,4 0,3-1,-2 1,-2 1,-5 1,-3 1,-6-3,-2-1,-1 1,1 0,-1 2,2 0,1 0,-1 1,-1 0</inkml:trace>
+</inkml:ink>
+</file>
+
 <file path=word/theme/theme1.xml><?xml version="1.0" encoding="utf-8"?>
 <a:theme xmlns:a="http://schemas.openxmlformats.org/drawingml/2006/main" name="Office Theme">
   <a:themeElements>
@@ -2788,7 +3706,7 @@
 </file>
 
 <file path=customXml/itemProps1.xml><?xml version="1.0" encoding="utf-8"?>
-<ds:datastoreItem xmlns:ds="http://schemas.openxmlformats.org/officeDocument/2006/customXml" ds:itemID="{E27E82D4-9690-407B-B7ED-A0E466DAEF7D}">
+<ds:datastoreItem xmlns:ds="http://schemas.openxmlformats.org/officeDocument/2006/customXml" ds:itemID="{A0F36032-0DB0-4E45-A4D7-DF3A0B4955A6}">
   <ds:schemaRefs>
     <ds:schemaRef ds:uri="http://schemas.openxmlformats.org/officeDocument/2006/bibliography"/>
   </ds:schemaRefs>

</xml_diff>

<commit_message>
made my copy to see if it resolves the picture issues
</commit_message>
<xml_diff>
--- a/wireshark lap dns.docx
+++ b/wireshark lap dns.docx
@@ -6,6 +6,8 @@
       <w:pPr>
         <w:spacing w:after="0" w:line="240" w:lineRule="auto"/>
       </w:pPr>
+      <w:bookmarkStart w:id="0" w:name="_GoBack"/>
+      <w:bookmarkEnd w:id="0"/>
       <w:r>
         <w:t>Daniel Lara - ID: 49651280</w:t>
       </w:r>
@@ -324,8 +326,6 @@
           </wp:inline>
         </w:drawing>
       </w:r>
-      <w:bookmarkStart w:id="0" w:name="_GoBack"/>
-      <w:bookmarkEnd w:id="0"/>
     </w:p>
     <w:p>
       <w:pPr>
@@ -1476,39 +1476,35 @@
           <w:sz w:val="24"/>
           <w:szCs w:val="24"/>
         </w:rPr>
-        <mc:AlternateContent>
-          <mc:Choice Requires="wpi">
-            <w:drawing>
-              <wp:anchor distT="0" distB="0" distL="114300" distR="114300" simplePos="0" relativeHeight="251670528" behindDoc="0" locked="0" layoutInCell="1" allowOverlap="1">
-                <wp:simplePos x="0" y="0"/>
-                <wp:positionH relativeFrom="column">
-                  <wp:posOffset>-1127635</wp:posOffset>
-                </wp:positionH>
-                <wp:positionV relativeFrom="paragraph">
-                  <wp:posOffset>200671</wp:posOffset>
-                </wp:positionV>
-                <wp:extent cx="212" cy="212"/>
-                <wp:effectExtent l="76200" t="114300" r="95250" b="133350"/>
-                <wp:wrapNone/>
-                <wp:docPr id="34" name="Ink 34"/>
-                <wp:cNvGraphicFramePr/>
-                <a:graphic xmlns:a="http://schemas.openxmlformats.org/drawingml/2006/main">
-                  <a:graphicData uri="http://schemas.microsoft.com/office/word/2010/wordprocessingInk">
-                    <w14:contentPart bwMode="auto" r:id="rId37">
-                      <w14:nvContentPartPr>
-                        <w14:cNvContentPartPr/>
-                      </w14:nvContentPartPr>
-                      <w14:xfrm>
-                        <a:off x="0" y="0"/>
-                        <a:ext cx="212" cy="212"/>
-                      </w14:xfrm>
-                    </w14:contentPart>
-                  </a:graphicData>
-                </a:graphic>
-              </wp:anchor>
-            </w:drawing>
-          </mc:Choice>
-        </mc:AlternateContent>
+        <w:drawing>
+          <wp:anchor distT="0" distB="0" distL="114300" distR="114300" simplePos="0" relativeHeight="251670528" behindDoc="0" locked="0" layoutInCell="1" allowOverlap="1">
+            <wp:simplePos x="0" y="0"/>
+            <wp:positionH relativeFrom="column">
+              <wp:posOffset>-1127635</wp:posOffset>
+            </wp:positionH>
+            <wp:positionV relativeFrom="paragraph">
+              <wp:posOffset>200671</wp:posOffset>
+            </wp:positionV>
+            <wp:extent cx="212" cy="212"/>
+            <wp:effectExtent l="76200" t="114300" r="95250" b="133350"/>
+            <wp:wrapNone/>
+            <wp:docPr id="34" name="Ink 34"/>
+            <wp:cNvGraphicFramePr/>
+            <a:graphic xmlns:a="http://schemas.openxmlformats.org/drawingml/2006/main">
+              <a:graphicData uri="http://schemas.microsoft.com/office/word/2010/wordprocessingInk">
+                <w14:contentPart bwMode="auto" r:id="rId37">
+                  <w14:nvContentPartPr>
+                    <w14:cNvContentPartPr/>
+                  </w14:nvContentPartPr>
+                  <w14:xfrm>
+                    <a:off x="0" y="0"/>
+                    <a:ext cx="212" cy="212"/>
+                  </w14:xfrm>
+                </w14:contentPart>
+              </a:graphicData>
+            </a:graphic>
+          </wp:anchor>
+        </w:drawing>
       </w:r>
       <w:r>
         <w:rPr>
@@ -3706,7 +3702,7 @@
 </file>
 
 <file path=customXml/itemProps1.xml><?xml version="1.0" encoding="utf-8"?>
-<ds:datastoreItem xmlns:ds="http://schemas.openxmlformats.org/officeDocument/2006/customXml" ds:itemID="{A0F36032-0DB0-4E45-A4D7-DF3A0B4955A6}">
+<ds:datastoreItem xmlns:ds="http://schemas.openxmlformats.org/officeDocument/2006/customXml" ds:itemID="{E4F3951A-751B-4AD2-B9F3-F7B79C0680BF}">
   <ds:schemaRefs>
     <ds:schemaRef ds:uri="http://schemas.openxmlformats.org/officeDocument/2006/bibliography"/>
   </ds:schemaRefs>

</xml_diff>

<commit_message>
server is working 100%
</commit_message>
<xml_diff>
--- a/wireshark lap dns.docx
+++ b/wireshark lap dns.docx
@@ -6,8 +6,6 @@
       <w:pPr>
         <w:spacing w:after="0" w:line="240" w:lineRule="auto"/>
       </w:pPr>
-      <w:bookmarkStart w:id="0" w:name="_GoBack"/>
-      <w:bookmarkEnd w:id="0"/>
       <w:r>
         <w:t>Daniel Lara - ID: 49651280</w:t>
       </w:r>
@@ -1476,35 +1474,65 @@
           <w:sz w:val="24"/>
           <w:szCs w:val="24"/>
         </w:rPr>
-        <w:drawing>
-          <wp:anchor distT="0" distB="0" distL="114300" distR="114300" simplePos="0" relativeHeight="251670528" behindDoc="0" locked="0" layoutInCell="1" allowOverlap="1">
-            <wp:simplePos x="0" y="0"/>
-            <wp:positionH relativeFrom="column">
-              <wp:posOffset>-1127635</wp:posOffset>
-            </wp:positionH>
-            <wp:positionV relativeFrom="paragraph">
-              <wp:posOffset>200671</wp:posOffset>
-            </wp:positionV>
-            <wp:extent cx="212" cy="212"/>
-            <wp:effectExtent l="76200" t="114300" r="95250" b="133350"/>
-            <wp:wrapNone/>
-            <wp:docPr id="34" name="Ink 34"/>
-            <wp:cNvGraphicFramePr/>
-            <a:graphic xmlns:a="http://schemas.openxmlformats.org/drawingml/2006/main">
-              <a:graphicData uri="http://schemas.microsoft.com/office/word/2010/wordprocessingInk">
-                <w14:contentPart bwMode="auto" r:id="rId37">
-                  <w14:nvContentPartPr>
-                    <w14:cNvContentPartPr/>
-                  </w14:nvContentPartPr>
-                  <w14:xfrm>
-                    <a:off x="0" y="0"/>
-                    <a:ext cx="212" cy="212"/>
-                  </w14:xfrm>
-                </w14:contentPart>
-              </a:graphicData>
-            </a:graphic>
-          </wp:anchor>
-        </w:drawing>
+        <mc:AlternateContent>
+          <mc:Choice Requires="wpi">
+            <w:drawing>
+              <wp:anchor distT="0" distB="0" distL="114300" distR="114300" simplePos="0" relativeHeight="251670528" behindDoc="0" locked="0" layoutInCell="1" allowOverlap="1">
+                <wp:simplePos x="0" y="0"/>
+                <wp:positionH relativeFrom="column">
+                  <wp:posOffset>-1127635</wp:posOffset>
+                </wp:positionH>
+                <wp:positionV relativeFrom="paragraph">
+                  <wp:posOffset>200671</wp:posOffset>
+                </wp:positionV>
+                <wp:extent cx="212" cy="212"/>
+                <wp:effectExtent l="76200" t="114300" r="95250" b="133350"/>
+                <wp:wrapNone/>
+                <wp:docPr id="34" name="Ink 34"/>
+                <wp:cNvGraphicFramePr/>
+                <a:graphic xmlns:a="http://schemas.openxmlformats.org/drawingml/2006/main">
+                  <a:graphicData uri="http://schemas.microsoft.com/office/word/2010/wordprocessingInk">
+                    <w14:contentPart bwMode="auto" r:id="rId37">
+                      <w14:nvContentPartPr>
+                        <w14:cNvContentPartPr/>
+                      </w14:nvContentPartPr>
+                      <w14:xfrm>
+                        <a:off x="0" y="0"/>
+                        <a:ext cx="212" cy="212"/>
+                      </w14:xfrm>
+                    </w14:contentPart>
+                  </a:graphicData>
+                </a:graphic>
+              </wp:anchor>
+            </w:drawing>
+          </mc:Choice>
+          <mc:Fallback>
+            <w:pict>
+              <v:shapetype w14:anchorId="27EFC352" id="_x0000_t75" coordsize="21600,21600" o:spt="75" o:preferrelative="t" path="m@4@5l@4@11@9@11@9@5xe" filled="f" stroked="f">
+                <v:stroke joinstyle="miter"/>
+                <v:formulas>
+                  <v:f eqn="if lineDrawn pixelLineWidth 0"/>
+                  <v:f eqn="sum @0 1 0"/>
+                  <v:f eqn="sum 0 0 @1"/>
+                  <v:f eqn="prod @2 1 2"/>
+                  <v:f eqn="prod @3 21600 pixelWidth"/>
+                  <v:f eqn="prod @3 21600 pixelHeight"/>
+                  <v:f eqn="sum @0 0 1"/>
+                  <v:f eqn="prod @6 1 2"/>
+                  <v:f eqn="prod @7 21600 pixelWidth"/>
+                  <v:f eqn="sum @8 21600 0"/>
+                  <v:f eqn="prod @7 21600 pixelHeight"/>
+                  <v:f eqn="sum @10 21600 0"/>
+                </v:formulas>
+                <v:path o:extrusionok="f" gradientshapeok="t" o:connecttype="rect"/>
+                <o:lock v:ext="edit" aspectratio="t"/>
+              </v:shapetype>
+              <v:shape id="Ink 34" o:spid="_x0000_s1026" type="#_x0000_t75" style="position:absolute;margin-left:-90.45pt;margin-top:12.45pt;width:3.35pt;height:6.7pt;z-index:251670528;visibility:visible;mso-wrap-style:square;mso-wrap-distance-left:9pt;mso-wrap-distance-top:0;mso-wrap-distance-right:9pt;mso-wrap-distance-bottom:0;mso-position-horizontal:absolute;mso-position-horizontal-relative:text;mso-position-vertical:absolute;mso-position-vertical-relative:text" o:gfxdata="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">
+                <v:imagedata r:id="rId38" o:title=""/>
+              </v:shape>
+            </w:pict>
+          </mc:Fallback>
+        </mc:AlternateContent>
       </w:r>
       <w:r>
         <w:rPr>
@@ -1611,6 +1639,15 @@
     <w:p>
       <w:pPr>
         <w:pStyle w:val="ListParagraph"/>
+        <w:rPr>
+          <w:rStyle w:val="fontstyle01"/>
+          <w:b/>
+        </w:rPr>
+      </w:pPr>
+    </w:p>
+    <w:p>
+      <w:pPr>
+        <w:pStyle w:val="ListParagraph"/>
         <w:numPr>
           <w:ilvl w:val="0"/>
           <w:numId w:val="4"/>
@@ -1673,50 +1710,9 @@
         </w:rPr>
         <w:drawing>
           <wp:inline distT="0" distB="0" distL="0" distR="0" wp14:anchorId="1A3ACF96" wp14:editId="76A2FA65">
-            <wp:extent cx="5943600" cy="3838575"/>
-            <wp:effectExtent l="0" t="0" r="0" b="9525"/>
+            <wp:extent cx="5286375" cy="3414117"/>
+            <wp:effectExtent l="0" t="0" r="0" b="0"/>
             <wp:docPr id="8" name="Picture 8"/>
-            <wp:cNvGraphicFramePr>
-              <a:graphicFrameLocks xmlns:a="http://schemas.openxmlformats.org/drawingml/2006/main" noChangeAspect="1"/>
-            </wp:cNvGraphicFramePr>
-            <a:graphic xmlns:a="http://schemas.openxmlformats.org/drawingml/2006/main">
-              <a:graphicData uri="http://schemas.openxmlformats.org/drawingml/2006/picture">
-                <pic:pic xmlns:pic="http://schemas.openxmlformats.org/drawingml/2006/picture">
-                  <pic:nvPicPr>
-                    <pic:cNvPr id="1" name=""/>
-                    <pic:cNvPicPr/>
-                  </pic:nvPicPr>
-                  <pic:blipFill>
-                    <a:blip r:embed="rId38"/>
-                    <a:stretch>
-                      <a:fillRect/>
-                    </a:stretch>
-                  </pic:blipFill>
-                  <pic:spPr>
-                    <a:xfrm>
-                      <a:off x="0" y="0"/>
-                      <a:ext cx="5943600" cy="3838575"/>
-                    </a:xfrm>
-                    <a:prstGeom prst="rect">
-                      <a:avLst/>
-                    </a:prstGeom>
-                  </pic:spPr>
-                </pic:pic>
-              </a:graphicData>
-            </a:graphic>
-          </wp:inline>
-        </w:drawing>
-      </w:r>
-      <w:r>
-        <w:rPr>
-          <w:noProof/>
-        </w:rPr>
-        <w:lastRenderedPageBreak/>
-        <w:drawing>
-          <wp:inline distT="0" distB="0" distL="0" distR="0" wp14:anchorId="2DC389CD" wp14:editId="40F33C40">
-            <wp:extent cx="5943600" cy="4573905"/>
-            <wp:effectExtent l="0" t="0" r="0" b="0"/>
-            <wp:docPr id="9" name="Picture 9"/>
             <wp:cNvGraphicFramePr>
               <a:graphicFrameLocks xmlns:a="http://schemas.openxmlformats.org/drawingml/2006/main" noChangeAspect="1"/>
             </wp:cNvGraphicFramePr>
@@ -1736,7 +1732,7 @@
                   <pic:spPr>
                     <a:xfrm>
                       <a:off x="0" y="0"/>
-                      <a:ext cx="5943600" cy="4573905"/>
+                      <a:ext cx="5329491" cy="3441963"/>
                     </a:xfrm>
                     <a:prstGeom prst="rect">
                       <a:avLst/>
@@ -1748,6 +1744,54 @@
           </wp:inline>
         </w:drawing>
       </w:r>
+      <w:r>
+        <w:rPr>
+          <w:noProof/>
+        </w:rPr>
+        <w:drawing>
+          <wp:inline distT="0" distB="0" distL="0" distR="0" wp14:anchorId="2DC389CD" wp14:editId="40F33C40">
+            <wp:extent cx="5343525" cy="4112117"/>
+            <wp:effectExtent l="0" t="0" r="0" b="3175"/>
+            <wp:docPr id="9" name="Picture 9"/>
+            <wp:cNvGraphicFramePr>
+              <a:graphicFrameLocks xmlns:a="http://schemas.openxmlformats.org/drawingml/2006/main" noChangeAspect="1"/>
+            </wp:cNvGraphicFramePr>
+            <a:graphic xmlns:a="http://schemas.openxmlformats.org/drawingml/2006/main">
+              <a:graphicData uri="http://schemas.openxmlformats.org/drawingml/2006/picture">
+                <pic:pic xmlns:pic="http://schemas.openxmlformats.org/drawingml/2006/picture">
+                  <pic:nvPicPr>
+                    <pic:cNvPr id="1" name=""/>
+                    <pic:cNvPicPr/>
+                  </pic:nvPicPr>
+                  <pic:blipFill>
+                    <a:blip r:embed="rId40"/>
+                    <a:stretch>
+                      <a:fillRect/>
+                    </a:stretch>
+                  </pic:blipFill>
+                  <pic:spPr>
+                    <a:xfrm>
+                      <a:off x="0" y="0"/>
+                      <a:ext cx="5357396" cy="4122791"/>
+                    </a:xfrm>
+                    <a:prstGeom prst="rect">
+                      <a:avLst/>
+                    </a:prstGeom>
+                  </pic:spPr>
+                </pic:pic>
+              </a:graphicData>
+            </a:graphic>
+          </wp:inline>
+        </w:drawing>
+      </w:r>
+    </w:p>
+    <w:p>
+      <w:pPr>
+        <w:pStyle w:val="ListParagraph"/>
+        <w:rPr>
+          <w:rStyle w:val="fontstyle01"/>
+        </w:rPr>
+      </w:pPr>
     </w:p>
     <w:p>
       <w:pPr>
@@ -1764,6 +1808,7 @@
         <w:rPr>
           <w:rStyle w:val="fontstyle01"/>
         </w:rPr>
+        <w:lastRenderedPageBreak/>
         <w:t xml:space="preserve">To what IP address is the DNS query message sent? Is this the IP address of your default local DNS server? </w:t>
       </w:r>
     </w:p>
@@ -1914,7 +1959,7 @@
                     <pic:cNvPicPr/>
                   </pic:nvPicPr>
                   <pic:blipFill rotWithShape="1">
-                    <a:blip r:embed="rId40"/>
+                    <a:blip r:embed="rId41"/>
                     <a:srcRect l="8647" t="37262" r="45038" b="43053"/>
                     <a:stretch/>
                   </pic:blipFill>
@@ -1955,7 +2000,6 @@
           <w:rStyle w:val="fontstyle01"/>
           <w:b/>
         </w:rPr>
-        <w:lastRenderedPageBreak/>
         <w:t>In addition, the IP addresses of the nameservers are also provided:</w:t>
       </w:r>
     </w:p>
@@ -1987,7 +2031,7 @@
                     <pic:cNvPicPr/>
                   </pic:nvPicPr>
                   <pic:blipFill rotWithShape="1">
-                    <a:blip r:embed="rId40"/>
+                    <a:blip r:embed="rId41"/>
                     <a:srcRect l="3078" t="56190" r="37709" b="22909"/>
                     <a:stretch/>
                   </pic:blipFill>
@@ -2026,6 +2070,134 @@
     <w:p>
       <w:pPr>
         <w:pStyle w:val="ListParagraph"/>
+        <w:rPr>
+          <w:rStyle w:val="fontstyle01"/>
+        </w:rPr>
+      </w:pPr>
+    </w:p>
+    <w:p>
+      <w:pPr>
+        <w:pStyle w:val="ListParagraph"/>
+        <w:rPr>
+          <w:rStyle w:val="fontstyle01"/>
+        </w:rPr>
+      </w:pPr>
+    </w:p>
+    <w:p>
+      <w:pPr>
+        <w:pStyle w:val="ListParagraph"/>
+        <w:rPr>
+          <w:rStyle w:val="fontstyle01"/>
+        </w:rPr>
+      </w:pPr>
+    </w:p>
+    <w:p>
+      <w:pPr>
+        <w:pStyle w:val="ListParagraph"/>
+        <w:rPr>
+          <w:rStyle w:val="fontstyle01"/>
+        </w:rPr>
+      </w:pPr>
+    </w:p>
+    <w:p>
+      <w:pPr>
+        <w:pStyle w:val="ListParagraph"/>
+        <w:rPr>
+          <w:rStyle w:val="fontstyle01"/>
+        </w:rPr>
+      </w:pPr>
+    </w:p>
+    <w:p>
+      <w:pPr>
+        <w:pStyle w:val="ListParagraph"/>
+        <w:rPr>
+          <w:rStyle w:val="fontstyle01"/>
+        </w:rPr>
+      </w:pPr>
+    </w:p>
+    <w:p>
+      <w:pPr>
+        <w:pStyle w:val="ListParagraph"/>
+        <w:rPr>
+          <w:rStyle w:val="fontstyle01"/>
+        </w:rPr>
+      </w:pPr>
+    </w:p>
+    <w:p>
+      <w:pPr>
+        <w:pStyle w:val="ListParagraph"/>
+        <w:rPr>
+          <w:rStyle w:val="fontstyle01"/>
+        </w:rPr>
+      </w:pPr>
+    </w:p>
+    <w:p>
+      <w:pPr>
+        <w:pStyle w:val="ListParagraph"/>
+        <w:rPr>
+          <w:rStyle w:val="fontstyle01"/>
+        </w:rPr>
+      </w:pPr>
+    </w:p>
+    <w:p>
+      <w:pPr>
+        <w:pStyle w:val="ListParagraph"/>
+        <w:rPr>
+          <w:rStyle w:val="fontstyle01"/>
+        </w:rPr>
+      </w:pPr>
+    </w:p>
+    <w:p>
+      <w:pPr>
+        <w:pStyle w:val="ListParagraph"/>
+        <w:rPr>
+          <w:rStyle w:val="fontstyle01"/>
+        </w:rPr>
+      </w:pPr>
+    </w:p>
+    <w:p>
+      <w:pPr>
+        <w:pStyle w:val="ListParagraph"/>
+        <w:rPr>
+          <w:rStyle w:val="fontstyle01"/>
+        </w:rPr>
+      </w:pPr>
+    </w:p>
+    <w:p>
+      <w:pPr>
+        <w:pStyle w:val="ListParagraph"/>
+        <w:rPr>
+          <w:rStyle w:val="fontstyle01"/>
+        </w:rPr>
+      </w:pPr>
+    </w:p>
+    <w:p>
+      <w:pPr>
+        <w:pStyle w:val="ListParagraph"/>
+        <w:rPr>
+          <w:rStyle w:val="fontstyle01"/>
+        </w:rPr>
+      </w:pPr>
+    </w:p>
+    <w:p>
+      <w:pPr>
+        <w:pStyle w:val="ListParagraph"/>
+        <w:rPr>
+          <w:rStyle w:val="fontstyle01"/>
+        </w:rPr>
+      </w:pPr>
+    </w:p>
+    <w:p>
+      <w:pPr>
+        <w:pStyle w:val="ListParagraph"/>
+        <w:rPr>
+          <w:rStyle w:val="fontstyle01"/>
+        </w:rPr>
+      </w:pPr>
+    </w:p>
+    <w:p>
+      <w:pPr>
+        <w:pStyle w:val="ListParagraph"/>
         <w:numPr>
           <w:ilvl w:val="0"/>
           <w:numId w:val="4"/>
@@ -2038,26 +2210,65 @@
         <w:rPr>
           <w:rStyle w:val="fontstyle01"/>
         </w:rPr>
+        <w:lastRenderedPageBreak/>
         <w:t>Provide a screenshot.</w:t>
       </w:r>
-    </w:p>
-    <w:p>
-      <w:pPr>
-        <w:pStyle w:val="ListParagraph"/>
-        <w:rPr>
-          <w:rStyle w:val="fontstyle01"/>
-        </w:rPr>
-      </w:pPr>
       <w:r>
         <w:rPr>
           <w:noProof/>
         </w:rPr>
-        <w:lastRenderedPageBreak/>
         <w:drawing>
           <wp:inline distT="0" distB="0" distL="0" distR="0" wp14:anchorId="18DD2F9B" wp14:editId="2C6FCA38">
-            <wp:extent cx="5943600" cy="3838575"/>
+            <wp:extent cx="5029200" cy="3248025"/>
             <wp:effectExtent l="0" t="0" r="0" b="9525"/>
             <wp:docPr id="10" name="Picture 10"/>
+            <wp:cNvGraphicFramePr>
+              <a:graphicFrameLocks xmlns:a="http://schemas.openxmlformats.org/drawingml/2006/main" noChangeAspect="1"/>
+            </wp:cNvGraphicFramePr>
+            <a:graphic xmlns:a="http://schemas.openxmlformats.org/drawingml/2006/main">
+              <a:graphicData uri="http://schemas.openxmlformats.org/drawingml/2006/picture">
+                <pic:pic xmlns:pic="http://schemas.openxmlformats.org/drawingml/2006/picture">
+                  <pic:nvPicPr>
+                    <pic:cNvPr id="1" name=""/>
+                    <pic:cNvPicPr/>
+                  </pic:nvPicPr>
+                  <pic:blipFill>
+                    <a:blip r:embed="rId42"/>
+                    <a:stretch>
+                      <a:fillRect/>
+                    </a:stretch>
+                  </pic:blipFill>
+                  <pic:spPr>
+                    <a:xfrm>
+                      <a:off x="0" y="0"/>
+                      <a:ext cx="5073132" cy="3276398"/>
+                    </a:xfrm>
+                    <a:prstGeom prst="rect">
+                      <a:avLst/>
+                    </a:prstGeom>
+                  </pic:spPr>
+                </pic:pic>
+              </a:graphicData>
+            </a:graphic>
+          </wp:inline>
+        </w:drawing>
+      </w:r>
+      <w:r>
+        <w:rPr>
+          <w:noProof/>
+        </w:rPr>
+        <w:t xml:space="preserve"> </w:t>
+      </w:r>
+      <w:bookmarkStart w:id="0" w:name="_GoBack"/>
+      <w:r>
+        <w:rPr>
+          <w:noProof/>
+        </w:rPr>
+        <w:drawing>
+          <wp:inline distT="0" distB="0" distL="0" distR="0" wp14:anchorId="12F19FCD" wp14:editId="02313242">
+            <wp:extent cx="4914900" cy="4754744"/>
+            <wp:effectExtent l="0" t="0" r="0" b="8255"/>
+            <wp:docPr id="11" name="Picture 11"/>
             <wp:cNvGraphicFramePr>
               <a:graphicFrameLocks xmlns:a="http://schemas.openxmlformats.org/drawingml/2006/main" noChangeAspect="1"/>
             </wp:cNvGraphicFramePr>
@@ -2077,7 +2288,7 @@
                   <pic:spPr>
                     <a:xfrm>
                       <a:off x="0" y="0"/>
-                      <a:ext cx="5943600" cy="3838575"/>
+                      <a:ext cx="4963583" cy="4801841"/>
                     </a:xfrm>
                     <a:prstGeom prst="rect">
                       <a:avLst/>
@@ -2089,53 +2300,7 @@
           </wp:inline>
         </w:drawing>
       </w:r>
-      <w:r>
-        <w:rPr>
-          <w:noProof/>
-        </w:rPr>
-        <w:t xml:space="preserve"> </w:t>
-      </w:r>
-      <w:r>
-        <w:rPr>
-          <w:noProof/>
-        </w:rPr>
-        <w:lastRenderedPageBreak/>
-        <w:drawing>
-          <wp:inline distT="0" distB="0" distL="0" distR="0" wp14:anchorId="12F19FCD" wp14:editId="02313242">
-            <wp:extent cx="5943600" cy="5749925"/>
-            <wp:effectExtent l="0" t="0" r="0" b="3175"/>
-            <wp:docPr id="11" name="Picture 11"/>
-            <wp:cNvGraphicFramePr>
-              <a:graphicFrameLocks xmlns:a="http://schemas.openxmlformats.org/drawingml/2006/main" noChangeAspect="1"/>
-            </wp:cNvGraphicFramePr>
-            <a:graphic xmlns:a="http://schemas.openxmlformats.org/drawingml/2006/main">
-              <a:graphicData uri="http://schemas.openxmlformats.org/drawingml/2006/picture">
-                <pic:pic xmlns:pic="http://schemas.openxmlformats.org/drawingml/2006/picture">
-                  <pic:nvPicPr>
-                    <pic:cNvPr id="1" name=""/>
-                    <pic:cNvPicPr/>
-                  </pic:nvPicPr>
-                  <pic:blipFill>
-                    <a:blip r:embed="rId40"/>
-                    <a:stretch>
-                      <a:fillRect/>
-                    </a:stretch>
-                  </pic:blipFill>
-                  <pic:spPr>
-                    <a:xfrm>
-                      <a:off x="0" y="0"/>
-                      <a:ext cx="5943600" cy="5749925"/>
-                    </a:xfrm>
-                    <a:prstGeom prst="rect">
-                      <a:avLst/>
-                    </a:prstGeom>
-                  </pic:spPr>
-                </pic:pic>
-              </a:graphicData>
-            </a:graphic>
-          </wp:inline>
-        </w:drawing>
-      </w:r>
+      <w:bookmarkEnd w:id="0"/>
     </w:p>
     <w:sectPr>
       <w:pgSz w:w="12240" w:h="15840"/>
@@ -3702,7 +3867,7 @@
 </file>
 
 <file path=customXml/itemProps1.xml><?xml version="1.0" encoding="utf-8"?>
-<ds:datastoreItem xmlns:ds="http://schemas.openxmlformats.org/officeDocument/2006/customXml" ds:itemID="{E4F3951A-751B-4AD2-B9F3-F7B79C0680BF}">
+<ds:datastoreItem xmlns:ds="http://schemas.openxmlformats.org/officeDocument/2006/customXml" ds:itemID="{6FB2C5A1-3DCF-417D-8F34-5CC2ACE2DB9B}">
   <ds:schemaRefs>
     <ds:schemaRef ds:uri="http://schemas.openxmlformats.org/officeDocument/2006/bibliography"/>
   </ds:schemaRefs>

</xml_diff>